<commit_message>
Dodate nove tabele u projekat (biznis).
</commit_message>
<xml_diff>
--- a/projekat/Projekat PMS.docx
+++ b/projekat/Projekat PMS.docx
@@ -11129,15 +11129,21 @@
           <w:lang w:val="sr-Latn-RS" w:bidi="ar-OM"/>
         </w:rPr>
       </w:pPr>
-      <w:bookmarkStart w:id="401" w:name="_Toc436222365"/>
-      <w:ins w:id="402" w:author="Sinisa Ristic" w:date="2015-11-25T12:57:00Z">
+      <w:ins w:id="401" w:author="Sinisa Ristic" w:date="2015-11-25T12:57:00Z">
         <w:r>
           <w:rPr>
             <w:lang w:val="sr-Latn-RS" w:bidi="ar-OM"/>
           </w:rPr>
-          <w:t>facility</w:t>
+          <w:t>B</w:t>
         </w:r>
-        <w:bookmarkEnd w:id="401"/>
+      </w:ins>
+      <w:ins w:id="402" w:author="Sinisa Ristic" w:date="2015-12-02T14:26:00Z">
+        <w:r>
+          <w:rPr>
+            <w:lang w:val="sr-Latn-RS" w:bidi="ar-OM"/>
+          </w:rPr>
+          <w:t>usiness</w:t>
+        </w:r>
       </w:ins>
     </w:p>
     <w:p>
@@ -11427,14 +11433,444 @@
           </w:p>
         </w:tc>
       </w:tr>
+      <w:tr>
+        <w:trPr>
+          <w:ins w:id="430" w:author="Sinisa Ristic" w:date="2015-12-02T14:53:00Z"/>
+        </w:trPr>
+        <w:tc>
+          <w:tcPr>
+            <w:cnfStyle w:val="001000000000" w:firstRow="0" w:lastRow="0" w:firstColumn="1" w:lastColumn="0" w:oddVBand="0" w:evenVBand="0" w:oddHBand="0" w:evenHBand="0" w:firstRowFirstColumn="0" w:firstRowLastColumn="0" w:lastRowFirstColumn="0" w:lastRowLastColumn="0"/>
+            <w:tcW w:w="3116" w:type="dxa"/>
+          </w:tcPr>
+          <w:p>
+            <w:pPr>
+              <w:rPr>
+                <w:ins w:id="431" w:author="Sinisa Ristic" w:date="2015-12-02T14:53:00Z"/>
+                <w:lang w:val="sr-Latn-RS" w:bidi="ar-OM"/>
+              </w:rPr>
+            </w:pPr>
+            <w:ins w:id="432" w:author="Sinisa Ristic" w:date="2015-12-02T14:57:00Z">
+              <w:r>
+                <w:rPr>
+                  <w:lang w:val="sr-Latn-RS" w:bidi="ar-OM"/>
+                </w:rPr>
+                <w:t>company_name</w:t>
+              </w:r>
+            </w:ins>
+          </w:p>
+        </w:tc>
+        <w:tc>
+          <w:tcPr>
+            <w:tcW w:w="3117" w:type="dxa"/>
+          </w:tcPr>
+          <w:p>
+            <w:pPr>
+              <w:cnfStyle w:val="000000000000" w:firstRow="0" w:lastRow="0" w:firstColumn="0" w:lastColumn="0" w:oddVBand="0" w:evenVBand="0" w:oddHBand="0" w:evenHBand="0" w:firstRowFirstColumn="0" w:firstRowLastColumn="0" w:lastRowFirstColumn="0" w:lastRowLastColumn="0"/>
+              <w:rPr>
+                <w:ins w:id="433" w:author="Sinisa Ristic" w:date="2015-12-02T14:53:00Z"/>
+                <w:lang w:val="sr-Latn-RS" w:bidi="ar-OM"/>
+              </w:rPr>
+            </w:pPr>
+            <w:ins w:id="434" w:author="Sinisa Ristic" w:date="2015-12-02T14:57:00Z">
+              <w:r>
+                <w:rPr>
+                  <w:lang w:val="sr-Latn-RS" w:bidi="ar-OM"/>
+                </w:rPr>
+                <w:t>varchar(100)</w:t>
+              </w:r>
+            </w:ins>
+          </w:p>
+        </w:tc>
+        <w:tc>
+          <w:tcPr>
+            <w:tcW w:w="3117" w:type="dxa"/>
+          </w:tcPr>
+          <w:p>
+            <w:pPr>
+              <w:cnfStyle w:val="000000000000" w:firstRow="0" w:lastRow="0" w:firstColumn="0" w:lastColumn="0" w:oddVBand="0" w:evenVBand="0" w:oddHBand="0" w:evenHBand="0" w:firstRowFirstColumn="0" w:firstRowLastColumn="0" w:lastRowFirstColumn="0" w:lastRowLastColumn="0"/>
+              <w:rPr>
+                <w:ins w:id="435" w:author="Sinisa Ristic" w:date="2015-12-02T14:53:00Z"/>
+                <w:lang w:val="sr-Latn-RS" w:bidi="ar-OM"/>
+              </w:rPr>
+            </w:pPr>
+          </w:p>
+        </w:tc>
+      </w:tr>
+      <w:tr>
+        <w:trPr>
+          <w:cnfStyle w:val="000000100000" w:firstRow="0" w:lastRow="0" w:firstColumn="0" w:lastColumn="0" w:oddVBand="0" w:evenVBand="0" w:oddHBand="1" w:evenHBand="0" w:firstRowFirstColumn="0" w:firstRowLastColumn="0" w:lastRowFirstColumn="0" w:lastRowLastColumn="0"/>
+          <w:ins w:id="436" w:author="Sinisa Ristic" w:date="2015-12-02T14:57:00Z"/>
+        </w:trPr>
+        <w:tc>
+          <w:tcPr>
+            <w:cnfStyle w:val="001000000000" w:firstRow="0" w:lastRow="0" w:firstColumn="1" w:lastColumn="0" w:oddVBand="0" w:evenVBand="0" w:oddHBand="0" w:evenHBand="0" w:firstRowFirstColumn="0" w:firstRowLastColumn="0" w:lastRowFirstColumn="0" w:lastRowLastColumn="0"/>
+            <w:tcW w:w="3116" w:type="dxa"/>
+          </w:tcPr>
+          <w:p>
+            <w:pPr>
+              <w:rPr>
+                <w:ins w:id="437" w:author="Sinisa Ristic" w:date="2015-12-02T14:57:00Z"/>
+                <w:lang w:val="sr-Latn-RS" w:bidi="ar-OM"/>
+              </w:rPr>
+            </w:pPr>
+            <w:ins w:id="438" w:author="Sinisa Ristic" w:date="2015-12-02T14:57:00Z">
+              <w:r>
+                <w:rPr>
+                  <w:lang w:val="sr-Latn-RS" w:bidi="ar-OM"/>
+                </w:rPr>
+                <w:t>Address</w:t>
+              </w:r>
+            </w:ins>
+          </w:p>
+        </w:tc>
+        <w:tc>
+          <w:tcPr>
+            <w:tcW w:w="3117" w:type="dxa"/>
+          </w:tcPr>
+          <w:p>
+            <w:pPr>
+              <w:cnfStyle w:val="000000100000" w:firstRow="0" w:lastRow="0" w:firstColumn="0" w:lastColumn="0" w:oddVBand="0" w:evenVBand="0" w:oddHBand="1" w:evenHBand="0" w:firstRowFirstColumn="0" w:firstRowLastColumn="0" w:lastRowFirstColumn="0" w:lastRowLastColumn="0"/>
+              <w:rPr>
+                <w:ins w:id="439" w:author="Sinisa Ristic" w:date="2015-12-02T14:57:00Z"/>
+                <w:lang w:val="sr-Latn-RS" w:bidi="ar-OM"/>
+              </w:rPr>
+            </w:pPr>
+            <w:ins w:id="440" w:author="Sinisa Ristic" w:date="2015-12-02T14:57:00Z">
+              <w:r>
+                <w:rPr>
+                  <w:lang w:val="sr-Latn-RS" w:bidi="ar-OM"/>
+                </w:rPr>
+                <w:t>text</w:t>
+              </w:r>
+            </w:ins>
+          </w:p>
+        </w:tc>
+        <w:tc>
+          <w:tcPr>
+            <w:tcW w:w="3117" w:type="dxa"/>
+          </w:tcPr>
+          <w:p>
+            <w:pPr>
+              <w:cnfStyle w:val="000000100000" w:firstRow="0" w:lastRow="0" w:firstColumn="0" w:lastColumn="0" w:oddVBand="0" w:evenVBand="0" w:oddHBand="1" w:evenHBand="0" w:firstRowFirstColumn="0" w:firstRowLastColumn="0" w:lastRowFirstColumn="0" w:lastRowLastColumn="0"/>
+              <w:rPr>
+                <w:ins w:id="441" w:author="Sinisa Ristic" w:date="2015-12-02T14:57:00Z"/>
+                <w:lang w:val="sr-Latn-RS" w:bidi="ar-OM"/>
+              </w:rPr>
+            </w:pPr>
+          </w:p>
+        </w:tc>
+      </w:tr>
+      <w:tr>
+        <w:trPr>
+          <w:ins w:id="442" w:author="Sinisa Ristic" w:date="2015-12-02T14:57:00Z"/>
+        </w:trPr>
+        <w:tc>
+          <w:tcPr>
+            <w:cnfStyle w:val="001000000000" w:firstRow="0" w:lastRow="0" w:firstColumn="1" w:lastColumn="0" w:oddVBand="0" w:evenVBand="0" w:oddHBand="0" w:evenHBand="0" w:firstRowFirstColumn="0" w:firstRowLastColumn="0" w:lastRowFirstColumn="0" w:lastRowLastColumn="0"/>
+            <w:tcW w:w="3116" w:type="dxa"/>
+          </w:tcPr>
+          <w:p>
+            <w:pPr>
+              <w:rPr>
+                <w:ins w:id="443" w:author="Sinisa Ristic" w:date="2015-12-02T14:57:00Z"/>
+                <w:lang w:val="sr-Latn-RS" w:bidi="ar-OM"/>
+              </w:rPr>
+            </w:pPr>
+            <w:ins w:id="444" w:author="Sinisa Ristic" w:date="2015-12-02T14:57:00Z">
+              <w:r>
+                <w:rPr>
+                  <w:lang w:val="sr-Latn-RS" w:bidi="ar-OM"/>
+                </w:rPr>
+                <w:t>phone</w:t>
+              </w:r>
+            </w:ins>
+          </w:p>
+        </w:tc>
+        <w:tc>
+          <w:tcPr>
+            <w:tcW w:w="3117" w:type="dxa"/>
+          </w:tcPr>
+          <w:p>
+            <w:pPr>
+              <w:cnfStyle w:val="000000000000" w:firstRow="0" w:lastRow="0" w:firstColumn="0" w:lastColumn="0" w:oddVBand="0" w:evenVBand="0" w:oddHBand="0" w:evenHBand="0" w:firstRowFirstColumn="0" w:firstRowLastColumn="0" w:lastRowFirstColumn="0" w:lastRowLastColumn="0"/>
+              <w:rPr>
+                <w:ins w:id="445" w:author="Sinisa Ristic" w:date="2015-12-02T14:57:00Z"/>
+                <w:lang w:val="sr-Latn-RS" w:bidi="ar-OM"/>
+              </w:rPr>
+            </w:pPr>
+            <w:ins w:id="446" w:author="Sinisa Ristic" w:date="2015-12-02T14:57:00Z">
+              <w:r>
+                <w:rPr>
+                  <w:lang w:val="sr-Latn-RS" w:bidi="ar-OM"/>
+                </w:rPr>
+                <w:t>varchar(50)</w:t>
+              </w:r>
+            </w:ins>
+          </w:p>
+        </w:tc>
+        <w:tc>
+          <w:tcPr>
+            <w:tcW w:w="3117" w:type="dxa"/>
+          </w:tcPr>
+          <w:p>
+            <w:pPr>
+              <w:cnfStyle w:val="000000000000" w:firstRow="0" w:lastRow="0" w:firstColumn="0" w:lastColumn="0" w:oddVBand="0" w:evenVBand="0" w:oddHBand="0" w:evenHBand="0" w:firstRowFirstColumn="0" w:firstRowLastColumn="0" w:lastRowFirstColumn="0" w:lastRowLastColumn="0"/>
+              <w:rPr>
+                <w:ins w:id="447" w:author="Sinisa Ristic" w:date="2015-12-02T14:57:00Z"/>
+                <w:lang w:val="sr-Latn-RS" w:bidi="ar-OM"/>
+              </w:rPr>
+            </w:pPr>
+          </w:p>
+        </w:tc>
+      </w:tr>
+      <w:tr>
+        <w:trPr>
+          <w:cnfStyle w:val="000000100000" w:firstRow="0" w:lastRow="0" w:firstColumn="0" w:lastColumn="0" w:oddVBand="0" w:evenVBand="0" w:oddHBand="1" w:evenHBand="0" w:firstRowFirstColumn="0" w:firstRowLastColumn="0" w:lastRowFirstColumn="0" w:lastRowLastColumn="0"/>
+          <w:ins w:id="448" w:author="Sinisa Ristic" w:date="2015-12-02T14:57:00Z"/>
+        </w:trPr>
+        <w:tc>
+          <w:tcPr>
+            <w:cnfStyle w:val="001000000000" w:firstRow="0" w:lastRow="0" w:firstColumn="1" w:lastColumn="0" w:oddVBand="0" w:evenVBand="0" w:oddHBand="0" w:evenHBand="0" w:firstRowFirstColumn="0" w:firstRowLastColumn="0" w:lastRowFirstColumn="0" w:lastRowLastColumn="0"/>
+            <w:tcW w:w="3116" w:type="dxa"/>
+          </w:tcPr>
+          <w:p>
+            <w:pPr>
+              <w:rPr>
+                <w:ins w:id="449" w:author="Sinisa Ristic" w:date="2015-12-02T14:57:00Z"/>
+                <w:lang w:val="sr-Latn-RS" w:bidi="ar-OM"/>
+              </w:rPr>
+            </w:pPr>
+            <w:ins w:id="450" w:author="Sinisa Ristic" w:date="2015-12-02T14:57:00Z">
+              <w:r>
+                <w:rPr>
+                  <w:lang w:val="sr-Latn-RS" w:bidi="ar-OM"/>
+                </w:rPr>
+                <w:t>email</w:t>
+              </w:r>
+            </w:ins>
+          </w:p>
+        </w:tc>
+        <w:tc>
+          <w:tcPr>
+            <w:tcW w:w="3117" w:type="dxa"/>
+          </w:tcPr>
+          <w:p>
+            <w:pPr>
+              <w:cnfStyle w:val="000000100000" w:firstRow="0" w:lastRow="0" w:firstColumn="0" w:lastColumn="0" w:oddVBand="0" w:evenVBand="0" w:oddHBand="1" w:evenHBand="0" w:firstRowFirstColumn="0" w:firstRowLastColumn="0" w:lastRowFirstColumn="0" w:lastRowLastColumn="0"/>
+              <w:rPr>
+                <w:ins w:id="451" w:author="Sinisa Ristic" w:date="2015-12-02T14:57:00Z"/>
+                <w:lang w:val="sr-Latn-RS" w:bidi="ar-OM"/>
+              </w:rPr>
+            </w:pPr>
+            <w:ins w:id="452" w:author="Sinisa Ristic" w:date="2015-12-02T14:58:00Z">
+              <w:r>
+                <w:rPr>
+                  <w:lang w:val="sr-Latn-RS" w:bidi="ar-OM"/>
+                </w:rPr>
+                <w:t>varchar(50)</w:t>
+              </w:r>
+            </w:ins>
+          </w:p>
+        </w:tc>
+        <w:tc>
+          <w:tcPr>
+            <w:tcW w:w="3117" w:type="dxa"/>
+          </w:tcPr>
+          <w:p>
+            <w:pPr>
+              <w:cnfStyle w:val="000000100000" w:firstRow="0" w:lastRow="0" w:firstColumn="0" w:lastColumn="0" w:oddVBand="0" w:evenVBand="0" w:oddHBand="1" w:evenHBand="0" w:firstRowFirstColumn="0" w:firstRowLastColumn="0" w:lastRowFirstColumn="0" w:lastRowLastColumn="0"/>
+              <w:rPr>
+                <w:ins w:id="453" w:author="Sinisa Ristic" w:date="2015-12-02T14:57:00Z"/>
+                <w:lang w:val="sr-Latn-RS" w:bidi="ar-OM"/>
+              </w:rPr>
+            </w:pPr>
+          </w:p>
+        </w:tc>
+      </w:tr>
+      <w:tr>
+        <w:trPr>
+          <w:ins w:id="454" w:author="Sinisa Ristic" w:date="2015-12-02T14:58:00Z"/>
+        </w:trPr>
+        <w:tc>
+          <w:tcPr>
+            <w:cnfStyle w:val="001000000000" w:firstRow="0" w:lastRow="0" w:firstColumn="1" w:lastColumn="0" w:oddVBand="0" w:evenVBand="0" w:oddHBand="0" w:evenHBand="0" w:firstRowFirstColumn="0" w:firstRowLastColumn="0" w:lastRowFirstColumn="0" w:lastRowLastColumn="0"/>
+            <w:tcW w:w="3116" w:type="dxa"/>
+          </w:tcPr>
+          <w:p>
+            <w:pPr>
+              <w:rPr>
+                <w:ins w:id="455" w:author="Sinisa Ristic" w:date="2015-12-02T14:58:00Z"/>
+                <w:lang w:val="sr-Latn-RS" w:bidi="ar-OM"/>
+              </w:rPr>
+            </w:pPr>
+            <w:ins w:id="456" w:author="Sinisa Ristic" w:date="2015-12-02T14:59:00Z">
+              <w:r>
+                <w:rPr>
+                  <w:lang w:val="sr-Latn-RS" w:bidi="ar-OM"/>
+                </w:rPr>
+                <w:t>contact_first_name</w:t>
+              </w:r>
+            </w:ins>
+          </w:p>
+        </w:tc>
+        <w:tc>
+          <w:tcPr>
+            <w:tcW w:w="3117" w:type="dxa"/>
+          </w:tcPr>
+          <w:p>
+            <w:pPr>
+              <w:cnfStyle w:val="000000000000" w:firstRow="0" w:lastRow="0" w:firstColumn="0" w:lastColumn="0" w:oddVBand="0" w:evenVBand="0" w:oddHBand="0" w:evenHBand="0" w:firstRowFirstColumn="0" w:firstRowLastColumn="0" w:lastRowFirstColumn="0" w:lastRowLastColumn="0"/>
+              <w:rPr>
+                <w:ins w:id="457" w:author="Sinisa Ristic" w:date="2015-12-02T14:58:00Z"/>
+                <w:lang w:val="sr-Latn-RS" w:bidi="ar-OM"/>
+              </w:rPr>
+            </w:pPr>
+            <w:ins w:id="458" w:author="Sinisa Ristic" w:date="2015-12-02T14:59:00Z">
+              <w:r>
+                <w:rPr>
+                  <w:lang w:val="sr-Latn-RS" w:bidi="ar-OM"/>
+                </w:rPr>
+                <w:t>varchar(50)</w:t>
+              </w:r>
+            </w:ins>
+          </w:p>
+        </w:tc>
+        <w:tc>
+          <w:tcPr>
+            <w:tcW w:w="3117" w:type="dxa"/>
+          </w:tcPr>
+          <w:p>
+            <w:pPr>
+              <w:cnfStyle w:val="000000000000" w:firstRow="0" w:lastRow="0" w:firstColumn="0" w:lastColumn="0" w:oddVBand="0" w:evenVBand="0" w:oddHBand="0" w:evenHBand="0" w:firstRowFirstColumn="0" w:firstRowLastColumn="0" w:lastRowFirstColumn="0" w:lastRowLastColumn="0"/>
+              <w:rPr>
+                <w:ins w:id="459" w:author="Sinisa Ristic" w:date="2015-12-02T14:58:00Z"/>
+                <w:lang w:val="sr-Latn-RS" w:bidi="ar-OM"/>
+              </w:rPr>
+            </w:pPr>
+          </w:p>
+        </w:tc>
+      </w:tr>
+      <w:tr>
+        <w:trPr>
+          <w:cnfStyle w:val="000000100000" w:firstRow="0" w:lastRow="0" w:firstColumn="0" w:lastColumn="0" w:oddVBand="0" w:evenVBand="0" w:oddHBand="1" w:evenHBand="0" w:firstRowFirstColumn="0" w:firstRowLastColumn="0" w:lastRowFirstColumn="0" w:lastRowLastColumn="0"/>
+          <w:ins w:id="460" w:author="Sinisa Ristic" w:date="2015-12-02T14:59:00Z"/>
+        </w:trPr>
+        <w:tc>
+          <w:tcPr>
+            <w:cnfStyle w:val="001000000000" w:firstRow="0" w:lastRow="0" w:firstColumn="1" w:lastColumn="0" w:oddVBand="0" w:evenVBand="0" w:oddHBand="0" w:evenHBand="0" w:firstRowFirstColumn="0" w:firstRowLastColumn="0" w:lastRowFirstColumn="0" w:lastRowLastColumn="0"/>
+            <w:tcW w:w="3116" w:type="dxa"/>
+          </w:tcPr>
+          <w:p>
+            <w:pPr>
+              <w:rPr>
+                <w:ins w:id="461" w:author="Sinisa Ristic" w:date="2015-12-02T14:59:00Z"/>
+                <w:lang w:val="sr-Latn-RS" w:bidi="ar-OM"/>
+              </w:rPr>
+            </w:pPr>
+            <w:ins w:id="462" w:author="Sinisa Ristic" w:date="2015-12-02T14:59:00Z">
+              <w:r>
+                <w:rPr>
+                  <w:lang w:val="sr-Latn-RS" w:bidi="ar-OM"/>
+                </w:rPr>
+                <w:t>contact_last_name</w:t>
+              </w:r>
+            </w:ins>
+          </w:p>
+        </w:tc>
+        <w:tc>
+          <w:tcPr>
+            <w:tcW w:w="3117" w:type="dxa"/>
+          </w:tcPr>
+          <w:p>
+            <w:pPr>
+              <w:cnfStyle w:val="000000100000" w:firstRow="0" w:lastRow="0" w:firstColumn="0" w:lastColumn="0" w:oddVBand="0" w:evenVBand="0" w:oddHBand="1" w:evenHBand="0" w:firstRowFirstColumn="0" w:firstRowLastColumn="0" w:lastRowFirstColumn="0" w:lastRowLastColumn="0"/>
+              <w:rPr>
+                <w:ins w:id="463" w:author="Sinisa Ristic" w:date="2015-12-02T14:59:00Z"/>
+                <w:lang w:val="sr-Latn-RS" w:bidi="ar-OM"/>
+              </w:rPr>
+            </w:pPr>
+            <w:ins w:id="464" w:author="Sinisa Ristic" w:date="2015-12-02T15:00:00Z">
+              <w:r>
+                <w:rPr>
+                  <w:lang w:val="sr-Latn-RS" w:bidi="ar-OM"/>
+                </w:rPr>
+                <w:t>varchar(50)</w:t>
+              </w:r>
+            </w:ins>
+          </w:p>
+        </w:tc>
+        <w:tc>
+          <w:tcPr>
+            <w:tcW w:w="3117" w:type="dxa"/>
+          </w:tcPr>
+          <w:p>
+            <w:pPr>
+              <w:cnfStyle w:val="000000100000" w:firstRow="0" w:lastRow="0" w:firstColumn="0" w:lastColumn="0" w:oddVBand="0" w:evenVBand="0" w:oddHBand="1" w:evenHBand="0" w:firstRowFirstColumn="0" w:firstRowLastColumn="0" w:lastRowFirstColumn="0" w:lastRowLastColumn="0"/>
+              <w:rPr>
+                <w:ins w:id="465" w:author="Sinisa Ristic" w:date="2015-12-02T14:59:00Z"/>
+                <w:lang w:val="sr-Latn-RS" w:bidi="ar-OM"/>
+              </w:rPr>
+            </w:pPr>
+          </w:p>
+        </w:tc>
+      </w:tr>
+      <w:tr>
+        <w:trPr>
+          <w:ins w:id="466" w:author="Sinisa Ristic" w:date="2015-12-02T15:00:00Z"/>
+        </w:trPr>
+        <w:tc>
+          <w:tcPr>
+            <w:cnfStyle w:val="001000000000" w:firstRow="0" w:lastRow="0" w:firstColumn="1" w:lastColumn="0" w:oddVBand="0" w:evenVBand="0" w:oddHBand="0" w:evenHBand="0" w:firstRowFirstColumn="0" w:firstRowLastColumn="0" w:lastRowFirstColumn="0" w:lastRowLastColumn="0"/>
+            <w:tcW w:w="3116" w:type="dxa"/>
+          </w:tcPr>
+          <w:p>
+            <w:pPr>
+              <w:rPr>
+                <w:ins w:id="467" w:author="Sinisa Ristic" w:date="2015-12-02T15:00:00Z"/>
+                <w:lang w:val="sr-Latn-RS" w:bidi="ar-OM"/>
+              </w:rPr>
+            </w:pPr>
+            <w:bookmarkStart w:id="468" w:name="_GoBack"/>
+            <w:bookmarkEnd w:id="468"/>
+          </w:p>
+        </w:tc>
+        <w:tc>
+          <w:tcPr>
+            <w:tcW w:w="3117" w:type="dxa"/>
+          </w:tcPr>
+          <w:p>
+            <w:pPr>
+              <w:cnfStyle w:val="000000000000" w:firstRow="0" w:lastRow="0" w:firstColumn="0" w:lastColumn="0" w:oddVBand="0" w:evenVBand="0" w:oddHBand="0" w:evenHBand="0" w:firstRowFirstColumn="0" w:firstRowLastColumn="0" w:lastRowFirstColumn="0" w:lastRowLastColumn="0"/>
+              <w:rPr>
+                <w:ins w:id="469" w:author="Sinisa Ristic" w:date="2015-12-02T15:00:00Z"/>
+                <w:lang w:val="sr-Latn-RS" w:bidi="ar-OM"/>
+              </w:rPr>
+            </w:pPr>
+          </w:p>
+        </w:tc>
+        <w:tc>
+          <w:tcPr>
+            <w:tcW w:w="3117" w:type="dxa"/>
+          </w:tcPr>
+          <w:p>
+            <w:pPr>
+              <w:cnfStyle w:val="000000000000" w:firstRow="0" w:lastRow="0" w:firstColumn="0" w:lastColumn="0" w:oddVBand="0" w:evenVBand="0" w:oddHBand="0" w:evenHBand="0" w:firstRowFirstColumn="0" w:firstRowLastColumn="0" w:lastRowFirstColumn="0" w:lastRowLastColumn="0"/>
+              <w:rPr>
+                <w:ins w:id="470" w:author="Sinisa Ristic" w:date="2015-12-02T15:00:00Z"/>
+                <w:lang w:val="sr-Latn-RS" w:bidi="ar-OM"/>
+              </w:rPr>
+            </w:pPr>
+          </w:p>
+        </w:tc>
+      </w:tr>
     </w:tbl>
     <w:p>
       <w:pPr>
         <w:rPr>
-          <w:ins w:id="430" w:author="Sinisa Ristic" w:date="2015-11-25T12:57:00Z"/>
-          <w:lang w:val="sr-Latn-RS" w:bidi="ar-OM"/>
-        </w:rPr>
-        <w:pPrChange w:id="431" w:author="Sinisa Ristic" w:date="2015-11-25T12:57:00Z">
+          <w:ins w:id="471" w:author="Sinisa Ristic" w:date="2015-11-25T12:57:00Z"/>
+          <w:lang w:val="sr-Latn-RS" w:bidi="ar-OM"/>
+        </w:rPr>
+        <w:pPrChange w:id="472" w:author="Sinisa Ristic" w:date="2015-11-25T12:57:00Z">
           <w:pPr>
             <w:pStyle w:val="Heading2"/>
           </w:pPr>
@@ -11448,14 +11884,14 @@
           <w:lang w:val="sr-Latn-RS" w:bidi="ar-OM"/>
         </w:rPr>
       </w:pPr>
-      <w:bookmarkStart w:id="432" w:name="_Toc436222366"/>
+      <w:bookmarkStart w:id="473" w:name="_Toc436222366"/>
       <w:r>
         <w:rPr>
           <w:lang w:val="sr-Latn-RS" w:bidi="ar-OM"/>
         </w:rPr>
         <w:t>entity_type</w:t>
       </w:r>
-      <w:bookmarkEnd w:id="432"/>
+      <w:bookmarkEnd w:id="473"/>
     </w:p>
     <w:p>
       <w:pPr>
@@ -11724,14 +12160,14 @@
           <w:lang w:val="sr-Latn-RS" w:bidi="ar-OM"/>
         </w:rPr>
       </w:pPr>
-      <w:bookmarkStart w:id="433" w:name="_Toc436222367"/>
+      <w:bookmarkStart w:id="474" w:name="_Toc436222367"/>
       <w:r>
         <w:rPr>
           <w:lang w:val="sr-Latn-RS" w:bidi="ar-OM"/>
         </w:rPr>
         <w:t>entity_definition</w:t>
       </w:r>
-      <w:bookmarkEnd w:id="433"/>
+      <w:bookmarkEnd w:id="474"/>
     </w:p>
     <w:p>
       <w:pPr>
@@ -11754,7 +12190,7 @@
       <w:tr>
         <w:trPr>
           <w:cnfStyle w:val="100000000000" w:firstRow="1" w:lastRow="0" w:firstColumn="0" w:lastColumn="0" w:oddVBand="0" w:evenVBand="0" w:oddHBand="0" w:evenHBand="0" w:firstRowFirstColumn="0" w:firstRowLastColumn="0" w:lastRowFirstColumn="0" w:lastRowLastColumn="0"/>
-          <w:del w:id="434" w:author="Sinisa Ristic" w:date="2015-11-25T13:14:00Z"/>
+          <w:del w:id="475" w:author="Sinisa Ristic" w:date="2015-11-25T13:14:00Z"/>
         </w:trPr>
         <w:tc>
           <w:tcPr>
@@ -11764,11 +12200,11 @@
           <w:p>
             <w:pPr>
               <w:rPr>
-                <w:del w:id="435" w:author="Sinisa Ristic" w:date="2015-11-25T13:14:00Z"/>
-                <w:lang w:val="sr-Latn-RS" w:bidi="ar-OM"/>
-              </w:rPr>
-            </w:pPr>
-            <w:del w:id="436" w:author="Sinisa Ristic" w:date="2015-11-25T13:14:00Z">
+                <w:del w:id="476" w:author="Sinisa Ristic" w:date="2015-11-25T13:14:00Z"/>
+                <w:lang w:val="sr-Latn-RS" w:bidi="ar-OM"/>
+              </w:rPr>
+            </w:pPr>
+            <w:del w:id="477" w:author="Sinisa Ristic" w:date="2015-11-25T13:14:00Z">
               <w:r>
                 <w:rPr>
                   <w:lang w:val="sr-Latn-RS" w:bidi="ar-OM"/>
@@ -11786,11 +12222,11 @@
             <w:pPr>
               <w:cnfStyle w:val="100000000000" w:firstRow="1" w:lastRow="0" w:firstColumn="0" w:lastColumn="0" w:oddVBand="0" w:evenVBand="0" w:oddHBand="0" w:evenHBand="0" w:firstRowFirstColumn="0" w:firstRowLastColumn="0" w:lastRowFirstColumn="0" w:lastRowLastColumn="0"/>
               <w:rPr>
-                <w:del w:id="437" w:author="Sinisa Ristic" w:date="2015-11-25T13:14:00Z"/>
-                <w:lang w:val="sr-Latn-RS" w:bidi="ar-OM"/>
-              </w:rPr>
-            </w:pPr>
-            <w:del w:id="438" w:author="Sinisa Ristic" w:date="2015-11-25T13:14:00Z">
+                <w:del w:id="478" w:author="Sinisa Ristic" w:date="2015-11-25T13:14:00Z"/>
+                <w:lang w:val="sr-Latn-RS" w:bidi="ar-OM"/>
+              </w:rPr>
+            </w:pPr>
+            <w:del w:id="479" w:author="Sinisa Ristic" w:date="2015-11-25T13:14:00Z">
               <w:r>
                 <w:rPr>
                   <w:lang w:val="sr-Latn-RS" w:bidi="ar-OM"/>
@@ -11808,11 +12244,11 @@
             <w:pPr>
               <w:cnfStyle w:val="100000000000" w:firstRow="1" w:lastRow="0" w:firstColumn="0" w:lastColumn="0" w:oddVBand="0" w:evenVBand="0" w:oddHBand="0" w:evenHBand="0" w:firstRowFirstColumn="0" w:firstRowLastColumn="0" w:lastRowFirstColumn="0" w:lastRowLastColumn="0"/>
               <w:rPr>
-                <w:del w:id="439" w:author="Sinisa Ristic" w:date="2015-11-25T13:14:00Z"/>
-                <w:lang w:val="sr-Latn-RS" w:bidi="ar-OM"/>
-              </w:rPr>
-            </w:pPr>
-            <w:del w:id="440" w:author="Sinisa Ristic" w:date="2015-11-25T13:14:00Z">
+                <w:del w:id="480" w:author="Sinisa Ristic" w:date="2015-11-25T13:14:00Z"/>
+                <w:lang w:val="sr-Latn-RS" w:bidi="ar-OM"/>
+              </w:rPr>
+            </w:pPr>
+            <w:del w:id="481" w:author="Sinisa Ristic" w:date="2015-11-25T13:14:00Z">
               <w:r>
                 <w:rPr>
                   <w:lang w:val="sr-Latn-RS" w:bidi="ar-OM"/>
@@ -11826,7 +12262,7 @@
       <w:tr>
         <w:trPr>
           <w:cnfStyle w:val="000000100000" w:firstRow="0" w:lastRow="0" w:firstColumn="0" w:lastColumn="0" w:oddVBand="0" w:evenVBand="0" w:oddHBand="1" w:evenHBand="0" w:firstRowFirstColumn="0" w:firstRowLastColumn="0" w:lastRowFirstColumn="0" w:lastRowLastColumn="0"/>
-          <w:del w:id="441" w:author="Sinisa Ristic" w:date="2015-11-25T13:14:00Z"/>
+          <w:del w:id="482" w:author="Sinisa Ristic" w:date="2015-11-25T13:14:00Z"/>
         </w:trPr>
         <w:tc>
           <w:tcPr>
@@ -11836,11 +12272,11 @@
           <w:p>
             <w:pPr>
               <w:rPr>
-                <w:del w:id="442" w:author="Sinisa Ristic" w:date="2015-11-25T13:14:00Z"/>
-                <w:lang w:val="sr-Latn-RS" w:bidi="ar-OM"/>
-              </w:rPr>
-            </w:pPr>
-            <w:del w:id="443" w:author="Sinisa Ristic" w:date="2015-11-25T13:14:00Z">
+                <w:del w:id="483" w:author="Sinisa Ristic" w:date="2015-11-25T13:14:00Z"/>
+                <w:lang w:val="sr-Latn-RS" w:bidi="ar-OM"/>
+              </w:rPr>
+            </w:pPr>
+            <w:del w:id="484" w:author="Sinisa Ristic" w:date="2015-11-25T13:14:00Z">
               <w:r>
                 <w:rPr>
                   <w:lang w:val="sr-Latn-RS" w:bidi="ar-OM"/>
@@ -11882,7 +12318,7 @@
             <w:pPr>
               <w:cnfStyle w:val="000000100000" w:firstRow="0" w:lastRow="0" w:firstColumn="0" w:lastColumn="0" w:oddVBand="0" w:evenVBand="0" w:oddHBand="1" w:evenHBand="0" w:firstRowFirstColumn="0" w:firstRowLastColumn="0" w:lastRowFirstColumn="0" w:lastRowLastColumn="0"/>
               <w:rPr>
-                <w:del w:id="444" w:author="Sinisa Ristic" w:date="2015-11-25T13:14:00Z"/>
+                <w:del w:id="485" w:author="Sinisa Ristic" w:date="2015-11-25T13:14:00Z"/>
                 <w:lang w:val="sr-Latn-RS" w:bidi="ar-OM"/>
               </w:rPr>
             </w:pPr>
@@ -11896,7 +12332,7 @@
             <w:pPr>
               <w:cnfStyle w:val="000000100000" w:firstRow="0" w:lastRow="0" w:firstColumn="0" w:lastColumn="0" w:oddVBand="0" w:evenVBand="0" w:oddHBand="1" w:evenHBand="0" w:firstRowFirstColumn="0" w:firstRowLastColumn="0" w:lastRowFirstColumn="0" w:lastRowLastColumn="0"/>
               <w:rPr>
-                <w:del w:id="445" w:author="Sinisa Ristic" w:date="2015-11-25T13:14:00Z"/>
+                <w:del w:id="486" w:author="Sinisa Ristic" w:date="2015-11-25T13:14:00Z"/>
                 <w:lang w:val="sr-Latn-RS" w:bidi="ar-OM"/>
               </w:rPr>
             </w:pPr>
@@ -11905,7 +12341,7 @@
       </w:tr>
       <w:tr>
         <w:trPr>
-          <w:del w:id="446" w:author="Sinisa Ristic" w:date="2015-11-25T13:14:00Z"/>
+          <w:del w:id="487" w:author="Sinisa Ristic" w:date="2015-11-25T13:14:00Z"/>
         </w:trPr>
         <w:tc>
           <w:tcPr>
@@ -11915,11 +12351,11 @@
           <w:p>
             <w:pPr>
               <w:rPr>
-                <w:del w:id="447" w:author="Sinisa Ristic" w:date="2015-11-25T13:14:00Z"/>
-                <w:lang w:val="sr-Latn-RS" w:bidi="ar-OM"/>
-              </w:rPr>
-            </w:pPr>
-            <w:del w:id="448" w:author="Sinisa Ristic" w:date="2015-11-25T13:14:00Z">
+                <w:del w:id="488" w:author="Sinisa Ristic" w:date="2015-11-25T13:14:00Z"/>
+                <w:lang w:val="sr-Latn-RS" w:bidi="ar-OM"/>
+              </w:rPr>
+            </w:pPr>
+            <w:del w:id="489" w:author="Sinisa Ristic" w:date="2015-11-25T13:14:00Z">
               <w:r>
                 <w:rPr>
                   <w:lang w:val="sr-Latn-RS" w:bidi="ar-OM"/>
@@ -11943,11 +12379,11 @@
             <w:pPr>
               <w:cnfStyle w:val="000000000000" w:firstRow="0" w:lastRow="0" w:firstColumn="0" w:lastColumn="0" w:oddVBand="0" w:evenVBand="0" w:oddHBand="0" w:evenHBand="0" w:firstRowFirstColumn="0" w:firstRowLastColumn="0" w:lastRowFirstColumn="0" w:lastRowLastColumn="0"/>
               <w:rPr>
-                <w:del w:id="449" w:author="Sinisa Ristic" w:date="2015-11-25T13:14:00Z"/>
-                <w:lang w:val="sr-Latn-RS" w:bidi="ar-OM"/>
-              </w:rPr>
-            </w:pPr>
-            <w:del w:id="450" w:author="Sinisa Ristic" w:date="2015-11-25T13:14:00Z">
+                <w:del w:id="490" w:author="Sinisa Ristic" w:date="2015-11-25T13:14:00Z"/>
+                <w:lang w:val="sr-Latn-RS" w:bidi="ar-OM"/>
+              </w:rPr>
+            </w:pPr>
+            <w:del w:id="491" w:author="Sinisa Ristic" w:date="2015-11-25T13:14:00Z">
               <w:r>
                 <w:rPr>
                   <w:lang w:val="sr-Latn-RS" w:bidi="ar-OM"/>
@@ -11965,11 +12401,11 @@
             <w:pPr>
               <w:cnfStyle w:val="000000000000" w:firstRow="0" w:lastRow="0" w:firstColumn="0" w:lastColumn="0" w:oddVBand="0" w:evenVBand="0" w:oddHBand="0" w:evenHBand="0" w:firstRowFirstColumn="0" w:firstRowLastColumn="0" w:lastRowFirstColumn="0" w:lastRowLastColumn="0"/>
               <w:rPr>
-                <w:del w:id="451" w:author="Sinisa Ristic" w:date="2015-11-25T13:14:00Z"/>
-                <w:lang w:val="sr-Latn-RS" w:bidi="ar-OM"/>
-              </w:rPr>
-            </w:pPr>
-            <w:del w:id="452" w:author="Sinisa Ristic" w:date="2015-11-25T13:14:00Z">
+                <w:del w:id="492" w:author="Sinisa Ristic" w:date="2015-11-25T13:14:00Z"/>
+                <w:lang w:val="sr-Latn-RS" w:bidi="ar-OM"/>
+              </w:rPr>
+            </w:pPr>
+            <w:del w:id="493" w:author="Sinisa Ristic" w:date="2015-11-25T13:14:00Z">
               <w:r>
                 <w:rPr>
                   <w:lang w:val="sr-Latn-RS" w:bidi="ar-OM"/>
@@ -11983,7 +12419,7 @@
       <w:tr>
         <w:trPr>
           <w:cnfStyle w:val="000000100000" w:firstRow="0" w:lastRow="0" w:firstColumn="0" w:lastColumn="0" w:oddVBand="0" w:evenVBand="0" w:oddHBand="1" w:evenHBand="0" w:firstRowFirstColumn="0" w:firstRowLastColumn="0" w:lastRowFirstColumn="0" w:lastRowLastColumn="0"/>
-          <w:del w:id="453" w:author="Sinisa Ristic" w:date="2015-11-25T13:14:00Z"/>
+          <w:del w:id="494" w:author="Sinisa Ristic" w:date="2015-11-25T13:14:00Z"/>
         </w:trPr>
         <w:tc>
           <w:tcPr>
@@ -11993,11 +12429,11 @@
           <w:p>
             <w:pPr>
               <w:rPr>
-                <w:del w:id="454" w:author="Sinisa Ristic" w:date="2015-11-25T13:14:00Z"/>
-                <w:lang w:val="sr-Latn-RS" w:bidi="ar-OM"/>
-              </w:rPr>
-            </w:pPr>
-            <w:del w:id="455" w:author="Sinisa Ristic" w:date="2015-11-25T13:14:00Z">
+                <w:del w:id="495" w:author="Sinisa Ristic" w:date="2015-11-25T13:14:00Z"/>
+                <w:lang w:val="sr-Latn-RS" w:bidi="ar-OM"/>
+              </w:rPr>
+            </w:pPr>
+            <w:del w:id="496" w:author="Sinisa Ristic" w:date="2015-11-25T13:14:00Z">
               <w:r>
                 <w:rPr>
                   <w:lang w:val="sr-Latn-RS" w:bidi="ar-OM"/>
@@ -12033,11 +12469,11 @@
             <w:pPr>
               <w:cnfStyle w:val="000000100000" w:firstRow="0" w:lastRow="0" w:firstColumn="0" w:lastColumn="0" w:oddVBand="0" w:evenVBand="0" w:oddHBand="1" w:evenHBand="0" w:firstRowFirstColumn="0" w:firstRowLastColumn="0" w:lastRowFirstColumn="0" w:lastRowLastColumn="0"/>
               <w:rPr>
-                <w:del w:id="456" w:author="Sinisa Ristic" w:date="2015-11-25T13:14:00Z"/>
-                <w:lang w:val="sr-Latn-RS" w:bidi="ar-OM"/>
-              </w:rPr>
-            </w:pPr>
-            <w:del w:id="457" w:author="Sinisa Ristic" w:date="2015-11-25T13:14:00Z">
+                <w:del w:id="497" w:author="Sinisa Ristic" w:date="2015-11-25T13:14:00Z"/>
+                <w:lang w:val="sr-Latn-RS" w:bidi="ar-OM"/>
+              </w:rPr>
+            </w:pPr>
+            <w:del w:id="498" w:author="Sinisa Ristic" w:date="2015-11-25T13:14:00Z">
               <w:r>
                 <w:rPr>
                   <w:lang w:val="sr-Latn-RS" w:bidi="ar-OM"/>
@@ -12055,7 +12491,7 @@
             <w:pPr>
               <w:cnfStyle w:val="000000100000" w:firstRow="0" w:lastRow="0" w:firstColumn="0" w:lastColumn="0" w:oddVBand="0" w:evenVBand="0" w:oddHBand="1" w:evenHBand="0" w:firstRowFirstColumn="0" w:firstRowLastColumn="0" w:lastRowFirstColumn="0" w:lastRowLastColumn="0"/>
               <w:rPr>
-                <w:del w:id="458" w:author="Sinisa Ristic" w:date="2015-11-25T13:14:00Z"/>
+                <w:del w:id="499" w:author="Sinisa Ristic" w:date="2015-11-25T13:14:00Z"/>
                 <w:lang w:val="sr-Latn-RS" w:bidi="ar-OM"/>
               </w:rPr>
             </w:pPr>
@@ -12064,7 +12500,7 @@
       </w:tr>
       <w:tr>
         <w:trPr>
-          <w:del w:id="459" w:author="Sinisa Ristic" w:date="2015-11-25T13:14:00Z"/>
+          <w:del w:id="500" w:author="Sinisa Ristic" w:date="2015-11-25T13:14:00Z"/>
         </w:trPr>
         <w:tc>
           <w:tcPr>
@@ -12074,11 +12510,11 @@
           <w:p>
             <w:pPr>
               <w:rPr>
-                <w:del w:id="460" w:author="Sinisa Ristic" w:date="2015-11-25T13:14:00Z"/>
-                <w:lang w:val="sr-Latn-RS" w:bidi="ar-OM"/>
-              </w:rPr>
-            </w:pPr>
-            <w:del w:id="461" w:author="Sinisa Ristic" w:date="2015-11-25T13:14:00Z">
+                <w:del w:id="501" w:author="Sinisa Ristic" w:date="2015-11-25T13:14:00Z"/>
+                <w:lang w:val="sr-Latn-RS" w:bidi="ar-OM"/>
+              </w:rPr>
+            </w:pPr>
+            <w:del w:id="502" w:author="Sinisa Ristic" w:date="2015-11-25T13:14:00Z">
               <w:r>
                 <w:rPr>
                   <w:lang w:val="sr-Latn-RS" w:bidi="ar-OM"/>
@@ -12102,11 +12538,11 @@
             <w:pPr>
               <w:cnfStyle w:val="000000000000" w:firstRow="0" w:lastRow="0" w:firstColumn="0" w:lastColumn="0" w:oddVBand="0" w:evenVBand="0" w:oddHBand="0" w:evenHBand="0" w:firstRowFirstColumn="0" w:firstRowLastColumn="0" w:lastRowFirstColumn="0" w:lastRowLastColumn="0"/>
               <w:rPr>
-                <w:del w:id="462" w:author="Sinisa Ristic" w:date="2015-11-25T13:14:00Z"/>
-                <w:lang w:val="sr-Latn-RS" w:bidi="ar-OM"/>
-              </w:rPr>
-            </w:pPr>
-            <w:del w:id="463" w:author="Sinisa Ristic" w:date="2015-11-25T13:14:00Z">
+                <w:del w:id="503" w:author="Sinisa Ristic" w:date="2015-11-25T13:14:00Z"/>
+                <w:lang w:val="sr-Latn-RS" w:bidi="ar-OM"/>
+              </w:rPr>
+            </w:pPr>
+            <w:del w:id="504" w:author="Sinisa Ristic" w:date="2015-11-25T13:14:00Z">
               <w:r>
                 <w:rPr>
                   <w:lang w:val="sr-Latn-RS" w:bidi="ar-OM"/>
@@ -12124,11 +12560,11 @@
             <w:pPr>
               <w:cnfStyle w:val="000000000000" w:firstRow="0" w:lastRow="0" w:firstColumn="0" w:lastColumn="0" w:oddVBand="0" w:evenVBand="0" w:oddHBand="0" w:evenHBand="0" w:firstRowFirstColumn="0" w:firstRowLastColumn="0" w:lastRowFirstColumn="0" w:lastRowLastColumn="0"/>
               <w:rPr>
-                <w:del w:id="464" w:author="Sinisa Ristic" w:date="2015-11-25T13:14:00Z"/>
-                <w:lang w:val="sr-Latn-RS" w:bidi="ar-OM"/>
-              </w:rPr>
-            </w:pPr>
-            <w:del w:id="465" w:author="Sinisa Ristic" w:date="2015-11-25T13:14:00Z">
+                <w:del w:id="505" w:author="Sinisa Ristic" w:date="2015-11-25T13:14:00Z"/>
+                <w:lang w:val="sr-Latn-RS" w:bidi="ar-OM"/>
+              </w:rPr>
+            </w:pPr>
+            <w:del w:id="506" w:author="Sinisa Ristic" w:date="2015-11-25T13:14:00Z">
               <w:r>
                 <w:rPr>
                   <w:lang w:val="sr-Latn-RS" w:bidi="ar-OM"/>
@@ -12142,7 +12578,7 @@
       <w:tr>
         <w:trPr>
           <w:cnfStyle w:val="000000100000" w:firstRow="0" w:lastRow="0" w:firstColumn="0" w:lastColumn="0" w:oddVBand="0" w:evenVBand="0" w:oddHBand="1" w:evenHBand="0" w:firstRowFirstColumn="0" w:firstRowLastColumn="0" w:lastRowFirstColumn="0" w:lastRowLastColumn="0"/>
-          <w:del w:id="466" w:author="Sinisa Ristic" w:date="2015-11-25T13:14:00Z"/>
+          <w:del w:id="507" w:author="Sinisa Ristic" w:date="2015-11-25T13:14:00Z"/>
         </w:trPr>
         <w:tc>
           <w:tcPr>
@@ -12152,11 +12588,11 @@
           <w:p>
             <w:pPr>
               <w:rPr>
-                <w:del w:id="467" w:author="Sinisa Ristic" w:date="2015-11-25T13:14:00Z"/>
+                <w:del w:id="508" w:author="Sinisa Ristic" w:date="2015-11-25T13:14:00Z"/>
                 <w:lang w:bidi="ar-OM"/>
               </w:rPr>
             </w:pPr>
-            <w:del w:id="468" w:author="Sinisa Ristic" w:date="2015-11-25T13:14:00Z">
+            <w:del w:id="509" w:author="Sinisa Ristic" w:date="2015-11-25T13:14:00Z">
               <w:r>
                 <w:rPr>
                   <w:lang w:val="sr-Latn-RS" w:bidi="ar-OM"/>
@@ -12180,11 +12616,11 @@
             <w:pPr>
               <w:cnfStyle w:val="000000100000" w:firstRow="0" w:lastRow="0" w:firstColumn="0" w:lastColumn="0" w:oddVBand="0" w:evenVBand="0" w:oddHBand="1" w:evenHBand="0" w:firstRowFirstColumn="0" w:firstRowLastColumn="0" w:lastRowFirstColumn="0" w:lastRowLastColumn="0"/>
               <w:rPr>
-                <w:del w:id="469" w:author="Sinisa Ristic" w:date="2015-11-25T13:14:00Z"/>
-                <w:lang w:val="sr-Latn-RS" w:bidi="ar-OM"/>
-              </w:rPr>
-            </w:pPr>
-            <w:del w:id="470" w:author="Sinisa Ristic" w:date="2015-11-25T13:14:00Z">
+                <w:del w:id="510" w:author="Sinisa Ristic" w:date="2015-11-25T13:14:00Z"/>
+                <w:lang w:val="sr-Latn-RS" w:bidi="ar-OM"/>
+              </w:rPr>
+            </w:pPr>
+            <w:del w:id="511" w:author="Sinisa Ristic" w:date="2015-11-25T13:14:00Z">
               <w:r>
                 <w:rPr>
                   <w:lang w:val="sr-Latn-RS" w:bidi="ar-OM"/>
@@ -12202,11 +12638,11 @@
             <w:pPr>
               <w:cnfStyle w:val="000000100000" w:firstRow="0" w:lastRow="0" w:firstColumn="0" w:lastColumn="0" w:oddVBand="0" w:evenVBand="0" w:oddHBand="1" w:evenHBand="0" w:firstRowFirstColumn="0" w:firstRowLastColumn="0" w:lastRowFirstColumn="0" w:lastRowLastColumn="0"/>
               <w:rPr>
-                <w:del w:id="471" w:author="Sinisa Ristic" w:date="2015-11-25T13:14:00Z"/>
-                <w:lang w:val="sr-Latn-RS" w:bidi="ar-OM"/>
-              </w:rPr>
-            </w:pPr>
-            <w:del w:id="472" w:author="Sinisa Ristic" w:date="2015-11-25T13:14:00Z">
+                <w:del w:id="512" w:author="Sinisa Ristic" w:date="2015-11-25T13:14:00Z"/>
+                <w:lang w:val="sr-Latn-RS" w:bidi="ar-OM"/>
+              </w:rPr>
+            </w:pPr>
+            <w:del w:id="513" w:author="Sinisa Ristic" w:date="2015-11-25T13:14:00Z">
               <w:r>
                 <w:rPr>
                   <w:lang w:val="sr-Latn-RS" w:bidi="ar-OM"/>
@@ -12219,7 +12655,7 @@
       </w:tr>
       <w:tr>
         <w:trPr>
-          <w:del w:id="473" w:author="Sinisa Ristic" w:date="2015-11-25T13:14:00Z"/>
+          <w:del w:id="514" w:author="Sinisa Ristic" w:date="2015-11-25T13:14:00Z"/>
         </w:trPr>
         <w:tc>
           <w:tcPr>
@@ -12229,11 +12665,11 @@
           <w:p>
             <w:pPr>
               <w:rPr>
-                <w:del w:id="474" w:author="Sinisa Ristic" w:date="2015-11-25T13:14:00Z"/>
-                <w:lang w:val="sr-Latn-RS" w:bidi="ar-OM"/>
-              </w:rPr>
-            </w:pPr>
-            <w:del w:id="475" w:author="Sinisa Ristic" w:date="2015-11-25T13:14:00Z">
+                <w:del w:id="515" w:author="Sinisa Ristic" w:date="2015-11-25T13:14:00Z"/>
+                <w:lang w:val="sr-Latn-RS" w:bidi="ar-OM"/>
+              </w:rPr>
+            </w:pPr>
+            <w:del w:id="516" w:author="Sinisa Ristic" w:date="2015-11-25T13:14:00Z">
               <w:r>
                 <w:rPr>
                   <w:lang w:val="sr-Latn-RS" w:bidi="ar-OM"/>
@@ -12269,11 +12705,11 @@
             <w:pPr>
               <w:cnfStyle w:val="000000000000" w:firstRow="0" w:lastRow="0" w:firstColumn="0" w:lastColumn="0" w:oddVBand="0" w:evenVBand="0" w:oddHBand="0" w:evenHBand="0" w:firstRowFirstColumn="0" w:firstRowLastColumn="0" w:lastRowFirstColumn="0" w:lastRowLastColumn="0"/>
               <w:rPr>
-                <w:del w:id="476" w:author="Sinisa Ristic" w:date="2015-11-25T13:14:00Z"/>
-                <w:lang w:val="sr-Latn-RS" w:bidi="ar-OM"/>
-              </w:rPr>
-            </w:pPr>
-            <w:del w:id="477" w:author="Sinisa Ristic" w:date="2015-11-25T13:14:00Z">
+                <w:del w:id="517" w:author="Sinisa Ristic" w:date="2015-11-25T13:14:00Z"/>
+                <w:lang w:val="sr-Latn-RS" w:bidi="ar-OM"/>
+              </w:rPr>
+            </w:pPr>
+            <w:del w:id="518" w:author="Sinisa Ristic" w:date="2015-11-25T13:14:00Z">
               <w:r>
                 <w:rPr>
                   <w:lang w:val="sr-Latn-RS" w:bidi="ar-OM"/>
@@ -12291,11 +12727,11 @@
             <w:pPr>
               <w:cnfStyle w:val="000000000000" w:firstRow="0" w:lastRow="0" w:firstColumn="0" w:lastColumn="0" w:oddVBand="0" w:evenVBand="0" w:oddHBand="0" w:evenHBand="0" w:firstRowFirstColumn="0" w:firstRowLastColumn="0" w:lastRowFirstColumn="0" w:lastRowLastColumn="0"/>
               <w:rPr>
-                <w:del w:id="478" w:author="Sinisa Ristic" w:date="2015-11-25T13:14:00Z"/>
-                <w:lang w:val="sr-Latn-RS" w:bidi="ar-OM"/>
-              </w:rPr>
-            </w:pPr>
-            <w:del w:id="479" w:author="Sinisa Ristic" w:date="2015-11-25T13:14:00Z">
+                <w:del w:id="519" w:author="Sinisa Ristic" w:date="2015-11-25T13:14:00Z"/>
+                <w:lang w:val="sr-Latn-RS" w:bidi="ar-OM"/>
+              </w:rPr>
+            </w:pPr>
+            <w:del w:id="520" w:author="Sinisa Ristic" w:date="2015-11-25T13:14:00Z">
               <w:r>
                 <w:rPr>
                   <w:lang w:val="sr-Latn-RS" w:bidi="ar-OM"/>
@@ -12309,7 +12745,7 @@
       <w:tr>
         <w:trPr>
           <w:cnfStyle w:val="000000100000" w:firstRow="0" w:lastRow="0" w:firstColumn="0" w:lastColumn="0" w:oddVBand="0" w:evenVBand="0" w:oddHBand="1" w:evenHBand="0" w:firstRowFirstColumn="0" w:firstRowLastColumn="0" w:lastRowFirstColumn="0" w:lastRowLastColumn="0"/>
-          <w:ins w:id="480" w:author="Sinisa Ristic" w:date="2015-11-25T13:14:00Z"/>
+          <w:ins w:id="521" w:author="Sinisa Ristic" w:date="2015-11-25T13:14:00Z"/>
         </w:trPr>
         <w:tc>
           <w:tcPr>
@@ -12319,11 +12755,11 @@
           <w:p>
             <w:pPr>
               <w:rPr>
-                <w:ins w:id="481" w:author="Sinisa Ristic" w:date="2015-11-25T13:14:00Z"/>
-                <w:lang w:val="sr-Latn-RS" w:bidi="ar-OM"/>
-              </w:rPr>
-            </w:pPr>
-            <w:ins w:id="482" w:author="Sinisa Ristic" w:date="2015-11-25T13:14:00Z">
+                <w:ins w:id="522" w:author="Sinisa Ristic" w:date="2015-11-25T13:14:00Z"/>
+                <w:lang w:val="sr-Latn-RS" w:bidi="ar-OM"/>
+              </w:rPr>
+            </w:pPr>
+            <w:ins w:id="523" w:author="Sinisa Ristic" w:date="2015-11-25T13:14:00Z">
               <w:r>
                 <w:rPr>
                   <w:lang w:val="sr-Latn-RS" w:bidi="ar-OM"/>
@@ -12341,11 +12777,11 @@
             <w:pPr>
               <w:cnfStyle w:val="000000100000" w:firstRow="0" w:lastRow="0" w:firstColumn="0" w:lastColumn="0" w:oddVBand="0" w:evenVBand="0" w:oddHBand="1" w:evenHBand="0" w:firstRowFirstColumn="0" w:firstRowLastColumn="0" w:lastRowFirstColumn="0" w:lastRowLastColumn="0"/>
               <w:rPr>
-                <w:ins w:id="483" w:author="Sinisa Ristic" w:date="2015-11-25T13:14:00Z"/>
-                <w:lang w:val="sr-Latn-RS" w:bidi="ar-OM"/>
-              </w:rPr>
-            </w:pPr>
-            <w:ins w:id="484" w:author="Sinisa Ristic" w:date="2015-11-25T13:14:00Z">
+                <w:ins w:id="524" w:author="Sinisa Ristic" w:date="2015-11-25T13:14:00Z"/>
+                <w:lang w:val="sr-Latn-RS" w:bidi="ar-OM"/>
+              </w:rPr>
+            </w:pPr>
+            <w:ins w:id="525" w:author="Sinisa Ristic" w:date="2015-11-25T13:14:00Z">
               <w:r>
                 <w:rPr>
                   <w:lang w:val="sr-Latn-RS" w:bidi="ar-OM"/>
@@ -12363,11 +12799,11 @@
             <w:pPr>
               <w:cnfStyle w:val="000000100000" w:firstRow="0" w:lastRow="0" w:firstColumn="0" w:lastColumn="0" w:oddVBand="0" w:evenVBand="0" w:oddHBand="1" w:evenHBand="0" w:firstRowFirstColumn="0" w:firstRowLastColumn="0" w:lastRowFirstColumn="0" w:lastRowLastColumn="0"/>
               <w:rPr>
-                <w:ins w:id="485" w:author="Sinisa Ristic" w:date="2015-11-25T13:14:00Z"/>
-                <w:lang w:val="sr-Latn-RS" w:bidi="ar-OM"/>
-              </w:rPr>
-            </w:pPr>
-            <w:ins w:id="486" w:author="Sinisa Ristic" w:date="2015-11-25T13:14:00Z">
+                <w:ins w:id="526" w:author="Sinisa Ristic" w:date="2015-11-25T13:14:00Z"/>
+                <w:lang w:val="sr-Latn-RS" w:bidi="ar-OM"/>
+              </w:rPr>
+            </w:pPr>
+            <w:ins w:id="527" w:author="Sinisa Ristic" w:date="2015-11-25T13:14:00Z">
               <w:r>
                 <w:rPr>
                   <w:lang w:val="sr-Latn-RS" w:bidi="ar-OM"/>
@@ -12380,7 +12816,7 @@
       </w:tr>
       <w:tr>
         <w:trPr>
-          <w:ins w:id="487" w:author="Sinisa Ristic" w:date="2015-11-25T13:14:00Z"/>
+          <w:ins w:id="528" w:author="Sinisa Ristic" w:date="2015-11-25T13:14:00Z"/>
         </w:trPr>
         <w:tc>
           <w:tcPr>
@@ -12390,11 +12826,11 @@
           <w:p>
             <w:pPr>
               <w:rPr>
-                <w:ins w:id="488" w:author="Sinisa Ristic" w:date="2015-11-25T13:14:00Z"/>
-                <w:lang w:val="sr-Latn-RS" w:bidi="ar-OM"/>
-              </w:rPr>
-            </w:pPr>
-            <w:ins w:id="489" w:author="Sinisa Ristic" w:date="2015-11-25T13:14:00Z">
+                <w:ins w:id="529" w:author="Sinisa Ristic" w:date="2015-11-25T13:14:00Z"/>
+                <w:lang w:val="sr-Latn-RS" w:bidi="ar-OM"/>
+              </w:rPr>
+            </w:pPr>
+            <w:ins w:id="530" w:author="Sinisa Ristic" w:date="2015-11-25T13:14:00Z">
               <w:r>
                 <w:rPr>
                   <w:lang w:val="sr-Latn-RS" w:bidi="ar-OM"/>
@@ -12436,7 +12872,7 @@
             <w:pPr>
               <w:cnfStyle w:val="000000000000" w:firstRow="0" w:lastRow="0" w:firstColumn="0" w:lastColumn="0" w:oddVBand="0" w:evenVBand="0" w:oddHBand="0" w:evenHBand="0" w:firstRowFirstColumn="0" w:firstRowLastColumn="0" w:lastRowFirstColumn="0" w:lastRowLastColumn="0"/>
               <w:rPr>
-                <w:ins w:id="490" w:author="Sinisa Ristic" w:date="2015-11-25T13:14:00Z"/>
+                <w:ins w:id="531" w:author="Sinisa Ristic" w:date="2015-11-25T13:14:00Z"/>
                 <w:lang w:val="sr-Latn-RS" w:bidi="ar-OM"/>
               </w:rPr>
             </w:pPr>
@@ -12450,7 +12886,7 @@
             <w:pPr>
               <w:cnfStyle w:val="000000000000" w:firstRow="0" w:lastRow="0" w:firstColumn="0" w:lastColumn="0" w:oddVBand="0" w:evenVBand="0" w:oddHBand="0" w:evenHBand="0" w:firstRowFirstColumn="0" w:firstRowLastColumn="0" w:lastRowFirstColumn="0" w:lastRowLastColumn="0"/>
               <w:rPr>
-                <w:ins w:id="491" w:author="Sinisa Ristic" w:date="2015-11-25T13:14:00Z"/>
+                <w:ins w:id="532" w:author="Sinisa Ristic" w:date="2015-11-25T13:14:00Z"/>
                 <w:lang w:val="sr-Latn-RS" w:bidi="ar-OM"/>
               </w:rPr>
             </w:pPr>
@@ -12460,7 +12896,7 @@
       <w:tr>
         <w:trPr>
           <w:cnfStyle w:val="000000100000" w:firstRow="0" w:lastRow="0" w:firstColumn="0" w:lastColumn="0" w:oddVBand="0" w:evenVBand="0" w:oddHBand="1" w:evenHBand="0" w:firstRowFirstColumn="0" w:firstRowLastColumn="0" w:lastRowFirstColumn="0" w:lastRowLastColumn="0"/>
-          <w:ins w:id="492" w:author="Sinisa Ristic" w:date="2015-11-25T13:14:00Z"/>
+          <w:ins w:id="533" w:author="Sinisa Ristic" w:date="2015-11-25T13:14:00Z"/>
         </w:trPr>
         <w:tc>
           <w:tcPr>
@@ -12470,11 +12906,11 @@
           <w:p>
             <w:pPr>
               <w:rPr>
-                <w:ins w:id="493" w:author="Sinisa Ristic" w:date="2015-11-25T13:14:00Z"/>
-                <w:lang w:val="sr-Latn-RS" w:bidi="ar-OM"/>
-              </w:rPr>
-            </w:pPr>
-            <w:ins w:id="494" w:author="Sinisa Ristic" w:date="2015-11-25T13:14:00Z">
+                <w:ins w:id="534" w:author="Sinisa Ristic" w:date="2015-11-25T13:14:00Z"/>
+                <w:lang w:val="sr-Latn-RS" w:bidi="ar-OM"/>
+              </w:rPr>
+            </w:pPr>
+            <w:ins w:id="535" w:author="Sinisa Ristic" w:date="2015-11-25T13:14:00Z">
               <w:r>
                 <w:rPr>
                   <w:lang w:val="sr-Latn-RS" w:bidi="ar-OM"/>
@@ -12498,11 +12934,11 @@
             <w:pPr>
               <w:cnfStyle w:val="000000100000" w:firstRow="0" w:lastRow="0" w:firstColumn="0" w:lastColumn="0" w:oddVBand="0" w:evenVBand="0" w:oddHBand="1" w:evenHBand="0" w:firstRowFirstColumn="0" w:firstRowLastColumn="0" w:lastRowFirstColumn="0" w:lastRowLastColumn="0"/>
               <w:rPr>
-                <w:ins w:id="495" w:author="Sinisa Ristic" w:date="2015-11-25T13:14:00Z"/>
-                <w:lang w:val="sr-Latn-RS" w:bidi="ar-OM"/>
-              </w:rPr>
-            </w:pPr>
-            <w:ins w:id="496" w:author="Sinisa Ristic" w:date="2015-11-25T13:14:00Z">
+                <w:ins w:id="536" w:author="Sinisa Ristic" w:date="2015-11-25T13:14:00Z"/>
+                <w:lang w:val="sr-Latn-RS" w:bidi="ar-OM"/>
+              </w:rPr>
+            </w:pPr>
+            <w:ins w:id="537" w:author="Sinisa Ristic" w:date="2015-11-25T13:14:00Z">
               <w:r>
                 <w:rPr>
                   <w:lang w:val="sr-Latn-RS" w:bidi="ar-OM"/>
@@ -12520,11 +12956,11 @@
             <w:pPr>
               <w:cnfStyle w:val="000000100000" w:firstRow="0" w:lastRow="0" w:firstColumn="0" w:lastColumn="0" w:oddVBand="0" w:evenVBand="0" w:oddHBand="1" w:evenHBand="0" w:firstRowFirstColumn="0" w:firstRowLastColumn="0" w:lastRowFirstColumn="0" w:lastRowLastColumn="0"/>
               <w:rPr>
-                <w:ins w:id="497" w:author="Sinisa Ristic" w:date="2015-11-25T13:14:00Z"/>
-                <w:lang w:val="sr-Latn-RS" w:bidi="ar-OM"/>
-              </w:rPr>
-            </w:pPr>
-            <w:ins w:id="498" w:author="Sinisa Ristic" w:date="2015-11-25T13:14:00Z">
+                <w:ins w:id="538" w:author="Sinisa Ristic" w:date="2015-11-25T13:14:00Z"/>
+                <w:lang w:val="sr-Latn-RS" w:bidi="ar-OM"/>
+              </w:rPr>
+            </w:pPr>
+            <w:ins w:id="539" w:author="Sinisa Ristic" w:date="2015-11-25T13:14:00Z">
               <w:r>
                 <w:rPr>
                   <w:lang w:val="sr-Latn-RS" w:bidi="ar-OM"/>
@@ -12537,7 +12973,7 @@
       </w:tr>
       <w:tr>
         <w:trPr>
-          <w:ins w:id="499" w:author="Sinisa Ristic" w:date="2015-11-25T13:14:00Z"/>
+          <w:ins w:id="540" w:author="Sinisa Ristic" w:date="2015-11-25T13:14:00Z"/>
         </w:trPr>
         <w:tc>
           <w:tcPr>
@@ -12547,11 +12983,11 @@
           <w:p>
             <w:pPr>
               <w:rPr>
-                <w:ins w:id="500" w:author="Sinisa Ristic" w:date="2015-11-25T13:14:00Z"/>
-                <w:lang w:val="sr-Latn-RS" w:bidi="ar-OM"/>
-              </w:rPr>
-            </w:pPr>
-            <w:ins w:id="501" w:author="Sinisa Ristic" w:date="2015-11-25T13:14:00Z">
+                <w:ins w:id="541" w:author="Sinisa Ristic" w:date="2015-11-25T13:14:00Z"/>
+                <w:lang w:val="sr-Latn-RS" w:bidi="ar-OM"/>
+              </w:rPr>
+            </w:pPr>
+            <w:ins w:id="542" w:author="Sinisa Ristic" w:date="2015-11-25T13:14:00Z">
               <w:r>
                 <w:rPr>
                   <w:lang w:val="sr-Latn-RS" w:bidi="ar-OM"/>
@@ -12587,11 +13023,11 @@
             <w:pPr>
               <w:cnfStyle w:val="000000000000" w:firstRow="0" w:lastRow="0" w:firstColumn="0" w:lastColumn="0" w:oddVBand="0" w:evenVBand="0" w:oddHBand="0" w:evenHBand="0" w:firstRowFirstColumn="0" w:firstRowLastColumn="0" w:lastRowFirstColumn="0" w:lastRowLastColumn="0"/>
               <w:rPr>
-                <w:ins w:id="502" w:author="Sinisa Ristic" w:date="2015-11-25T13:14:00Z"/>
-                <w:lang w:val="sr-Latn-RS" w:bidi="ar-OM"/>
-              </w:rPr>
-            </w:pPr>
-            <w:ins w:id="503" w:author="Sinisa Ristic" w:date="2015-11-25T13:14:00Z">
+                <w:ins w:id="543" w:author="Sinisa Ristic" w:date="2015-11-25T13:14:00Z"/>
+                <w:lang w:val="sr-Latn-RS" w:bidi="ar-OM"/>
+              </w:rPr>
+            </w:pPr>
+            <w:ins w:id="544" w:author="Sinisa Ristic" w:date="2015-11-25T13:14:00Z">
               <w:r>
                 <w:rPr>
                   <w:lang w:val="sr-Latn-RS" w:bidi="ar-OM"/>
@@ -12609,7 +13045,7 @@
             <w:pPr>
               <w:cnfStyle w:val="000000000000" w:firstRow="0" w:lastRow="0" w:firstColumn="0" w:lastColumn="0" w:oddVBand="0" w:evenVBand="0" w:oddHBand="0" w:evenHBand="0" w:firstRowFirstColumn="0" w:firstRowLastColumn="0" w:lastRowFirstColumn="0" w:lastRowLastColumn="0"/>
               <w:rPr>
-                <w:ins w:id="504" w:author="Sinisa Ristic" w:date="2015-11-25T13:14:00Z"/>
+                <w:ins w:id="545" w:author="Sinisa Ristic" w:date="2015-11-25T13:14:00Z"/>
                 <w:lang w:val="sr-Latn-RS" w:bidi="ar-OM"/>
               </w:rPr>
             </w:pPr>
@@ -12619,7 +13055,7 @@
       <w:tr>
         <w:trPr>
           <w:cnfStyle w:val="000000100000" w:firstRow="0" w:lastRow="0" w:firstColumn="0" w:lastColumn="0" w:oddVBand="0" w:evenVBand="0" w:oddHBand="1" w:evenHBand="0" w:firstRowFirstColumn="0" w:firstRowLastColumn="0" w:lastRowFirstColumn="0" w:lastRowLastColumn="0"/>
-          <w:ins w:id="505" w:author="Sinisa Ristic" w:date="2015-11-25T13:14:00Z"/>
+          <w:ins w:id="546" w:author="Sinisa Ristic" w:date="2015-11-25T13:14:00Z"/>
         </w:trPr>
         <w:tc>
           <w:tcPr>
@@ -12629,11 +13065,11 @@
           <w:p>
             <w:pPr>
               <w:rPr>
-                <w:ins w:id="506" w:author="Sinisa Ristic" w:date="2015-11-25T13:14:00Z"/>
-                <w:lang w:val="sr-Latn-RS" w:bidi="ar-OM"/>
-              </w:rPr>
-            </w:pPr>
-            <w:ins w:id="507" w:author="Sinisa Ristic" w:date="2015-11-25T13:14:00Z">
+                <w:ins w:id="547" w:author="Sinisa Ristic" w:date="2015-11-25T13:14:00Z"/>
+                <w:lang w:val="sr-Latn-RS" w:bidi="ar-OM"/>
+              </w:rPr>
+            </w:pPr>
+            <w:ins w:id="548" w:author="Sinisa Ristic" w:date="2015-11-25T13:14:00Z">
               <w:r>
                 <w:rPr>
                   <w:lang w:val="sr-Latn-RS" w:bidi="ar-OM"/>
@@ -12657,11 +13093,11 @@
             <w:pPr>
               <w:cnfStyle w:val="000000100000" w:firstRow="0" w:lastRow="0" w:firstColumn="0" w:lastColumn="0" w:oddVBand="0" w:evenVBand="0" w:oddHBand="1" w:evenHBand="0" w:firstRowFirstColumn="0" w:firstRowLastColumn="0" w:lastRowFirstColumn="0" w:lastRowLastColumn="0"/>
               <w:rPr>
-                <w:ins w:id="508" w:author="Sinisa Ristic" w:date="2015-11-25T13:14:00Z"/>
-                <w:lang w:val="sr-Latn-RS" w:bidi="ar-OM"/>
-              </w:rPr>
-            </w:pPr>
-            <w:ins w:id="509" w:author="Sinisa Ristic" w:date="2015-11-25T13:14:00Z">
+                <w:ins w:id="549" w:author="Sinisa Ristic" w:date="2015-11-25T13:14:00Z"/>
+                <w:lang w:val="sr-Latn-RS" w:bidi="ar-OM"/>
+              </w:rPr>
+            </w:pPr>
+            <w:ins w:id="550" w:author="Sinisa Ristic" w:date="2015-11-25T13:14:00Z">
               <w:r>
                 <w:rPr>
                   <w:lang w:val="sr-Latn-RS" w:bidi="ar-OM"/>
@@ -12679,11 +13115,11 @@
             <w:pPr>
               <w:cnfStyle w:val="000000100000" w:firstRow="0" w:lastRow="0" w:firstColumn="0" w:lastColumn="0" w:oddVBand="0" w:evenVBand="0" w:oddHBand="1" w:evenHBand="0" w:firstRowFirstColumn="0" w:firstRowLastColumn="0" w:lastRowFirstColumn="0" w:lastRowLastColumn="0"/>
               <w:rPr>
-                <w:ins w:id="510" w:author="Sinisa Ristic" w:date="2015-11-25T13:14:00Z"/>
-                <w:lang w:val="sr-Latn-RS" w:bidi="ar-OM"/>
-              </w:rPr>
-            </w:pPr>
-            <w:ins w:id="511" w:author="Sinisa Ristic" w:date="2015-11-25T13:14:00Z">
+                <w:ins w:id="551" w:author="Sinisa Ristic" w:date="2015-11-25T13:14:00Z"/>
+                <w:lang w:val="sr-Latn-RS" w:bidi="ar-OM"/>
+              </w:rPr>
+            </w:pPr>
+            <w:ins w:id="552" w:author="Sinisa Ristic" w:date="2015-11-25T13:14:00Z">
               <w:r>
                 <w:rPr>
                   <w:lang w:val="sr-Latn-RS" w:bidi="ar-OM"/>
@@ -12696,7 +13132,7 @@
       </w:tr>
       <w:tr>
         <w:trPr>
-          <w:ins w:id="512" w:author="Sinisa Ristic" w:date="2015-11-25T13:14:00Z"/>
+          <w:ins w:id="553" w:author="Sinisa Ristic" w:date="2015-11-25T13:14:00Z"/>
         </w:trPr>
         <w:tc>
           <w:tcPr>
@@ -12706,11 +13142,11 @@
           <w:p>
             <w:pPr>
               <w:rPr>
-                <w:ins w:id="513" w:author="Sinisa Ristic" w:date="2015-11-25T13:14:00Z"/>
-                <w:lang w:val="sr-Latn-RS" w:bidi="ar-OM"/>
-              </w:rPr>
-            </w:pPr>
-            <w:ins w:id="514" w:author="Sinisa Ristic" w:date="2015-11-25T13:14:00Z">
+                <w:ins w:id="554" w:author="Sinisa Ristic" w:date="2015-11-25T13:14:00Z"/>
+                <w:lang w:val="sr-Latn-RS" w:bidi="ar-OM"/>
+              </w:rPr>
+            </w:pPr>
+            <w:ins w:id="555" w:author="Sinisa Ristic" w:date="2015-11-25T13:14:00Z">
               <w:r>
                 <w:rPr>
                   <w:lang w:val="sr-Latn-RS" w:bidi="ar-OM"/>
@@ -12746,11 +13182,11 @@
             <w:pPr>
               <w:cnfStyle w:val="000000000000" w:firstRow="0" w:lastRow="0" w:firstColumn="0" w:lastColumn="0" w:oddVBand="0" w:evenVBand="0" w:oddHBand="0" w:evenHBand="0" w:firstRowFirstColumn="0" w:firstRowLastColumn="0" w:lastRowFirstColumn="0" w:lastRowLastColumn="0"/>
               <w:rPr>
-                <w:ins w:id="515" w:author="Sinisa Ristic" w:date="2015-11-25T13:14:00Z"/>
-                <w:lang w:val="sr-Latn-RS" w:bidi="ar-OM"/>
-              </w:rPr>
-            </w:pPr>
-            <w:ins w:id="516" w:author="Sinisa Ristic" w:date="2015-11-25T13:14:00Z">
+                <w:ins w:id="556" w:author="Sinisa Ristic" w:date="2015-11-25T13:14:00Z"/>
+                <w:lang w:val="sr-Latn-RS" w:bidi="ar-OM"/>
+              </w:rPr>
+            </w:pPr>
+            <w:ins w:id="557" w:author="Sinisa Ristic" w:date="2015-11-25T13:14:00Z">
               <w:r>
                 <w:rPr>
                   <w:lang w:val="sr-Latn-RS" w:bidi="ar-OM"/>
@@ -12768,11 +13204,11 @@
             <w:pPr>
               <w:cnfStyle w:val="000000000000" w:firstRow="0" w:lastRow="0" w:firstColumn="0" w:lastColumn="0" w:oddVBand="0" w:evenVBand="0" w:oddHBand="0" w:evenHBand="0" w:firstRowFirstColumn="0" w:firstRowLastColumn="0" w:lastRowFirstColumn="0" w:lastRowLastColumn="0"/>
               <w:rPr>
-                <w:ins w:id="517" w:author="Sinisa Ristic" w:date="2015-11-25T13:14:00Z"/>
-                <w:lang w:val="sr-Latn-RS" w:bidi="ar-OM"/>
-              </w:rPr>
-            </w:pPr>
-            <w:ins w:id="518" w:author="Sinisa Ristic" w:date="2015-11-25T13:14:00Z">
+                <w:ins w:id="558" w:author="Sinisa Ristic" w:date="2015-11-25T13:14:00Z"/>
+                <w:lang w:val="sr-Latn-RS" w:bidi="ar-OM"/>
+              </w:rPr>
+            </w:pPr>
+            <w:ins w:id="559" w:author="Sinisa Ristic" w:date="2015-11-25T13:14:00Z">
               <w:r>
                 <w:rPr>
                   <w:lang w:val="sr-Latn-RS" w:bidi="ar-OM"/>
@@ -12818,7 +13254,7 @@
           <w:lang w:val="sr-Latn-RS" w:bidi="ar-OM"/>
         </w:rPr>
       </w:pPr>
-      <w:bookmarkStart w:id="519" w:name="_Toc436222368"/>
+      <w:bookmarkStart w:id="560" w:name="_Toc436222368"/>
       <w:r>
         <w:rPr>
           <w:lang w:val="sr-Latn-RS" w:bidi="ar-OM"/>
@@ -12826,7 +13262,7 @@
         <w:lastRenderedPageBreak/>
         <w:t>entity - LISTA RASPOLOZIVIH OBJEKATA ZA IZNAMLJIVANJE</w:t>
       </w:r>
-      <w:bookmarkEnd w:id="519"/>
+      <w:bookmarkEnd w:id="560"/>
     </w:p>
     <w:p>
       <w:pPr>
@@ -13238,14 +13674,14 @@
           <w:lang w:val="sr-Latn-RS" w:bidi="ar-OM"/>
         </w:rPr>
       </w:pPr>
-      <w:bookmarkStart w:id="520" w:name="_Toc436222369"/>
+      <w:bookmarkStart w:id="561" w:name="_Toc436222369"/>
       <w:r>
         <w:rPr>
           <w:lang w:val="sr-Latn-RS" w:bidi="ar-OM"/>
         </w:rPr>
         <w:t>reservation</w:t>
       </w:r>
-      <w:bookmarkEnd w:id="520"/>
+      <w:bookmarkEnd w:id="561"/>
     </w:p>
     <w:tbl>
       <w:tblPr>
@@ -13905,14 +14341,14 @@
           <w:lang w:val="sr-Latn-RS" w:bidi="ar-OM"/>
         </w:rPr>
       </w:pPr>
-      <w:bookmarkStart w:id="521" w:name="_Toc436222370"/>
+      <w:bookmarkStart w:id="562" w:name="_Toc436222370"/>
       <w:r>
         <w:rPr>
           <w:lang w:val="sr-Latn-RS" w:bidi="ar-OM"/>
         </w:rPr>
         <w:t>reservation_entity</w:t>
       </w:r>
-      <w:bookmarkEnd w:id="521"/>
+      <w:bookmarkEnd w:id="562"/>
     </w:p>
     <w:p>
       <w:pPr>
@@ -14685,14 +15121,14 @@
           <w:lang w:val="sr-Latn-RS" w:bidi="ar-OM"/>
         </w:rPr>
       </w:pPr>
-      <w:bookmarkStart w:id="522" w:name="_Toc436222371"/>
+      <w:bookmarkStart w:id="563" w:name="_Toc436222371"/>
       <w:r>
         <w:rPr>
           <w:lang w:val="sr-Latn-RS" w:bidi="ar-OM"/>
         </w:rPr>
         <w:t>status</w:t>
       </w:r>
-      <w:bookmarkEnd w:id="522"/>
+      <w:bookmarkEnd w:id="563"/>
     </w:p>
     <w:p>
       <w:pPr>
@@ -14925,14 +15361,14 @@
           <w:lang w:val="sr-Latn-RS" w:bidi="ar-OM"/>
         </w:rPr>
       </w:pPr>
-      <w:bookmarkStart w:id="523" w:name="_Toc436222372"/>
+      <w:bookmarkStart w:id="564" w:name="_Toc436222372"/>
       <w:r>
         <w:rPr>
           <w:lang w:val="sr-Latn-RS" w:bidi="ar-OM"/>
         </w:rPr>
         <w:t>clients</w:t>
       </w:r>
-      <w:bookmarkEnd w:id="523"/>
+      <w:bookmarkEnd w:id="564"/>
     </w:p>
     <w:p>
       <w:pPr>
@@ -15889,14 +16325,14 @@
           <w:lang w:val="sr-Latn-RS" w:bidi="ar-OM"/>
         </w:rPr>
       </w:pPr>
-      <w:bookmarkStart w:id="524" w:name="_Toc436222373"/>
+      <w:bookmarkStart w:id="565" w:name="_Toc436222373"/>
       <w:r>
         <w:rPr>
           <w:lang w:val="sr-Latn-RS" w:bidi="ar-OM"/>
         </w:rPr>
         <w:t>users</w:t>
       </w:r>
-      <w:bookmarkEnd w:id="524"/>
+      <w:bookmarkEnd w:id="565"/>
     </w:p>
     <w:p>
       <w:pPr>
@@ -16341,14 +16777,14 @@
           <w:lang w:val="sr-Latn-RS" w:bidi="ar-OM"/>
         </w:rPr>
       </w:pPr>
-      <w:bookmarkStart w:id="525" w:name="_Toc436222374"/>
+      <w:bookmarkStart w:id="566" w:name="_Toc436222374"/>
       <w:r>
         <w:rPr>
           <w:lang w:val="sr-Latn-RS" w:bidi="ar-OM"/>
         </w:rPr>
         <w:t>role</w:t>
       </w:r>
-      <w:bookmarkEnd w:id="525"/>
+      <w:bookmarkEnd w:id="566"/>
     </w:p>
     <w:p>
       <w:pPr>
@@ -16642,14 +17078,14 @@
           <w:lang w:val="sr-Latn-RS" w:bidi="ar-OM"/>
         </w:rPr>
       </w:pPr>
-      <w:bookmarkStart w:id="526" w:name="_Toc436222375"/>
+      <w:bookmarkStart w:id="567" w:name="_Toc436222375"/>
       <w:r>
         <w:rPr>
           <w:lang w:val="sr-Latn-RS" w:bidi="ar-OM"/>
         </w:rPr>
         <w:t>task</w:t>
       </w:r>
-      <w:bookmarkEnd w:id="526"/>
+      <w:bookmarkEnd w:id="567"/>
     </w:p>
     <w:p>
       <w:pPr>
@@ -16943,14 +17379,14 @@
           <w:lang w:val="sr-Latn-RS" w:bidi="ar-OM"/>
         </w:rPr>
       </w:pPr>
-      <w:bookmarkStart w:id="527" w:name="_Toc436222376"/>
+      <w:bookmarkStart w:id="568" w:name="_Toc436222376"/>
       <w:r>
         <w:rPr>
           <w:lang w:val="sr-Latn-RS" w:bidi="ar-OM"/>
         </w:rPr>
         <w:t>role_task</w:t>
       </w:r>
-      <w:bookmarkEnd w:id="527"/>
+      <w:bookmarkEnd w:id="568"/>
     </w:p>
     <w:p>
       <w:pPr>
@@ -17247,14 +17683,14 @@
           <w:lang w:val="sr-Latn-RS" w:bidi="ar-OM"/>
         </w:rPr>
       </w:pPr>
-      <w:bookmarkStart w:id="528" w:name="_Toc436222377"/>
+      <w:bookmarkStart w:id="569" w:name="_Toc436222377"/>
       <w:r>
         <w:rPr>
           <w:lang w:val="sr-Latn-RS" w:bidi="ar-OM"/>
         </w:rPr>
         <w:t>category</w:t>
       </w:r>
-      <w:bookmarkEnd w:id="528"/>
+      <w:bookmarkEnd w:id="569"/>
     </w:p>
     <w:p>
       <w:pPr>
@@ -17667,7 +18103,7 @@
           <w:lang w:val="sr-Latn-RS" w:bidi="ar-OM"/>
         </w:rPr>
       </w:pPr>
-      <w:bookmarkStart w:id="529" w:name="_Toc436222378"/>
+      <w:bookmarkStart w:id="570" w:name="_Toc436222378"/>
       <w:r>
         <w:rPr>
           <w:lang w:val="sr-Latn-RS" w:bidi="ar-OM"/>
@@ -17687,7 +18123,7 @@
         </w:rPr>
         <w:t>rija)</w:t>
       </w:r>
-      <w:bookmarkEnd w:id="529"/>
+      <w:bookmarkEnd w:id="570"/>
     </w:p>
     <w:p>
       <w:pPr>
@@ -17985,14 +18421,14 @@
           <w:lang w:val="sr-Latn-RS" w:bidi="ar-OM"/>
         </w:rPr>
       </w:pPr>
-      <w:bookmarkStart w:id="530" w:name="_Toc436222379"/>
+      <w:bookmarkStart w:id="571" w:name="_Toc436222379"/>
       <w:r>
         <w:rPr>
           <w:lang w:val="sr-Latn-RS" w:bidi="ar-OM"/>
         </w:rPr>
         <w:t>feature</w:t>
       </w:r>
-      <w:bookmarkEnd w:id="530"/>
+      <w:bookmarkEnd w:id="571"/>
     </w:p>
     <w:p>
       <w:pPr>
@@ -18338,14 +18774,14 @@
           <w:lang w:val="sr-Latn-RS" w:bidi="ar-OM"/>
         </w:rPr>
       </w:pPr>
-      <w:bookmarkStart w:id="531" w:name="_Toc436222380"/>
+      <w:bookmarkStart w:id="572" w:name="_Toc436222380"/>
       <w:r>
         <w:rPr>
           <w:lang w:val="sr-Latn-RS" w:bidi="ar-OM"/>
         </w:rPr>
         <w:t>features_entity_definitions (Tabela koja dodeljuje svojstva objektima)</w:t>
       </w:r>
-      <w:bookmarkEnd w:id="531"/>
+      <w:bookmarkEnd w:id="572"/>
     </w:p>
     <w:p>
       <w:pPr>
@@ -18636,14 +19072,14 @@
           <w:lang w:val="sr-Latn-RS" w:bidi="ar-OM"/>
         </w:rPr>
       </w:pPr>
-      <w:bookmarkStart w:id="532" w:name="_Toc436222381"/>
+      <w:bookmarkStart w:id="573" w:name="_Toc436222381"/>
       <w:r>
         <w:rPr>
           <w:lang w:val="sr-Latn-RS" w:bidi="ar-OM"/>
         </w:rPr>
         <w:t>price</w:t>
       </w:r>
-      <w:bookmarkEnd w:id="532"/>
+      <w:bookmarkEnd w:id="573"/>
     </w:p>
     <w:p>
       <w:pPr>
@@ -19036,7 +19472,7 @@
           <w:lang w:val="sr-Latn-RS" w:bidi="ar-OM"/>
         </w:rPr>
       </w:pPr>
-      <w:bookmarkStart w:id="533" w:name="_Toc436222382"/>
+      <w:bookmarkStart w:id="574" w:name="_Toc436222382"/>
       <w:r>
         <w:rPr>
           <w:lang w:val="sr-Latn-RS" w:bidi="ar-OM"/>
@@ -19044,7 +19480,7 @@
         <w:lastRenderedPageBreak/>
         <w:t>financial_plan</w:t>
       </w:r>
-      <w:bookmarkEnd w:id="533"/>
+      <w:bookmarkEnd w:id="574"/>
     </w:p>
     <w:p>
       <w:pPr>
@@ -19390,7 +19826,7 @@
           <w:lang w:val="sr-Latn-RS" w:bidi="ar-OM"/>
         </w:rPr>
       </w:pPr>
-      <w:bookmarkStart w:id="534" w:name="_Toc436222383"/>
+      <w:bookmarkStart w:id="575" w:name="_Toc436222383"/>
       <w:r>
         <w:rPr>
           <w:lang w:val="sr-Latn-RS" w:bidi="ar-OM"/>
@@ -19398,7 +19834,7 @@
         <w:lastRenderedPageBreak/>
         <w:t>financial_plan_entity_definition_price</w:t>
       </w:r>
-      <w:bookmarkEnd w:id="534"/>
+      <w:bookmarkEnd w:id="575"/>
     </w:p>
     <w:p>
       <w:pPr>
@@ -19829,14 +20265,14 @@
           <w:lang w:val="sr-Latn-RS" w:bidi="ar-OM"/>
         </w:rPr>
       </w:pPr>
-      <w:bookmarkStart w:id="535" w:name="_Toc436222384"/>
+      <w:bookmarkStart w:id="576" w:name="_Toc436222384"/>
       <w:r>
         <w:rPr>
           <w:lang w:val="sr-Latn-RS" w:bidi="ar-OM"/>
         </w:rPr>
         <w:t>attribute</w:t>
       </w:r>
-      <w:bookmarkEnd w:id="535"/>
+      <w:bookmarkEnd w:id="576"/>
     </w:p>
     <w:p>
       <w:pPr>
@@ -20243,7 +20679,7 @@
     <w:p>
       <w:pPr>
         <w:rPr>
-          <w:ins w:id="536" w:author="Sinisa Ristic" w:date="2015-11-25T14:36:00Z"/>
+          <w:ins w:id="577" w:author="Sinisa Ristic" w:date="2015-11-25T14:36:00Z"/>
           <w:lang w:val="sr-Latn-RS" w:bidi="ar-OM"/>
         </w:rPr>
       </w:pPr>
@@ -20252,14 +20688,14 @@
       <w:pPr>
         <w:pStyle w:val="Heading2"/>
         <w:rPr>
-          <w:ins w:id="537" w:author="Sinisa Ristic" w:date="2015-11-25T14:36:00Z"/>
-          <w:lang w:val="sr-Latn-RS" w:bidi="ar-OM"/>
-        </w:rPr>
-        <w:pPrChange w:id="538" w:author="Sinisa Ristic" w:date="2015-11-25T14:36:00Z">
+          <w:ins w:id="578" w:author="Sinisa Ristic" w:date="2015-11-25T14:36:00Z"/>
+          <w:lang w:val="sr-Latn-RS" w:bidi="ar-OM"/>
+        </w:rPr>
+        <w:pPrChange w:id="579" w:author="Sinisa Ristic" w:date="2015-11-25T14:36:00Z">
           <w:pPr/>
         </w:pPrChange>
       </w:pPr>
-      <w:ins w:id="539" w:author="Sinisa Ristic" w:date="2015-11-25T14:36:00Z">
+      <w:ins w:id="580" w:author="Sinisa Ristic" w:date="2015-11-25T14:36:00Z">
         <w:r>
           <w:rPr>
             <w:lang w:val="sr-Latn-RS" w:bidi="ar-OM"/>
@@ -20288,7 +20724,7 @@
           <w:gridAfter w:val="1"/>
           <w:cnfStyle w:val="100000000000" w:firstRow="1" w:lastRow="0" w:firstColumn="0" w:lastColumn="0" w:oddVBand="0" w:evenVBand="0" w:oddHBand="0" w:evenHBand="0" w:firstRowFirstColumn="0" w:firstRowLastColumn="0" w:lastRowFirstColumn="0" w:lastRowLastColumn="0"/>
           <w:wAfter w:w="243" w:type="dxa"/>
-          <w:ins w:id="540" w:author="Sinisa Ristic" w:date="2015-11-25T14:36:00Z"/>
+          <w:ins w:id="581" w:author="Sinisa Ristic" w:date="2015-11-25T14:36:00Z"/>
         </w:trPr>
         <w:tc>
           <w:tcPr>
@@ -20298,11 +20734,11 @@
           <w:p>
             <w:pPr>
               <w:rPr>
-                <w:ins w:id="541" w:author="Sinisa Ristic" w:date="2015-11-25T14:36:00Z"/>
-                <w:lang w:val="sr-Latn-RS" w:bidi="ar-OM"/>
-              </w:rPr>
-            </w:pPr>
-            <w:ins w:id="542" w:author="Sinisa Ristic" w:date="2015-11-25T14:36:00Z">
+                <w:ins w:id="582" w:author="Sinisa Ristic" w:date="2015-11-25T14:36:00Z"/>
+                <w:lang w:val="sr-Latn-RS" w:bidi="ar-OM"/>
+              </w:rPr>
+            </w:pPr>
+            <w:ins w:id="583" w:author="Sinisa Ristic" w:date="2015-11-25T14:36:00Z">
               <w:r>
                 <w:rPr>
                   <w:lang w:val="sr-Latn-RS" w:bidi="ar-OM"/>
@@ -20321,11 +20757,11 @@
             <w:pPr>
               <w:cnfStyle w:val="100000000000" w:firstRow="1" w:lastRow="0" w:firstColumn="0" w:lastColumn="0" w:oddVBand="0" w:evenVBand="0" w:oddHBand="0" w:evenHBand="0" w:firstRowFirstColumn="0" w:firstRowLastColumn="0" w:lastRowFirstColumn="0" w:lastRowLastColumn="0"/>
               <w:rPr>
-                <w:ins w:id="543" w:author="Sinisa Ristic" w:date="2015-11-25T14:36:00Z"/>
-                <w:lang w:val="sr-Latn-RS" w:bidi="ar-OM"/>
-              </w:rPr>
-            </w:pPr>
-            <w:ins w:id="544" w:author="Sinisa Ristic" w:date="2015-11-25T14:36:00Z">
+                <w:ins w:id="584" w:author="Sinisa Ristic" w:date="2015-11-25T14:36:00Z"/>
+                <w:lang w:val="sr-Latn-RS" w:bidi="ar-OM"/>
+              </w:rPr>
+            </w:pPr>
+            <w:ins w:id="585" w:author="Sinisa Ristic" w:date="2015-11-25T14:36:00Z">
               <w:r>
                 <w:rPr>
                   <w:lang w:val="sr-Latn-RS" w:bidi="ar-OM"/>
@@ -20344,11 +20780,11 @@
             <w:pPr>
               <w:cnfStyle w:val="100000000000" w:firstRow="1" w:lastRow="0" w:firstColumn="0" w:lastColumn="0" w:oddVBand="0" w:evenVBand="0" w:oddHBand="0" w:evenHBand="0" w:firstRowFirstColumn="0" w:firstRowLastColumn="0" w:lastRowFirstColumn="0" w:lastRowLastColumn="0"/>
               <w:rPr>
-                <w:ins w:id="545" w:author="Sinisa Ristic" w:date="2015-11-25T14:36:00Z"/>
-                <w:lang w:val="sr-Latn-RS" w:bidi="ar-OM"/>
-              </w:rPr>
-            </w:pPr>
-            <w:ins w:id="546" w:author="Sinisa Ristic" w:date="2015-11-25T14:36:00Z">
+                <w:ins w:id="586" w:author="Sinisa Ristic" w:date="2015-11-25T14:36:00Z"/>
+                <w:lang w:val="sr-Latn-RS" w:bidi="ar-OM"/>
+              </w:rPr>
+            </w:pPr>
+            <w:ins w:id="587" w:author="Sinisa Ristic" w:date="2015-11-25T14:36:00Z">
               <w:r>
                 <w:rPr>
                   <w:lang w:val="sr-Latn-RS" w:bidi="ar-OM"/>
@@ -20362,7 +20798,7 @@
       <w:tr>
         <w:trPr>
           <w:cnfStyle w:val="000000100000" w:firstRow="0" w:lastRow="0" w:firstColumn="0" w:lastColumn="0" w:oddVBand="0" w:evenVBand="0" w:oddHBand="1" w:evenHBand="0" w:firstRowFirstColumn="0" w:firstRowLastColumn="0" w:lastRowFirstColumn="0" w:lastRowLastColumn="0"/>
-          <w:ins w:id="547" w:author="Sinisa Ristic" w:date="2015-11-25T14:36:00Z"/>
+          <w:ins w:id="588" w:author="Sinisa Ristic" w:date="2015-11-25T14:36:00Z"/>
         </w:trPr>
         <w:tc>
           <w:tcPr>
@@ -20373,11 +20809,11 @@
           <w:p>
             <w:pPr>
               <w:rPr>
-                <w:ins w:id="548" w:author="Sinisa Ristic" w:date="2015-11-25T14:36:00Z"/>
-                <w:lang w:val="sr-Latn-RS" w:bidi="ar-OM"/>
-              </w:rPr>
-            </w:pPr>
-            <w:ins w:id="549" w:author="Sinisa Ristic" w:date="2015-11-25T14:36:00Z">
+                <w:ins w:id="589" w:author="Sinisa Ristic" w:date="2015-11-25T14:36:00Z"/>
+                <w:lang w:val="sr-Latn-RS" w:bidi="ar-OM"/>
+              </w:rPr>
+            </w:pPr>
+            <w:ins w:id="590" w:author="Sinisa Ristic" w:date="2015-11-25T14:36:00Z">
               <w:r>
                 <w:rPr>
                   <w:lang w:val="sr-Latn-RS" w:bidi="ar-OM"/>
@@ -20426,11 +20862,11 @@
             <w:pPr>
               <w:cnfStyle w:val="000000100000" w:firstRow="0" w:lastRow="0" w:firstColumn="0" w:lastColumn="0" w:oddVBand="0" w:evenVBand="0" w:oddHBand="1" w:evenHBand="0" w:firstRowFirstColumn="0" w:firstRowLastColumn="0" w:lastRowFirstColumn="0" w:lastRowLastColumn="0"/>
               <w:rPr>
-                <w:ins w:id="550" w:author="Sinisa Ristic" w:date="2015-11-25T14:36:00Z"/>
-                <w:lang w:val="sr-Latn-RS" w:bidi="ar-OM"/>
-              </w:rPr>
-            </w:pPr>
-            <w:ins w:id="551" w:author="Sinisa Ristic" w:date="2015-11-25T14:36:00Z">
+                <w:ins w:id="591" w:author="Sinisa Ristic" w:date="2015-11-25T14:36:00Z"/>
+                <w:lang w:val="sr-Latn-RS" w:bidi="ar-OM"/>
+              </w:rPr>
+            </w:pPr>
+            <w:ins w:id="592" w:author="Sinisa Ristic" w:date="2015-11-25T14:36:00Z">
               <w:r>
                 <w:rPr>
                   <w:lang w:val="sr-Latn-RS" w:bidi="ar-OM"/>
@@ -20449,7 +20885,7 @@
             <w:pPr>
               <w:cnfStyle w:val="000000100000" w:firstRow="0" w:lastRow="0" w:firstColumn="0" w:lastColumn="0" w:oddVBand="0" w:evenVBand="0" w:oddHBand="1" w:evenHBand="0" w:firstRowFirstColumn="0" w:firstRowLastColumn="0" w:lastRowFirstColumn="0" w:lastRowLastColumn="0"/>
               <w:rPr>
-                <w:ins w:id="552" w:author="Sinisa Ristic" w:date="2015-11-25T14:36:00Z"/>
+                <w:ins w:id="593" w:author="Sinisa Ristic" w:date="2015-11-25T14:36:00Z"/>
                 <w:lang w:val="sr-Latn-RS" w:bidi="ar-OM"/>
               </w:rPr>
             </w:pPr>
@@ -20458,7 +20894,7 @@
       </w:tr>
       <w:tr>
         <w:trPr>
-          <w:ins w:id="553" w:author="Sinisa Ristic" w:date="2015-11-25T14:36:00Z"/>
+          <w:ins w:id="594" w:author="Sinisa Ristic" w:date="2015-11-25T14:36:00Z"/>
         </w:trPr>
         <w:tc>
           <w:tcPr>
@@ -20469,11 +20905,11 @@
           <w:p>
             <w:pPr>
               <w:rPr>
-                <w:ins w:id="554" w:author="Sinisa Ristic" w:date="2015-11-25T14:36:00Z"/>
-                <w:lang w:val="sr-Latn-RS" w:bidi="ar-OM"/>
-              </w:rPr>
-            </w:pPr>
-            <w:ins w:id="555" w:author="Sinisa Ristic" w:date="2015-11-25T14:37:00Z">
+                <w:ins w:id="595" w:author="Sinisa Ristic" w:date="2015-11-25T14:36:00Z"/>
+                <w:lang w:val="sr-Latn-RS" w:bidi="ar-OM"/>
+              </w:rPr>
+            </w:pPr>
+            <w:ins w:id="596" w:author="Sinisa Ristic" w:date="2015-11-25T14:37:00Z">
               <w:r>
                 <w:rPr>
                   <w:lang w:val="sr-Latn-RS" w:bidi="ar-OM"/>
@@ -20492,11 +20928,11 @@
             <w:pPr>
               <w:cnfStyle w:val="000000000000" w:firstRow="0" w:lastRow="0" w:firstColumn="0" w:lastColumn="0" w:oddVBand="0" w:evenVBand="0" w:oddHBand="0" w:evenHBand="0" w:firstRowFirstColumn="0" w:firstRowLastColumn="0" w:lastRowFirstColumn="0" w:lastRowLastColumn="0"/>
               <w:rPr>
-                <w:ins w:id="556" w:author="Sinisa Ristic" w:date="2015-11-25T14:36:00Z"/>
-                <w:lang w:val="sr-Latn-RS" w:bidi="ar-OM"/>
-              </w:rPr>
-            </w:pPr>
-            <w:ins w:id="557" w:author="Sinisa Ristic" w:date="2015-11-25T14:37:00Z">
+                <w:ins w:id="597" w:author="Sinisa Ristic" w:date="2015-11-25T14:36:00Z"/>
+                <w:lang w:val="sr-Latn-RS" w:bidi="ar-OM"/>
+              </w:rPr>
+            </w:pPr>
+            <w:ins w:id="598" w:author="Sinisa Ristic" w:date="2015-11-25T14:37:00Z">
               <w:r>
                 <w:rPr>
                   <w:lang w:val="sr-Latn-RS" w:bidi="ar-OM"/>
@@ -20515,7 +20951,7 @@
             <w:pPr>
               <w:cnfStyle w:val="000000000000" w:firstRow="0" w:lastRow="0" w:firstColumn="0" w:lastColumn="0" w:oddVBand="0" w:evenVBand="0" w:oddHBand="0" w:evenHBand="0" w:firstRowFirstColumn="0" w:firstRowLastColumn="0" w:lastRowFirstColumn="0" w:lastRowLastColumn="0"/>
               <w:rPr>
-                <w:ins w:id="558" w:author="Sinisa Ristic" w:date="2015-11-25T14:36:00Z"/>
+                <w:ins w:id="599" w:author="Sinisa Ristic" w:date="2015-11-25T14:36:00Z"/>
                 <w:lang w:val="sr-Latn-RS" w:bidi="ar-OM"/>
               </w:rPr>
             </w:pPr>
@@ -20525,7 +20961,7 @@
       <w:tr>
         <w:trPr>
           <w:cnfStyle w:val="000000100000" w:firstRow="0" w:lastRow="0" w:firstColumn="0" w:lastColumn="0" w:oddVBand="0" w:evenVBand="0" w:oddHBand="1" w:evenHBand="0" w:firstRowFirstColumn="0" w:firstRowLastColumn="0" w:lastRowFirstColumn="0" w:lastRowLastColumn="0"/>
-          <w:ins w:id="559" w:author="Sinisa Ristic" w:date="2015-11-25T14:36:00Z"/>
+          <w:ins w:id="600" w:author="Sinisa Ristic" w:date="2015-11-25T14:36:00Z"/>
         </w:trPr>
         <w:tc>
           <w:tcPr>
@@ -20536,11 +20972,11 @@
           <w:p>
             <w:pPr>
               <w:rPr>
-                <w:ins w:id="560" w:author="Sinisa Ristic" w:date="2015-11-25T14:36:00Z"/>
-                <w:lang w:val="sr-Latn-RS" w:bidi="ar-OM"/>
-              </w:rPr>
-            </w:pPr>
-            <w:ins w:id="561" w:author="Sinisa Ristic" w:date="2015-11-25T14:37:00Z">
+                <w:ins w:id="601" w:author="Sinisa Ristic" w:date="2015-11-25T14:36:00Z"/>
+                <w:lang w:val="sr-Latn-RS" w:bidi="ar-OM"/>
+              </w:rPr>
+            </w:pPr>
+            <w:ins w:id="602" w:author="Sinisa Ristic" w:date="2015-11-25T14:37:00Z">
               <w:r>
                 <w:rPr>
                   <w:lang w:val="sr-Latn-RS" w:bidi="ar-OM"/>
@@ -20559,11 +20995,11 @@
             <w:pPr>
               <w:cnfStyle w:val="000000100000" w:firstRow="0" w:lastRow="0" w:firstColumn="0" w:lastColumn="0" w:oddVBand="0" w:evenVBand="0" w:oddHBand="1" w:evenHBand="0" w:firstRowFirstColumn="0" w:firstRowLastColumn="0" w:lastRowFirstColumn="0" w:lastRowLastColumn="0"/>
               <w:rPr>
-                <w:ins w:id="562" w:author="Sinisa Ristic" w:date="2015-11-25T14:36:00Z"/>
-                <w:lang w:val="sr-Latn-RS" w:bidi="ar-OM"/>
-              </w:rPr>
-            </w:pPr>
-            <w:ins w:id="563" w:author="Sinisa Ristic" w:date="2015-11-25T14:37:00Z">
+                <w:ins w:id="603" w:author="Sinisa Ristic" w:date="2015-11-25T14:36:00Z"/>
+                <w:lang w:val="sr-Latn-RS" w:bidi="ar-OM"/>
+              </w:rPr>
+            </w:pPr>
+            <w:ins w:id="604" w:author="Sinisa Ristic" w:date="2015-11-25T14:37:00Z">
               <w:r>
                 <w:rPr>
                   <w:lang w:val="sr-Latn-RS" w:bidi="ar-OM"/>
@@ -20582,7 +21018,7 @@
             <w:pPr>
               <w:cnfStyle w:val="000000100000" w:firstRow="0" w:lastRow="0" w:firstColumn="0" w:lastColumn="0" w:oddVBand="0" w:evenVBand="0" w:oddHBand="1" w:evenHBand="0" w:firstRowFirstColumn="0" w:firstRowLastColumn="0" w:lastRowFirstColumn="0" w:lastRowLastColumn="0"/>
               <w:rPr>
-                <w:ins w:id="564" w:author="Sinisa Ristic" w:date="2015-11-25T14:36:00Z"/>
+                <w:ins w:id="605" w:author="Sinisa Ristic" w:date="2015-11-25T14:36:00Z"/>
                 <w:lang w:val="sr-Latn-RS" w:bidi="ar-OM"/>
               </w:rPr>
             </w:pPr>
@@ -20591,7 +21027,7 @@
       </w:tr>
       <w:tr>
         <w:trPr>
-          <w:ins w:id="565" w:author="Sinisa Ristic" w:date="2015-11-25T14:36:00Z"/>
+          <w:ins w:id="606" w:author="Sinisa Ristic" w:date="2015-11-25T14:36:00Z"/>
         </w:trPr>
         <w:tc>
           <w:tcPr>
@@ -20602,11 +21038,11 @@
           <w:p>
             <w:pPr>
               <w:rPr>
-                <w:ins w:id="566" w:author="Sinisa Ristic" w:date="2015-11-25T14:36:00Z"/>
-                <w:lang w:val="sr-Latn-RS" w:bidi="ar-OM"/>
-              </w:rPr>
-            </w:pPr>
-            <w:ins w:id="567" w:author="Sinisa Ristic" w:date="2015-11-25T14:37:00Z">
+                <w:ins w:id="607" w:author="Sinisa Ristic" w:date="2015-11-25T14:36:00Z"/>
+                <w:lang w:val="sr-Latn-RS" w:bidi="ar-OM"/>
+              </w:rPr>
+            </w:pPr>
+            <w:ins w:id="608" w:author="Sinisa Ristic" w:date="2015-11-25T14:37:00Z">
               <w:r>
                 <w:rPr>
                   <w:lang w:val="sr-Latn-RS" w:bidi="ar-OM"/>
@@ -20625,11 +21061,11 @@
             <w:pPr>
               <w:cnfStyle w:val="000000000000" w:firstRow="0" w:lastRow="0" w:firstColumn="0" w:lastColumn="0" w:oddVBand="0" w:evenVBand="0" w:oddHBand="0" w:evenHBand="0" w:firstRowFirstColumn="0" w:firstRowLastColumn="0" w:lastRowFirstColumn="0" w:lastRowLastColumn="0"/>
               <w:rPr>
-                <w:ins w:id="568" w:author="Sinisa Ristic" w:date="2015-11-25T14:36:00Z"/>
-                <w:lang w:val="sr-Latn-RS" w:bidi="ar-OM"/>
-              </w:rPr>
-            </w:pPr>
-            <w:ins w:id="569" w:author="Sinisa Ristic" w:date="2015-11-25T14:37:00Z">
+                <w:ins w:id="609" w:author="Sinisa Ristic" w:date="2015-11-25T14:36:00Z"/>
+                <w:lang w:val="sr-Latn-RS" w:bidi="ar-OM"/>
+              </w:rPr>
+            </w:pPr>
+            <w:ins w:id="610" w:author="Sinisa Ristic" w:date="2015-11-25T14:37:00Z">
               <w:r>
                 <w:rPr>
                   <w:lang w:val="sr-Latn-RS" w:bidi="ar-OM"/>
@@ -20648,7 +21084,7 @@
             <w:pPr>
               <w:cnfStyle w:val="000000000000" w:firstRow="0" w:lastRow="0" w:firstColumn="0" w:lastColumn="0" w:oddVBand="0" w:evenVBand="0" w:oddHBand="0" w:evenHBand="0" w:firstRowFirstColumn="0" w:firstRowLastColumn="0" w:lastRowFirstColumn="0" w:lastRowLastColumn="0"/>
               <w:rPr>
-                <w:ins w:id="570" w:author="Sinisa Ristic" w:date="2015-11-25T14:36:00Z"/>
+                <w:ins w:id="611" w:author="Sinisa Ristic" w:date="2015-11-25T14:36:00Z"/>
                 <w:lang w:val="sr-Latn-RS" w:bidi="ar-OM"/>
               </w:rPr>
             </w:pPr>
@@ -20660,18 +21096,8 @@
       <w:pPr>
         <w:rPr>
           <w:lang w:val="sr-Latn-RS" w:bidi="ar-OM"/>
-          <w:rPrChange w:id="571" w:author="Sinisa Ristic" w:date="2015-11-25T14:36:00Z">
-            <w:rPr>
-              <w:lang w:val="sr-Latn-RS" w:bidi="ar-OM"/>
-            </w:rPr>
-          </w:rPrChange>
-        </w:rPr>
-        <w:pPrChange w:id="572" w:author="Sinisa Ristic" w:date="2015-11-25T14:36:00Z">
-          <w:pPr/>
-        </w:pPrChange>
-      </w:pPr>
-      <w:bookmarkStart w:id="573" w:name="_GoBack"/>
-      <w:bookmarkEnd w:id="573"/>
+        </w:rPr>
+      </w:pPr>
     </w:p>
     <w:p>
       <w:pPr>
@@ -20680,14 +21106,14 @@
           <w:lang w:val="sr-Latn-RS" w:bidi="ar-OM"/>
         </w:rPr>
       </w:pPr>
-      <w:bookmarkStart w:id="574" w:name="_Toc436222385"/>
+      <w:bookmarkStart w:id="612" w:name="_Toc436222385"/>
       <w:r>
         <w:rPr>
           <w:lang w:val="sr-Latn-RS" w:bidi="ar-OM"/>
         </w:rPr>
         <w:t>entity_</w:t>
       </w:r>
-      <w:del w:id="575" w:author="Sinisa Ristic" w:date="2015-11-25T13:15:00Z">
+      <w:del w:id="613" w:author="Sinisa Ristic" w:date="2015-11-25T13:15:00Z">
         <w:r>
           <w:rPr>
             <w:lang w:val="sr-Latn-RS" w:bidi="ar-OM"/>
@@ -20695,7 +21121,7 @@
           <w:delText>definition</w:delText>
         </w:r>
       </w:del>
-      <w:ins w:id="576" w:author="Sinisa Ristic" w:date="2015-11-25T13:15:00Z">
+      <w:ins w:id="614" w:author="Sinisa Ristic" w:date="2015-11-25T13:15:00Z">
         <w:r>
           <w:rPr>
             <w:lang w:val="sr-Latn-RS" w:bidi="ar-OM"/>
@@ -20709,7 +21135,7 @@
         </w:rPr>
         <w:t>_attribute</w:t>
       </w:r>
-      <w:bookmarkEnd w:id="574"/>
+      <w:bookmarkEnd w:id="612"/>
     </w:p>
     <w:tbl>
       <w:tblPr>
@@ -20888,7 +21314,7 @@
               </w:rPr>
               <w:t>entity_</w:t>
             </w:r>
-            <w:ins w:id="577" w:author="Sinisa Ristic" w:date="2015-11-25T13:28:00Z">
+            <w:ins w:id="615" w:author="Sinisa Ristic" w:date="2015-11-25T13:28:00Z">
               <w:r>
                 <w:rPr>
                   <w:lang w:val="sr-Latn-RS" w:bidi="ar-OM"/>
@@ -20896,7 +21322,7 @@
                 <w:t>type_</w:t>
               </w:r>
             </w:ins>
-            <w:del w:id="578" w:author="Sinisa Ristic" w:date="2015-11-25T13:28:00Z">
+            <w:del w:id="616" w:author="Sinisa Ristic" w:date="2015-11-25T13:28:00Z">
               <w:r>
                 <w:rPr>
                   <w:lang w:val="sr-Latn-RS" w:bidi="ar-OM"/>
@@ -21021,14 +21447,14 @@
           <w:lang w:val="sr-Latn-RS" w:bidi="ar-OM"/>
         </w:rPr>
       </w:pPr>
-      <w:bookmarkStart w:id="579" w:name="_Toc436222386"/>
+      <w:bookmarkStart w:id="617" w:name="_Toc436222386"/>
       <w:r>
         <w:rPr>
           <w:lang w:val="sr-Latn-RS" w:bidi="ar-OM"/>
         </w:rPr>
         <w:t>entity_value_int</w:t>
       </w:r>
-      <w:bookmarkEnd w:id="579"/>
+      <w:bookmarkEnd w:id="617"/>
     </w:p>
     <w:p>
       <w:pPr>
@@ -21448,14 +21874,14 @@
           <w:lang w:val="sr-Latn-RS" w:bidi="ar-OM"/>
         </w:rPr>
       </w:pPr>
-      <w:bookmarkStart w:id="580" w:name="_Toc436222387"/>
+      <w:bookmarkStart w:id="618" w:name="_Toc436222387"/>
       <w:r>
         <w:rPr>
           <w:lang w:val="sr-Latn-RS" w:bidi="ar-OM"/>
         </w:rPr>
         <w:t>entity_value_char</w:t>
       </w:r>
-      <w:bookmarkEnd w:id="580"/>
+      <w:bookmarkEnd w:id="618"/>
     </w:p>
     <w:p>
       <w:pPr>
@@ -21867,14 +22293,14 @@
           <w:lang w:val="sr-Latn-RS" w:bidi="ar-OM"/>
         </w:rPr>
       </w:pPr>
-      <w:bookmarkStart w:id="581" w:name="_Toc436222388"/>
+      <w:bookmarkStart w:id="619" w:name="_Toc436222388"/>
       <w:r>
         <w:rPr>
           <w:lang w:val="sr-Latn-RS" w:bidi="ar-OM"/>
         </w:rPr>
         <w:t>entity_value_double</w:t>
       </w:r>
-      <w:bookmarkEnd w:id="581"/>
+      <w:bookmarkEnd w:id="619"/>
     </w:p>
     <w:p>
       <w:pPr>
@@ -22293,14 +22719,14 @@
           <w:lang w:val="sr-Latn-RS" w:bidi="ar-OM"/>
         </w:rPr>
       </w:pPr>
-      <w:bookmarkStart w:id="582" w:name="_Toc436222389"/>
+      <w:bookmarkStart w:id="620" w:name="_Toc436222389"/>
       <w:r>
         <w:rPr>
           <w:lang w:val="sr-Latn-RS" w:bidi="ar-OM"/>
         </w:rPr>
         <w:t>entity_value_datetime</w:t>
       </w:r>
-      <w:bookmarkEnd w:id="582"/>
+      <w:bookmarkEnd w:id="620"/>
     </w:p>
     <w:p>
       <w:pPr>
@@ -22715,7 +23141,7 @@
           <w:lang w:val="sr-Latn-RS" w:bidi="ar-OM"/>
         </w:rPr>
       </w:pPr>
-      <w:bookmarkStart w:id="583" w:name="_Toc436222390"/>
+      <w:bookmarkStart w:id="621" w:name="_Toc436222390"/>
       <w:r>
         <w:rPr>
           <w:lang w:val="sr-Latn-RS" w:bidi="ar-OM"/>
@@ -22723,7 +23149,7 @@
         <w:lastRenderedPageBreak/>
         <w:t>entity_value_text</w:t>
       </w:r>
-      <w:bookmarkEnd w:id="583"/>
+      <w:bookmarkEnd w:id="621"/>
     </w:p>
     <w:p>
       <w:pPr>
@@ -23125,12 +23551,12 @@
       <w:pPr>
         <w:pStyle w:val="Heading2"/>
         <w:rPr>
-          <w:ins w:id="584" w:author="Sinisa Ristic" w:date="2015-11-25T13:30:00Z"/>
-          <w:lang w:val="sr-Latn-RS" w:bidi="ar-OM"/>
-        </w:rPr>
-      </w:pPr>
-      <w:bookmarkStart w:id="585" w:name="_Toc436222391"/>
-      <w:ins w:id="586" w:author="Sinisa Ristic" w:date="2015-11-25T13:33:00Z">
+          <w:ins w:id="622" w:author="Sinisa Ristic" w:date="2015-11-25T13:30:00Z"/>
+          <w:lang w:val="sr-Latn-RS" w:bidi="ar-OM"/>
+        </w:rPr>
+      </w:pPr>
+      <w:bookmarkStart w:id="623" w:name="_Toc436222391"/>
+      <w:ins w:id="624" w:author="Sinisa Ristic" w:date="2015-11-25T13:33:00Z">
         <w:r>
           <w:rPr>
             <w:lang w:val="sr-Latn-RS" w:bidi="ar-OM"/>
@@ -23138,20 +23564,20 @@
           <w:t>entity_definition_value</w:t>
         </w:r>
       </w:ins>
-      <w:ins w:id="587" w:author="Sinisa Ristic" w:date="2015-11-25T13:30:00Z">
+      <w:ins w:id="625" w:author="Sinisa Ristic" w:date="2015-11-25T13:30:00Z">
         <w:r>
           <w:rPr>
             <w:lang w:val="sr-Latn-RS" w:bidi="ar-OM"/>
           </w:rPr>
           <w:t>_int</w:t>
         </w:r>
-        <w:bookmarkEnd w:id="585"/>
+        <w:bookmarkEnd w:id="623"/>
       </w:ins>
     </w:p>
     <w:p>
       <w:pPr>
         <w:rPr>
-          <w:ins w:id="588" w:author="Sinisa Ristic" w:date="2015-11-25T13:30:00Z"/>
+          <w:ins w:id="626" w:author="Sinisa Ristic" w:date="2015-11-25T13:30:00Z"/>
           <w:lang w:val="sr-Latn-RS" w:bidi="ar-OM"/>
         </w:rPr>
       </w:pPr>
@@ -23176,7 +23602,7 @@
           <w:gridAfter w:val="1"/>
           <w:cnfStyle w:val="100000000000" w:firstRow="1" w:lastRow="0" w:firstColumn="0" w:lastColumn="0" w:oddVBand="0" w:evenVBand="0" w:oddHBand="0" w:evenHBand="0" w:firstRowFirstColumn="0" w:firstRowLastColumn="0" w:lastRowFirstColumn="0" w:lastRowLastColumn="0"/>
           <w:wAfter w:w="243" w:type="dxa"/>
-          <w:ins w:id="589" w:author="Sinisa Ristic" w:date="2015-11-25T13:30:00Z"/>
+          <w:ins w:id="627" w:author="Sinisa Ristic" w:date="2015-11-25T13:30:00Z"/>
         </w:trPr>
         <w:tc>
           <w:tcPr>
@@ -23186,11 +23612,11 @@
           <w:p>
             <w:pPr>
               <w:rPr>
-                <w:ins w:id="590" w:author="Sinisa Ristic" w:date="2015-11-25T13:30:00Z"/>
-                <w:lang w:val="sr-Latn-RS" w:bidi="ar-OM"/>
-              </w:rPr>
-            </w:pPr>
-            <w:ins w:id="591" w:author="Sinisa Ristic" w:date="2015-11-25T13:30:00Z">
+                <w:ins w:id="628" w:author="Sinisa Ristic" w:date="2015-11-25T13:30:00Z"/>
+                <w:lang w:val="sr-Latn-RS" w:bidi="ar-OM"/>
+              </w:rPr>
+            </w:pPr>
+            <w:ins w:id="629" w:author="Sinisa Ristic" w:date="2015-11-25T13:30:00Z">
               <w:r>
                 <w:rPr>
                   <w:lang w:val="sr-Latn-RS" w:bidi="ar-OM"/>
@@ -23209,11 +23635,11 @@
             <w:pPr>
               <w:cnfStyle w:val="100000000000" w:firstRow="1" w:lastRow="0" w:firstColumn="0" w:lastColumn="0" w:oddVBand="0" w:evenVBand="0" w:oddHBand="0" w:evenHBand="0" w:firstRowFirstColumn="0" w:firstRowLastColumn="0" w:lastRowFirstColumn="0" w:lastRowLastColumn="0"/>
               <w:rPr>
-                <w:ins w:id="592" w:author="Sinisa Ristic" w:date="2015-11-25T13:30:00Z"/>
-                <w:lang w:val="sr-Latn-RS" w:bidi="ar-OM"/>
-              </w:rPr>
-            </w:pPr>
-            <w:ins w:id="593" w:author="Sinisa Ristic" w:date="2015-11-25T13:30:00Z">
+                <w:ins w:id="630" w:author="Sinisa Ristic" w:date="2015-11-25T13:30:00Z"/>
+                <w:lang w:val="sr-Latn-RS" w:bidi="ar-OM"/>
+              </w:rPr>
+            </w:pPr>
+            <w:ins w:id="631" w:author="Sinisa Ristic" w:date="2015-11-25T13:30:00Z">
               <w:r>
                 <w:rPr>
                   <w:lang w:val="sr-Latn-RS" w:bidi="ar-OM"/>
@@ -23232,11 +23658,11 @@
             <w:pPr>
               <w:cnfStyle w:val="100000000000" w:firstRow="1" w:lastRow="0" w:firstColumn="0" w:lastColumn="0" w:oddVBand="0" w:evenVBand="0" w:oddHBand="0" w:evenHBand="0" w:firstRowFirstColumn="0" w:firstRowLastColumn="0" w:lastRowFirstColumn="0" w:lastRowLastColumn="0"/>
               <w:rPr>
-                <w:ins w:id="594" w:author="Sinisa Ristic" w:date="2015-11-25T13:30:00Z"/>
-                <w:lang w:val="sr-Latn-RS" w:bidi="ar-OM"/>
-              </w:rPr>
-            </w:pPr>
-            <w:ins w:id="595" w:author="Sinisa Ristic" w:date="2015-11-25T13:30:00Z">
+                <w:ins w:id="632" w:author="Sinisa Ristic" w:date="2015-11-25T13:30:00Z"/>
+                <w:lang w:val="sr-Latn-RS" w:bidi="ar-OM"/>
+              </w:rPr>
+            </w:pPr>
+            <w:ins w:id="633" w:author="Sinisa Ristic" w:date="2015-11-25T13:30:00Z">
               <w:r>
                 <w:rPr>
                   <w:lang w:val="sr-Latn-RS" w:bidi="ar-OM"/>
@@ -23250,7 +23676,7 @@
       <w:tr>
         <w:trPr>
           <w:cnfStyle w:val="000000100000" w:firstRow="0" w:lastRow="0" w:firstColumn="0" w:lastColumn="0" w:oddVBand="0" w:evenVBand="0" w:oddHBand="1" w:evenHBand="0" w:firstRowFirstColumn="0" w:firstRowLastColumn="0" w:lastRowFirstColumn="0" w:lastRowLastColumn="0"/>
-          <w:ins w:id="596" w:author="Sinisa Ristic" w:date="2015-11-25T13:30:00Z"/>
+          <w:ins w:id="634" w:author="Sinisa Ristic" w:date="2015-11-25T13:30:00Z"/>
         </w:trPr>
         <w:tc>
           <w:tcPr>
@@ -23261,11 +23687,11 @@
           <w:p>
             <w:pPr>
               <w:rPr>
-                <w:ins w:id="597" w:author="Sinisa Ristic" w:date="2015-11-25T13:30:00Z"/>
-                <w:lang w:val="sr-Latn-RS" w:bidi="ar-OM"/>
-              </w:rPr>
-            </w:pPr>
-            <w:ins w:id="598" w:author="Sinisa Ristic" w:date="2015-11-25T13:30:00Z">
+                <w:ins w:id="635" w:author="Sinisa Ristic" w:date="2015-11-25T13:30:00Z"/>
+                <w:lang w:val="sr-Latn-RS" w:bidi="ar-OM"/>
+              </w:rPr>
+            </w:pPr>
+            <w:ins w:id="636" w:author="Sinisa Ristic" w:date="2015-11-25T13:30:00Z">
               <w:r>
                 <w:rPr>
                   <w:lang w:val="sr-Latn-RS" w:bidi="ar-OM"/>
@@ -23302,11 +23728,11 @@
             <w:pPr>
               <w:cnfStyle w:val="000000100000" w:firstRow="0" w:lastRow="0" w:firstColumn="0" w:lastColumn="0" w:oddVBand="0" w:evenVBand="0" w:oddHBand="1" w:evenHBand="0" w:firstRowFirstColumn="0" w:firstRowLastColumn="0" w:lastRowFirstColumn="0" w:lastRowLastColumn="0"/>
               <w:rPr>
-                <w:ins w:id="599" w:author="Sinisa Ristic" w:date="2015-11-25T13:30:00Z"/>
-                <w:lang w:val="sr-Latn-RS" w:bidi="ar-OM"/>
-              </w:rPr>
-            </w:pPr>
-            <w:ins w:id="600" w:author="Sinisa Ristic" w:date="2015-11-25T13:30:00Z">
+                <w:ins w:id="637" w:author="Sinisa Ristic" w:date="2015-11-25T13:30:00Z"/>
+                <w:lang w:val="sr-Latn-RS" w:bidi="ar-OM"/>
+              </w:rPr>
+            </w:pPr>
+            <w:ins w:id="638" w:author="Sinisa Ristic" w:date="2015-11-25T13:30:00Z">
               <w:r>
                 <w:rPr>
                   <w:lang w:val="sr-Latn-RS" w:bidi="ar-OM"/>
@@ -23325,7 +23751,7 @@
             <w:pPr>
               <w:cnfStyle w:val="000000100000" w:firstRow="0" w:lastRow="0" w:firstColumn="0" w:lastColumn="0" w:oddVBand="0" w:evenVBand="0" w:oddHBand="1" w:evenHBand="0" w:firstRowFirstColumn="0" w:firstRowLastColumn="0" w:lastRowFirstColumn="0" w:lastRowLastColumn="0"/>
               <w:rPr>
-                <w:ins w:id="601" w:author="Sinisa Ristic" w:date="2015-11-25T13:30:00Z"/>
+                <w:ins w:id="639" w:author="Sinisa Ristic" w:date="2015-11-25T13:30:00Z"/>
                 <w:lang w:val="sr-Latn-RS" w:bidi="ar-OM"/>
               </w:rPr>
             </w:pPr>
@@ -23334,7 +23760,7 @@
       </w:tr>
       <w:tr>
         <w:trPr>
-          <w:ins w:id="602" w:author="Sinisa Ristic" w:date="2015-11-25T13:30:00Z"/>
+          <w:ins w:id="640" w:author="Sinisa Ristic" w:date="2015-11-25T13:30:00Z"/>
         </w:trPr>
         <w:tc>
           <w:tcPr>
@@ -23345,11 +23771,11 @@
           <w:p>
             <w:pPr>
               <w:rPr>
-                <w:ins w:id="603" w:author="Sinisa Ristic" w:date="2015-11-25T13:30:00Z"/>
-                <w:lang w:val="sr-Latn-RS" w:bidi="ar-OM"/>
-              </w:rPr>
-            </w:pPr>
-            <w:ins w:id="604" w:author="Sinisa Ristic" w:date="2015-11-25T13:30:00Z">
+                <w:ins w:id="641" w:author="Sinisa Ristic" w:date="2015-11-25T13:30:00Z"/>
+                <w:lang w:val="sr-Latn-RS" w:bidi="ar-OM"/>
+              </w:rPr>
+            </w:pPr>
+            <w:ins w:id="642" w:author="Sinisa Ristic" w:date="2015-11-25T13:30:00Z">
               <w:r>
                 <w:rPr>
                   <w:lang w:val="sr-Latn-RS" w:bidi="ar-OM"/>
@@ -23368,11 +23794,11 @@
             <w:pPr>
               <w:cnfStyle w:val="000000000000" w:firstRow="0" w:lastRow="0" w:firstColumn="0" w:lastColumn="0" w:oddVBand="0" w:evenVBand="0" w:oddHBand="0" w:evenHBand="0" w:firstRowFirstColumn="0" w:firstRowLastColumn="0" w:lastRowFirstColumn="0" w:lastRowLastColumn="0"/>
               <w:rPr>
-                <w:ins w:id="605" w:author="Sinisa Ristic" w:date="2015-11-25T13:30:00Z"/>
-                <w:lang w:val="sr-Latn-RS" w:bidi="ar-OM"/>
-              </w:rPr>
-            </w:pPr>
-            <w:ins w:id="606" w:author="Sinisa Ristic" w:date="2015-11-25T13:30:00Z">
+                <w:ins w:id="643" w:author="Sinisa Ristic" w:date="2015-11-25T13:30:00Z"/>
+                <w:lang w:val="sr-Latn-RS" w:bidi="ar-OM"/>
+              </w:rPr>
+            </w:pPr>
+            <w:ins w:id="644" w:author="Sinisa Ristic" w:date="2015-11-25T13:30:00Z">
               <w:r>
                 <w:rPr>
                   <w:lang w:val="sr-Latn-RS" w:bidi="ar-OM"/>
@@ -23391,7 +23817,7 @@
             <w:pPr>
               <w:cnfStyle w:val="000000000000" w:firstRow="0" w:lastRow="0" w:firstColumn="0" w:lastColumn="0" w:oddVBand="0" w:evenVBand="0" w:oddHBand="0" w:evenHBand="0" w:firstRowFirstColumn="0" w:firstRowLastColumn="0" w:lastRowFirstColumn="0" w:lastRowLastColumn="0"/>
               <w:rPr>
-                <w:ins w:id="607" w:author="Sinisa Ristic" w:date="2015-11-25T13:30:00Z"/>
+                <w:ins w:id="645" w:author="Sinisa Ristic" w:date="2015-11-25T13:30:00Z"/>
                 <w:lang w:val="sr-Latn-RS" w:bidi="ar-OM"/>
               </w:rPr>
             </w:pPr>
@@ -23401,7 +23827,7 @@
       <w:tr>
         <w:trPr>
           <w:cnfStyle w:val="000000100000" w:firstRow="0" w:lastRow="0" w:firstColumn="0" w:lastColumn="0" w:oddVBand="0" w:evenVBand="0" w:oddHBand="1" w:evenHBand="0" w:firstRowFirstColumn="0" w:firstRowLastColumn="0" w:lastRowFirstColumn="0" w:lastRowLastColumn="0"/>
-          <w:ins w:id="608" w:author="Sinisa Ristic" w:date="2015-11-25T13:30:00Z"/>
+          <w:ins w:id="646" w:author="Sinisa Ristic" w:date="2015-11-25T13:30:00Z"/>
         </w:trPr>
         <w:tc>
           <w:tcPr>
@@ -23412,11 +23838,11 @@
           <w:p>
             <w:pPr>
               <w:rPr>
-                <w:ins w:id="609" w:author="Sinisa Ristic" w:date="2015-11-25T13:30:00Z"/>
-                <w:lang w:val="sr-Latn-RS" w:bidi="ar-OM"/>
-              </w:rPr>
-            </w:pPr>
-            <w:ins w:id="610" w:author="Sinisa Ristic" w:date="2015-11-25T13:30:00Z">
+                <w:ins w:id="647" w:author="Sinisa Ristic" w:date="2015-11-25T13:30:00Z"/>
+                <w:lang w:val="sr-Latn-RS" w:bidi="ar-OM"/>
+              </w:rPr>
+            </w:pPr>
+            <w:ins w:id="648" w:author="Sinisa Ristic" w:date="2015-11-25T13:30:00Z">
               <w:r>
                 <w:rPr>
                   <w:lang w:val="sr-Latn-RS" w:bidi="ar-OM"/>
@@ -23435,11 +23861,11 @@
             <w:pPr>
               <w:cnfStyle w:val="000000100000" w:firstRow="0" w:lastRow="0" w:firstColumn="0" w:lastColumn="0" w:oddVBand="0" w:evenVBand="0" w:oddHBand="1" w:evenHBand="0" w:firstRowFirstColumn="0" w:firstRowLastColumn="0" w:lastRowFirstColumn="0" w:lastRowLastColumn="0"/>
               <w:rPr>
-                <w:ins w:id="611" w:author="Sinisa Ristic" w:date="2015-11-25T13:30:00Z"/>
-                <w:lang w:val="sr-Latn-RS" w:bidi="ar-OM"/>
-              </w:rPr>
-            </w:pPr>
-            <w:ins w:id="612" w:author="Sinisa Ristic" w:date="2015-11-25T13:30:00Z">
+                <w:ins w:id="649" w:author="Sinisa Ristic" w:date="2015-11-25T13:30:00Z"/>
+                <w:lang w:val="sr-Latn-RS" w:bidi="ar-OM"/>
+              </w:rPr>
+            </w:pPr>
+            <w:ins w:id="650" w:author="Sinisa Ristic" w:date="2015-11-25T13:30:00Z">
               <w:r>
                 <w:rPr>
                   <w:lang w:val="sr-Latn-RS" w:bidi="ar-OM"/>
@@ -23458,7 +23884,7 @@
             <w:pPr>
               <w:cnfStyle w:val="000000100000" w:firstRow="0" w:lastRow="0" w:firstColumn="0" w:lastColumn="0" w:oddVBand="0" w:evenVBand="0" w:oddHBand="1" w:evenHBand="0" w:firstRowFirstColumn="0" w:firstRowLastColumn="0" w:lastRowFirstColumn="0" w:lastRowLastColumn="0"/>
               <w:rPr>
-                <w:ins w:id="613" w:author="Sinisa Ristic" w:date="2015-11-25T13:30:00Z"/>
+                <w:ins w:id="651" w:author="Sinisa Ristic" w:date="2015-11-25T13:30:00Z"/>
                 <w:lang w:val="sr-Latn-RS" w:bidi="ar-OM"/>
               </w:rPr>
             </w:pPr>
@@ -23467,7 +23893,7 @@
       </w:tr>
       <w:tr>
         <w:trPr>
-          <w:ins w:id="614" w:author="Sinisa Ristic" w:date="2015-11-25T13:30:00Z"/>
+          <w:ins w:id="652" w:author="Sinisa Ristic" w:date="2015-11-25T13:30:00Z"/>
         </w:trPr>
         <w:tc>
           <w:tcPr>
@@ -23478,11 +23904,11 @@
           <w:p>
             <w:pPr>
               <w:rPr>
-                <w:ins w:id="615" w:author="Sinisa Ristic" w:date="2015-11-25T13:30:00Z"/>
-                <w:lang w:val="sr-Latn-RS" w:bidi="ar-OM"/>
-              </w:rPr>
-            </w:pPr>
-            <w:ins w:id="616" w:author="Sinisa Ristic" w:date="2015-11-25T13:30:00Z">
+                <w:ins w:id="653" w:author="Sinisa Ristic" w:date="2015-11-25T13:30:00Z"/>
+                <w:lang w:val="sr-Latn-RS" w:bidi="ar-OM"/>
+              </w:rPr>
+            </w:pPr>
+            <w:ins w:id="654" w:author="Sinisa Ristic" w:date="2015-11-25T13:30:00Z">
               <w:r>
                 <w:rPr>
                   <w:lang w:val="sr-Latn-RS" w:bidi="ar-OM"/>
@@ -23501,11 +23927,11 @@
             <w:pPr>
               <w:cnfStyle w:val="000000000000" w:firstRow="0" w:lastRow="0" w:firstColumn="0" w:lastColumn="0" w:oddVBand="0" w:evenVBand="0" w:oddHBand="0" w:evenHBand="0" w:firstRowFirstColumn="0" w:firstRowLastColumn="0" w:lastRowFirstColumn="0" w:lastRowLastColumn="0"/>
               <w:rPr>
-                <w:ins w:id="617" w:author="Sinisa Ristic" w:date="2015-11-25T13:30:00Z"/>
-                <w:lang w:val="sr-Latn-RS" w:bidi="ar-OM"/>
-              </w:rPr>
-            </w:pPr>
-            <w:ins w:id="618" w:author="Sinisa Ristic" w:date="2015-11-25T13:30:00Z">
+                <w:ins w:id="655" w:author="Sinisa Ristic" w:date="2015-11-25T13:30:00Z"/>
+                <w:lang w:val="sr-Latn-RS" w:bidi="ar-OM"/>
+              </w:rPr>
+            </w:pPr>
+            <w:ins w:id="656" w:author="Sinisa Ristic" w:date="2015-11-25T13:30:00Z">
               <w:r>
                 <w:rPr>
                   <w:lang w:val="sr-Latn-RS" w:bidi="ar-OM"/>
@@ -23524,7 +23950,7 @@
             <w:pPr>
               <w:cnfStyle w:val="000000000000" w:firstRow="0" w:lastRow="0" w:firstColumn="0" w:lastColumn="0" w:oddVBand="0" w:evenVBand="0" w:oddHBand="0" w:evenHBand="0" w:firstRowFirstColumn="0" w:firstRowLastColumn="0" w:lastRowFirstColumn="0" w:lastRowLastColumn="0"/>
               <w:rPr>
-                <w:ins w:id="619" w:author="Sinisa Ristic" w:date="2015-11-25T13:30:00Z"/>
+                <w:ins w:id="657" w:author="Sinisa Ristic" w:date="2015-11-25T13:30:00Z"/>
                 <w:lang w:val="sr-Latn-RS" w:bidi="ar-OM"/>
               </w:rPr>
             </w:pPr>
@@ -23534,7 +23960,7 @@
       <w:tr>
         <w:trPr>
           <w:cnfStyle w:val="000000100000" w:firstRow="0" w:lastRow="0" w:firstColumn="0" w:lastColumn="0" w:oddVBand="0" w:evenVBand="0" w:oddHBand="1" w:evenHBand="0" w:firstRowFirstColumn="0" w:firstRowLastColumn="0" w:lastRowFirstColumn="0" w:lastRowLastColumn="0"/>
-          <w:ins w:id="620" w:author="Sinisa Ristic" w:date="2015-11-25T13:30:00Z"/>
+          <w:ins w:id="658" w:author="Sinisa Ristic" w:date="2015-11-25T13:30:00Z"/>
         </w:trPr>
         <w:tc>
           <w:tcPr>
@@ -23545,11 +23971,11 @@
           <w:p>
             <w:pPr>
               <w:rPr>
-                <w:ins w:id="621" w:author="Sinisa Ristic" w:date="2015-11-25T13:30:00Z"/>
-                <w:lang w:val="sr-Latn-RS" w:bidi="ar-OM"/>
-              </w:rPr>
-            </w:pPr>
-            <w:ins w:id="622" w:author="Sinisa Ristic" w:date="2015-11-25T13:30:00Z">
+                <w:ins w:id="659" w:author="Sinisa Ristic" w:date="2015-11-25T13:30:00Z"/>
+                <w:lang w:val="sr-Latn-RS" w:bidi="ar-OM"/>
+              </w:rPr>
+            </w:pPr>
+            <w:ins w:id="660" w:author="Sinisa Ristic" w:date="2015-11-25T13:30:00Z">
               <w:r>
                 <w:rPr>
                   <w:lang w:val="sr-Latn-RS" w:bidi="ar-OM"/>
@@ -23568,11 +23994,11 @@
             <w:pPr>
               <w:cnfStyle w:val="000000100000" w:firstRow="0" w:lastRow="0" w:firstColumn="0" w:lastColumn="0" w:oddVBand="0" w:evenVBand="0" w:oddHBand="1" w:evenHBand="0" w:firstRowFirstColumn="0" w:firstRowLastColumn="0" w:lastRowFirstColumn="0" w:lastRowLastColumn="0"/>
               <w:rPr>
-                <w:ins w:id="623" w:author="Sinisa Ristic" w:date="2015-11-25T13:30:00Z"/>
-                <w:lang w:val="sr-Latn-RS" w:bidi="ar-OM"/>
-              </w:rPr>
-            </w:pPr>
-            <w:ins w:id="624" w:author="Sinisa Ristic" w:date="2015-11-25T13:30:00Z">
+                <w:ins w:id="661" w:author="Sinisa Ristic" w:date="2015-11-25T13:30:00Z"/>
+                <w:lang w:val="sr-Latn-RS" w:bidi="ar-OM"/>
+              </w:rPr>
+            </w:pPr>
+            <w:ins w:id="662" w:author="Sinisa Ristic" w:date="2015-11-25T13:30:00Z">
               <w:r>
                 <w:rPr>
                   <w:lang w:val="sr-Latn-RS" w:bidi="ar-OM"/>
@@ -23591,7 +24017,7 @@
             <w:pPr>
               <w:cnfStyle w:val="000000100000" w:firstRow="0" w:lastRow="0" w:firstColumn="0" w:lastColumn="0" w:oddVBand="0" w:evenVBand="0" w:oddHBand="1" w:evenHBand="0" w:firstRowFirstColumn="0" w:firstRowLastColumn="0" w:lastRowFirstColumn="0" w:lastRowLastColumn="0"/>
               <w:rPr>
-                <w:ins w:id="625" w:author="Sinisa Ristic" w:date="2015-11-25T13:30:00Z"/>
+                <w:ins w:id="663" w:author="Sinisa Ristic" w:date="2015-11-25T13:30:00Z"/>
                 <w:lang w:val="sr-Latn-RS" w:bidi="ar-OM"/>
               </w:rPr>
             </w:pPr>
@@ -23602,7 +24028,7 @@
     <w:p>
       <w:pPr>
         <w:rPr>
-          <w:ins w:id="626" w:author="Sinisa Ristic" w:date="2015-11-25T13:30:00Z"/>
+          <w:ins w:id="664" w:author="Sinisa Ristic" w:date="2015-11-25T13:30:00Z"/>
           <w:lang w:val="sr-Latn-RS" w:bidi="ar-OM"/>
         </w:rPr>
       </w:pPr>
@@ -23610,7 +24036,7 @@
     <w:p>
       <w:pPr>
         <w:rPr>
-          <w:ins w:id="627" w:author="Sinisa Ristic" w:date="2015-11-25T13:30:00Z"/>
+          <w:ins w:id="665" w:author="Sinisa Ristic" w:date="2015-11-25T13:30:00Z"/>
           <w:lang w:val="sr-Latn-RS" w:bidi="ar-OM"/>
         </w:rPr>
       </w:pPr>
@@ -23619,12 +24045,12 @@
       <w:pPr>
         <w:pStyle w:val="Heading2"/>
         <w:rPr>
-          <w:ins w:id="628" w:author="Sinisa Ristic" w:date="2015-11-25T13:30:00Z"/>
-          <w:lang w:val="sr-Latn-RS" w:bidi="ar-OM"/>
-        </w:rPr>
-      </w:pPr>
-      <w:bookmarkStart w:id="629" w:name="_Toc436222392"/>
-      <w:ins w:id="630" w:author="Sinisa Ristic" w:date="2015-11-25T13:33:00Z">
+          <w:ins w:id="666" w:author="Sinisa Ristic" w:date="2015-11-25T13:30:00Z"/>
+          <w:lang w:val="sr-Latn-RS" w:bidi="ar-OM"/>
+        </w:rPr>
+      </w:pPr>
+      <w:bookmarkStart w:id="667" w:name="_Toc436222392"/>
+      <w:ins w:id="668" w:author="Sinisa Ristic" w:date="2015-11-25T13:33:00Z">
         <w:r>
           <w:rPr>
             <w:lang w:val="sr-Latn-RS" w:bidi="ar-OM"/>
@@ -23632,20 +24058,20 @@
           <w:t>entity_definition_value</w:t>
         </w:r>
       </w:ins>
-      <w:ins w:id="631" w:author="Sinisa Ristic" w:date="2015-11-25T13:30:00Z">
+      <w:ins w:id="669" w:author="Sinisa Ristic" w:date="2015-11-25T13:30:00Z">
         <w:r>
           <w:rPr>
             <w:lang w:val="sr-Latn-RS" w:bidi="ar-OM"/>
           </w:rPr>
           <w:t>_char</w:t>
         </w:r>
-        <w:bookmarkEnd w:id="629"/>
+        <w:bookmarkEnd w:id="667"/>
       </w:ins>
     </w:p>
     <w:p>
       <w:pPr>
         <w:rPr>
-          <w:ins w:id="632" w:author="Sinisa Ristic" w:date="2015-11-25T13:30:00Z"/>
+          <w:ins w:id="670" w:author="Sinisa Ristic" w:date="2015-11-25T13:30:00Z"/>
           <w:lang w:val="sr-Latn-RS" w:bidi="ar-OM"/>
         </w:rPr>
       </w:pPr>
@@ -23670,7 +24096,7 @@
           <w:gridAfter w:val="1"/>
           <w:cnfStyle w:val="100000000000" w:firstRow="1" w:lastRow="0" w:firstColumn="0" w:lastColumn="0" w:oddVBand="0" w:evenVBand="0" w:oddHBand="0" w:evenHBand="0" w:firstRowFirstColumn="0" w:firstRowLastColumn="0" w:lastRowFirstColumn="0" w:lastRowLastColumn="0"/>
           <w:wAfter w:w="243" w:type="dxa"/>
-          <w:ins w:id="633" w:author="Sinisa Ristic" w:date="2015-11-25T13:30:00Z"/>
+          <w:ins w:id="671" w:author="Sinisa Ristic" w:date="2015-11-25T13:30:00Z"/>
         </w:trPr>
         <w:tc>
           <w:tcPr>
@@ -23680,11 +24106,11 @@
           <w:p>
             <w:pPr>
               <w:rPr>
-                <w:ins w:id="634" w:author="Sinisa Ristic" w:date="2015-11-25T13:30:00Z"/>
-                <w:lang w:val="sr-Latn-RS" w:bidi="ar-OM"/>
-              </w:rPr>
-            </w:pPr>
-            <w:ins w:id="635" w:author="Sinisa Ristic" w:date="2015-11-25T13:30:00Z">
+                <w:ins w:id="672" w:author="Sinisa Ristic" w:date="2015-11-25T13:30:00Z"/>
+                <w:lang w:val="sr-Latn-RS" w:bidi="ar-OM"/>
+              </w:rPr>
+            </w:pPr>
+            <w:ins w:id="673" w:author="Sinisa Ristic" w:date="2015-11-25T13:30:00Z">
               <w:r>
                 <w:rPr>
                   <w:lang w:val="sr-Latn-RS" w:bidi="ar-OM"/>
@@ -23703,11 +24129,11 @@
             <w:pPr>
               <w:cnfStyle w:val="100000000000" w:firstRow="1" w:lastRow="0" w:firstColumn="0" w:lastColumn="0" w:oddVBand="0" w:evenVBand="0" w:oddHBand="0" w:evenHBand="0" w:firstRowFirstColumn="0" w:firstRowLastColumn="0" w:lastRowFirstColumn="0" w:lastRowLastColumn="0"/>
               <w:rPr>
-                <w:ins w:id="636" w:author="Sinisa Ristic" w:date="2015-11-25T13:30:00Z"/>
-                <w:lang w:val="sr-Latn-RS" w:bidi="ar-OM"/>
-              </w:rPr>
-            </w:pPr>
-            <w:ins w:id="637" w:author="Sinisa Ristic" w:date="2015-11-25T13:30:00Z">
+                <w:ins w:id="674" w:author="Sinisa Ristic" w:date="2015-11-25T13:30:00Z"/>
+                <w:lang w:val="sr-Latn-RS" w:bidi="ar-OM"/>
+              </w:rPr>
+            </w:pPr>
+            <w:ins w:id="675" w:author="Sinisa Ristic" w:date="2015-11-25T13:30:00Z">
               <w:r>
                 <w:rPr>
                   <w:lang w:val="sr-Latn-RS" w:bidi="ar-OM"/>
@@ -23726,11 +24152,11 @@
             <w:pPr>
               <w:cnfStyle w:val="100000000000" w:firstRow="1" w:lastRow="0" w:firstColumn="0" w:lastColumn="0" w:oddVBand="0" w:evenVBand="0" w:oddHBand="0" w:evenHBand="0" w:firstRowFirstColumn="0" w:firstRowLastColumn="0" w:lastRowFirstColumn="0" w:lastRowLastColumn="0"/>
               <w:rPr>
-                <w:ins w:id="638" w:author="Sinisa Ristic" w:date="2015-11-25T13:30:00Z"/>
-                <w:lang w:val="sr-Latn-RS" w:bidi="ar-OM"/>
-              </w:rPr>
-            </w:pPr>
-            <w:ins w:id="639" w:author="Sinisa Ristic" w:date="2015-11-25T13:30:00Z">
+                <w:ins w:id="676" w:author="Sinisa Ristic" w:date="2015-11-25T13:30:00Z"/>
+                <w:lang w:val="sr-Latn-RS" w:bidi="ar-OM"/>
+              </w:rPr>
+            </w:pPr>
+            <w:ins w:id="677" w:author="Sinisa Ristic" w:date="2015-11-25T13:30:00Z">
               <w:r>
                 <w:rPr>
                   <w:lang w:val="sr-Latn-RS" w:bidi="ar-OM"/>
@@ -23744,7 +24170,7 @@
       <w:tr>
         <w:trPr>
           <w:cnfStyle w:val="000000100000" w:firstRow="0" w:lastRow="0" w:firstColumn="0" w:lastColumn="0" w:oddVBand="0" w:evenVBand="0" w:oddHBand="1" w:evenHBand="0" w:firstRowFirstColumn="0" w:firstRowLastColumn="0" w:lastRowFirstColumn="0" w:lastRowLastColumn="0"/>
-          <w:ins w:id="640" w:author="Sinisa Ristic" w:date="2015-11-25T13:30:00Z"/>
+          <w:ins w:id="678" w:author="Sinisa Ristic" w:date="2015-11-25T13:30:00Z"/>
         </w:trPr>
         <w:tc>
           <w:tcPr>
@@ -23755,11 +24181,11 @@
           <w:p>
             <w:pPr>
               <w:rPr>
-                <w:ins w:id="641" w:author="Sinisa Ristic" w:date="2015-11-25T13:30:00Z"/>
-                <w:lang w:val="sr-Latn-RS" w:bidi="ar-OM"/>
-              </w:rPr>
-            </w:pPr>
-            <w:ins w:id="642" w:author="Sinisa Ristic" w:date="2015-11-25T13:30:00Z">
+                <w:ins w:id="679" w:author="Sinisa Ristic" w:date="2015-11-25T13:30:00Z"/>
+                <w:lang w:val="sr-Latn-RS" w:bidi="ar-OM"/>
+              </w:rPr>
+            </w:pPr>
+            <w:ins w:id="680" w:author="Sinisa Ristic" w:date="2015-11-25T13:30:00Z">
               <w:r>
                 <w:rPr>
                   <w:lang w:val="sr-Latn-RS" w:bidi="ar-OM"/>
@@ -23796,11 +24222,11 @@
             <w:pPr>
               <w:cnfStyle w:val="000000100000" w:firstRow="0" w:lastRow="0" w:firstColumn="0" w:lastColumn="0" w:oddVBand="0" w:evenVBand="0" w:oddHBand="1" w:evenHBand="0" w:firstRowFirstColumn="0" w:firstRowLastColumn="0" w:lastRowFirstColumn="0" w:lastRowLastColumn="0"/>
               <w:rPr>
-                <w:ins w:id="643" w:author="Sinisa Ristic" w:date="2015-11-25T13:30:00Z"/>
-                <w:lang w:val="sr-Latn-RS" w:bidi="ar-OM"/>
-              </w:rPr>
-            </w:pPr>
-            <w:ins w:id="644" w:author="Sinisa Ristic" w:date="2015-11-25T13:30:00Z">
+                <w:ins w:id="681" w:author="Sinisa Ristic" w:date="2015-11-25T13:30:00Z"/>
+                <w:lang w:val="sr-Latn-RS" w:bidi="ar-OM"/>
+              </w:rPr>
+            </w:pPr>
+            <w:ins w:id="682" w:author="Sinisa Ristic" w:date="2015-11-25T13:30:00Z">
               <w:r>
                 <w:rPr>
                   <w:lang w:val="sr-Latn-RS" w:bidi="ar-OM"/>
@@ -23819,7 +24245,7 @@
             <w:pPr>
               <w:cnfStyle w:val="000000100000" w:firstRow="0" w:lastRow="0" w:firstColumn="0" w:lastColumn="0" w:oddVBand="0" w:evenVBand="0" w:oddHBand="1" w:evenHBand="0" w:firstRowFirstColumn="0" w:firstRowLastColumn="0" w:lastRowFirstColumn="0" w:lastRowLastColumn="0"/>
               <w:rPr>
-                <w:ins w:id="645" w:author="Sinisa Ristic" w:date="2015-11-25T13:30:00Z"/>
+                <w:ins w:id="683" w:author="Sinisa Ristic" w:date="2015-11-25T13:30:00Z"/>
                 <w:lang w:val="sr-Latn-RS" w:bidi="ar-OM"/>
               </w:rPr>
             </w:pPr>
@@ -23828,7 +24254,7 @@
       </w:tr>
       <w:tr>
         <w:trPr>
-          <w:ins w:id="646" w:author="Sinisa Ristic" w:date="2015-11-25T13:30:00Z"/>
+          <w:ins w:id="684" w:author="Sinisa Ristic" w:date="2015-11-25T13:30:00Z"/>
         </w:trPr>
         <w:tc>
           <w:tcPr>
@@ -23839,11 +24265,11 @@
           <w:p>
             <w:pPr>
               <w:rPr>
-                <w:ins w:id="647" w:author="Sinisa Ristic" w:date="2015-11-25T13:30:00Z"/>
-                <w:lang w:val="sr-Latn-RS" w:bidi="ar-OM"/>
-              </w:rPr>
-            </w:pPr>
-            <w:ins w:id="648" w:author="Sinisa Ristic" w:date="2015-11-25T13:30:00Z">
+                <w:ins w:id="685" w:author="Sinisa Ristic" w:date="2015-11-25T13:30:00Z"/>
+                <w:lang w:val="sr-Latn-RS" w:bidi="ar-OM"/>
+              </w:rPr>
+            </w:pPr>
+            <w:ins w:id="686" w:author="Sinisa Ristic" w:date="2015-11-25T13:30:00Z">
               <w:r>
                 <w:rPr>
                   <w:lang w:val="sr-Latn-RS" w:bidi="ar-OM"/>
@@ -23862,11 +24288,11 @@
             <w:pPr>
               <w:cnfStyle w:val="000000000000" w:firstRow="0" w:lastRow="0" w:firstColumn="0" w:lastColumn="0" w:oddVBand="0" w:evenVBand="0" w:oddHBand="0" w:evenHBand="0" w:firstRowFirstColumn="0" w:firstRowLastColumn="0" w:lastRowFirstColumn="0" w:lastRowLastColumn="0"/>
               <w:rPr>
-                <w:ins w:id="649" w:author="Sinisa Ristic" w:date="2015-11-25T13:30:00Z"/>
-                <w:lang w:val="sr-Latn-RS" w:bidi="ar-OM"/>
-              </w:rPr>
-            </w:pPr>
-            <w:ins w:id="650" w:author="Sinisa Ristic" w:date="2015-11-25T13:30:00Z">
+                <w:ins w:id="687" w:author="Sinisa Ristic" w:date="2015-11-25T13:30:00Z"/>
+                <w:lang w:val="sr-Latn-RS" w:bidi="ar-OM"/>
+              </w:rPr>
+            </w:pPr>
+            <w:ins w:id="688" w:author="Sinisa Ristic" w:date="2015-11-25T13:30:00Z">
               <w:r>
                 <w:rPr>
                   <w:lang w:val="sr-Latn-RS" w:bidi="ar-OM"/>
@@ -23885,7 +24311,7 @@
             <w:pPr>
               <w:cnfStyle w:val="000000000000" w:firstRow="0" w:lastRow="0" w:firstColumn="0" w:lastColumn="0" w:oddVBand="0" w:evenVBand="0" w:oddHBand="0" w:evenHBand="0" w:firstRowFirstColumn="0" w:firstRowLastColumn="0" w:lastRowFirstColumn="0" w:lastRowLastColumn="0"/>
               <w:rPr>
-                <w:ins w:id="651" w:author="Sinisa Ristic" w:date="2015-11-25T13:30:00Z"/>
+                <w:ins w:id="689" w:author="Sinisa Ristic" w:date="2015-11-25T13:30:00Z"/>
                 <w:lang w:val="sr-Latn-RS" w:bidi="ar-OM"/>
               </w:rPr>
             </w:pPr>
@@ -23895,7 +24321,7 @@
       <w:tr>
         <w:trPr>
           <w:cnfStyle w:val="000000100000" w:firstRow="0" w:lastRow="0" w:firstColumn="0" w:lastColumn="0" w:oddVBand="0" w:evenVBand="0" w:oddHBand="1" w:evenHBand="0" w:firstRowFirstColumn="0" w:firstRowLastColumn="0" w:lastRowFirstColumn="0" w:lastRowLastColumn="0"/>
-          <w:ins w:id="652" w:author="Sinisa Ristic" w:date="2015-11-25T13:30:00Z"/>
+          <w:ins w:id="690" w:author="Sinisa Ristic" w:date="2015-11-25T13:30:00Z"/>
         </w:trPr>
         <w:tc>
           <w:tcPr>
@@ -23906,11 +24332,11 @@
           <w:p>
             <w:pPr>
               <w:rPr>
-                <w:ins w:id="653" w:author="Sinisa Ristic" w:date="2015-11-25T13:30:00Z"/>
-                <w:lang w:val="sr-Latn-RS" w:bidi="ar-OM"/>
-              </w:rPr>
-            </w:pPr>
-            <w:ins w:id="654" w:author="Sinisa Ristic" w:date="2015-11-25T13:30:00Z">
+                <w:ins w:id="691" w:author="Sinisa Ristic" w:date="2015-11-25T13:30:00Z"/>
+                <w:lang w:val="sr-Latn-RS" w:bidi="ar-OM"/>
+              </w:rPr>
+            </w:pPr>
+            <w:ins w:id="692" w:author="Sinisa Ristic" w:date="2015-11-25T13:30:00Z">
               <w:r>
                 <w:rPr>
                   <w:lang w:val="sr-Latn-RS" w:bidi="ar-OM"/>
@@ -23929,11 +24355,11 @@
             <w:pPr>
               <w:cnfStyle w:val="000000100000" w:firstRow="0" w:lastRow="0" w:firstColumn="0" w:lastColumn="0" w:oddVBand="0" w:evenVBand="0" w:oddHBand="1" w:evenHBand="0" w:firstRowFirstColumn="0" w:firstRowLastColumn="0" w:lastRowFirstColumn="0" w:lastRowLastColumn="0"/>
               <w:rPr>
-                <w:ins w:id="655" w:author="Sinisa Ristic" w:date="2015-11-25T13:30:00Z"/>
-                <w:lang w:val="sr-Latn-RS" w:bidi="ar-OM"/>
-              </w:rPr>
-            </w:pPr>
-            <w:ins w:id="656" w:author="Sinisa Ristic" w:date="2015-11-25T13:30:00Z">
+                <w:ins w:id="693" w:author="Sinisa Ristic" w:date="2015-11-25T13:30:00Z"/>
+                <w:lang w:val="sr-Latn-RS" w:bidi="ar-OM"/>
+              </w:rPr>
+            </w:pPr>
+            <w:ins w:id="694" w:author="Sinisa Ristic" w:date="2015-11-25T13:30:00Z">
               <w:r>
                 <w:rPr>
                   <w:lang w:val="sr-Latn-RS" w:bidi="ar-OM"/>
@@ -23952,7 +24378,7 @@
             <w:pPr>
               <w:cnfStyle w:val="000000100000" w:firstRow="0" w:lastRow="0" w:firstColumn="0" w:lastColumn="0" w:oddVBand="0" w:evenVBand="0" w:oddHBand="1" w:evenHBand="0" w:firstRowFirstColumn="0" w:firstRowLastColumn="0" w:lastRowFirstColumn="0" w:lastRowLastColumn="0"/>
               <w:rPr>
-                <w:ins w:id="657" w:author="Sinisa Ristic" w:date="2015-11-25T13:30:00Z"/>
+                <w:ins w:id="695" w:author="Sinisa Ristic" w:date="2015-11-25T13:30:00Z"/>
                 <w:lang w:val="sr-Latn-RS" w:bidi="ar-OM"/>
               </w:rPr>
             </w:pPr>
@@ -23961,7 +24387,7 @@
       </w:tr>
       <w:tr>
         <w:trPr>
-          <w:ins w:id="658" w:author="Sinisa Ristic" w:date="2015-11-25T13:30:00Z"/>
+          <w:ins w:id="696" w:author="Sinisa Ristic" w:date="2015-11-25T13:30:00Z"/>
         </w:trPr>
         <w:tc>
           <w:tcPr>
@@ -23972,11 +24398,11 @@
           <w:p>
             <w:pPr>
               <w:rPr>
-                <w:ins w:id="659" w:author="Sinisa Ristic" w:date="2015-11-25T13:30:00Z"/>
-                <w:lang w:val="sr-Latn-RS" w:bidi="ar-OM"/>
-              </w:rPr>
-            </w:pPr>
-            <w:ins w:id="660" w:author="Sinisa Ristic" w:date="2015-11-25T13:30:00Z">
+                <w:ins w:id="697" w:author="Sinisa Ristic" w:date="2015-11-25T13:30:00Z"/>
+                <w:lang w:val="sr-Latn-RS" w:bidi="ar-OM"/>
+              </w:rPr>
+            </w:pPr>
+            <w:ins w:id="698" w:author="Sinisa Ristic" w:date="2015-11-25T13:30:00Z">
               <w:r>
                 <w:rPr>
                   <w:lang w:val="sr-Latn-RS" w:bidi="ar-OM"/>
@@ -23995,11 +24421,11 @@
             <w:pPr>
               <w:cnfStyle w:val="000000000000" w:firstRow="0" w:lastRow="0" w:firstColumn="0" w:lastColumn="0" w:oddVBand="0" w:evenVBand="0" w:oddHBand="0" w:evenHBand="0" w:firstRowFirstColumn="0" w:firstRowLastColumn="0" w:lastRowFirstColumn="0" w:lastRowLastColumn="0"/>
               <w:rPr>
-                <w:ins w:id="661" w:author="Sinisa Ristic" w:date="2015-11-25T13:30:00Z"/>
-                <w:lang w:val="sr-Latn-RS" w:bidi="ar-OM"/>
-              </w:rPr>
-            </w:pPr>
-            <w:ins w:id="662" w:author="Sinisa Ristic" w:date="2015-11-25T13:30:00Z">
+                <w:ins w:id="699" w:author="Sinisa Ristic" w:date="2015-11-25T13:30:00Z"/>
+                <w:lang w:val="sr-Latn-RS" w:bidi="ar-OM"/>
+              </w:rPr>
+            </w:pPr>
+            <w:ins w:id="700" w:author="Sinisa Ristic" w:date="2015-11-25T13:30:00Z">
               <w:r>
                 <w:rPr>
                   <w:lang w:val="sr-Latn-RS" w:bidi="ar-OM"/>
@@ -24018,7 +24444,7 @@
             <w:pPr>
               <w:cnfStyle w:val="000000000000" w:firstRow="0" w:lastRow="0" w:firstColumn="0" w:lastColumn="0" w:oddVBand="0" w:evenVBand="0" w:oddHBand="0" w:evenHBand="0" w:firstRowFirstColumn="0" w:firstRowLastColumn="0" w:lastRowFirstColumn="0" w:lastRowLastColumn="0"/>
               <w:rPr>
-                <w:ins w:id="663" w:author="Sinisa Ristic" w:date="2015-11-25T13:30:00Z"/>
+                <w:ins w:id="701" w:author="Sinisa Ristic" w:date="2015-11-25T13:30:00Z"/>
                 <w:lang w:val="sr-Latn-RS" w:bidi="ar-OM"/>
               </w:rPr>
             </w:pPr>
@@ -24028,7 +24454,7 @@
       <w:tr>
         <w:trPr>
           <w:cnfStyle w:val="000000100000" w:firstRow="0" w:lastRow="0" w:firstColumn="0" w:lastColumn="0" w:oddVBand="0" w:evenVBand="0" w:oddHBand="1" w:evenHBand="0" w:firstRowFirstColumn="0" w:firstRowLastColumn="0" w:lastRowFirstColumn="0" w:lastRowLastColumn="0"/>
-          <w:ins w:id="664" w:author="Sinisa Ristic" w:date="2015-11-25T13:30:00Z"/>
+          <w:ins w:id="702" w:author="Sinisa Ristic" w:date="2015-11-25T13:30:00Z"/>
         </w:trPr>
         <w:tc>
           <w:tcPr>
@@ -24039,11 +24465,11 @@
           <w:p>
             <w:pPr>
               <w:rPr>
-                <w:ins w:id="665" w:author="Sinisa Ristic" w:date="2015-11-25T13:30:00Z"/>
-                <w:lang w:val="sr-Latn-RS" w:bidi="ar-OM"/>
-              </w:rPr>
-            </w:pPr>
-            <w:ins w:id="666" w:author="Sinisa Ristic" w:date="2015-11-25T13:30:00Z">
+                <w:ins w:id="703" w:author="Sinisa Ristic" w:date="2015-11-25T13:30:00Z"/>
+                <w:lang w:val="sr-Latn-RS" w:bidi="ar-OM"/>
+              </w:rPr>
+            </w:pPr>
+            <w:ins w:id="704" w:author="Sinisa Ristic" w:date="2015-11-25T13:30:00Z">
               <w:r>
                 <w:rPr>
                   <w:lang w:val="sr-Latn-RS" w:bidi="ar-OM"/>
@@ -24062,11 +24488,11 @@
             <w:pPr>
               <w:cnfStyle w:val="000000100000" w:firstRow="0" w:lastRow="0" w:firstColumn="0" w:lastColumn="0" w:oddVBand="0" w:evenVBand="0" w:oddHBand="1" w:evenHBand="0" w:firstRowFirstColumn="0" w:firstRowLastColumn="0" w:lastRowFirstColumn="0" w:lastRowLastColumn="0"/>
               <w:rPr>
-                <w:ins w:id="667" w:author="Sinisa Ristic" w:date="2015-11-25T13:30:00Z"/>
-                <w:lang w:val="sr-Latn-RS" w:bidi="ar-OM"/>
-              </w:rPr>
-            </w:pPr>
-            <w:ins w:id="668" w:author="Sinisa Ristic" w:date="2015-11-25T13:30:00Z">
+                <w:ins w:id="705" w:author="Sinisa Ristic" w:date="2015-11-25T13:30:00Z"/>
+                <w:lang w:val="sr-Latn-RS" w:bidi="ar-OM"/>
+              </w:rPr>
+            </w:pPr>
+            <w:ins w:id="706" w:author="Sinisa Ristic" w:date="2015-11-25T13:30:00Z">
               <w:r>
                 <w:rPr>
                   <w:lang w:val="sr-Latn-RS" w:bidi="ar-OM"/>
@@ -24085,7 +24511,7 @@
             <w:pPr>
               <w:cnfStyle w:val="000000100000" w:firstRow="0" w:lastRow="0" w:firstColumn="0" w:lastColumn="0" w:oddVBand="0" w:evenVBand="0" w:oddHBand="1" w:evenHBand="0" w:firstRowFirstColumn="0" w:firstRowLastColumn="0" w:lastRowFirstColumn="0" w:lastRowLastColumn="0"/>
               <w:rPr>
-                <w:ins w:id="669" w:author="Sinisa Ristic" w:date="2015-11-25T13:30:00Z"/>
+                <w:ins w:id="707" w:author="Sinisa Ristic" w:date="2015-11-25T13:30:00Z"/>
                 <w:lang w:val="sr-Latn-RS" w:bidi="ar-OM"/>
               </w:rPr>
             </w:pPr>
@@ -24096,7 +24522,7 @@
     <w:p>
       <w:pPr>
         <w:rPr>
-          <w:ins w:id="670" w:author="Sinisa Ristic" w:date="2015-11-25T13:30:00Z"/>
+          <w:ins w:id="708" w:author="Sinisa Ristic" w:date="2015-11-25T13:30:00Z"/>
           <w:lang w:val="sr-Latn-RS" w:bidi="ar-OM"/>
         </w:rPr>
       </w:pPr>
@@ -24105,12 +24531,12 @@
       <w:pPr>
         <w:pStyle w:val="Heading2"/>
         <w:rPr>
-          <w:ins w:id="671" w:author="Sinisa Ristic" w:date="2015-11-25T13:30:00Z"/>
-          <w:lang w:val="sr-Latn-RS" w:bidi="ar-OM"/>
-        </w:rPr>
-      </w:pPr>
-      <w:bookmarkStart w:id="672" w:name="_Toc436222393"/>
-      <w:ins w:id="673" w:author="Sinisa Ristic" w:date="2015-11-25T13:33:00Z">
+          <w:ins w:id="709" w:author="Sinisa Ristic" w:date="2015-11-25T13:30:00Z"/>
+          <w:lang w:val="sr-Latn-RS" w:bidi="ar-OM"/>
+        </w:rPr>
+      </w:pPr>
+      <w:bookmarkStart w:id="710" w:name="_Toc436222393"/>
+      <w:ins w:id="711" w:author="Sinisa Ristic" w:date="2015-11-25T13:33:00Z">
         <w:r>
           <w:rPr>
             <w:lang w:val="sr-Latn-RS" w:bidi="ar-OM"/>
@@ -24118,20 +24544,20 @@
           <w:t>entity_definition_value</w:t>
         </w:r>
       </w:ins>
-      <w:ins w:id="674" w:author="Sinisa Ristic" w:date="2015-11-25T13:30:00Z">
+      <w:ins w:id="712" w:author="Sinisa Ristic" w:date="2015-11-25T13:30:00Z">
         <w:r>
           <w:rPr>
             <w:lang w:val="sr-Latn-RS" w:bidi="ar-OM"/>
           </w:rPr>
           <w:t>_double</w:t>
         </w:r>
-        <w:bookmarkEnd w:id="672"/>
+        <w:bookmarkEnd w:id="710"/>
       </w:ins>
     </w:p>
     <w:p>
       <w:pPr>
         <w:rPr>
-          <w:ins w:id="675" w:author="Sinisa Ristic" w:date="2015-11-25T13:30:00Z"/>
+          <w:ins w:id="713" w:author="Sinisa Ristic" w:date="2015-11-25T13:30:00Z"/>
           <w:lang w:val="sr-Latn-RS" w:bidi="ar-OM"/>
         </w:rPr>
       </w:pPr>
@@ -24156,7 +24582,7 @@
           <w:gridAfter w:val="1"/>
           <w:cnfStyle w:val="100000000000" w:firstRow="1" w:lastRow="0" w:firstColumn="0" w:lastColumn="0" w:oddVBand="0" w:evenVBand="0" w:oddHBand="0" w:evenHBand="0" w:firstRowFirstColumn="0" w:firstRowLastColumn="0" w:lastRowFirstColumn="0" w:lastRowLastColumn="0"/>
           <w:wAfter w:w="243" w:type="dxa"/>
-          <w:ins w:id="676" w:author="Sinisa Ristic" w:date="2015-11-25T13:30:00Z"/>
+          <w:ins w:id="714" w:author="Sinisa Ristic" w:date="2015-11-25T13:30:00Z"/>
         </w:trPr>
         <w:tc>
           <w:tcPr>
@@ -24166,11 +24592,11 @@
           <w:p>
             <w:pPr>
               <w:rPr>
-                <w:ins w:id="677" w:author="Sinisa Ristic" w:date="2015-11-25T13:30:00Z"/>
-                <w:lang w:val="sr-Latn-RS" w:bidi="ar-OM"/>
-              </w:rPr>
-            </w:pPr>
-            <w:ins w:id="678" w:author="Sinisa Ristic" w:date="2015-11-25T13:30:00Z">
+                <w:ins w:id="715" w:author="Sinisa Ristic" w:date="2015-11-25T13:30:00Z"/>
+                <w:lang w:val="sr-Latn-RS" w:bidi="ar-OM"/>
+              </w:rPr>
+            </w:pPr>
+            <w:ins w:id="716" w:author="Sinisa Ristic" w:date="2015-11-25T13:30:00Z">
               <w:r>
                 <w:rPr>
                   <w:lang w:val="sr-Latn-RS" w:bidi="ar-OM"/>
@@ -24189,11 +24615,11 @@
             <w:pPr>
               <w:cnfStyle w:val="100000000000" w:firstRow="1" w:lastRow="0" w:firstColumn="0" w:lastColumn="0" w:oddVBand="0" w:evenVBand="0" w:oddHBand="0" w:evenHBand="0" w:firstRowFirstColumn="0" w:firstRowLastColumn="0" w:lastRowFirstColumn="0" w:lastRowLastColumn="0"/>
               <w:rPr>
-                <w:ins w:id="679" w:author="Sinisa Ristic" w:date="2015-11-25T13:30:00Z"/>
-                <w:lang w:val="sr-Latn-RS" w:bidi="ar-OM"/>
-              </w:rPr>
-            </w:pPr>
-            <w:ins w:id="680" w:author="Sinisa Ristic" w:date="2015-11-25T13:30:00Z">
+                <w:ins w:id="717" w:author="Sinisa Ristic" w:date="2015-11-25T13:30:00Z"/>
+                <w:lang w:val="sr-Latn-RS" w:bidi="ar-OM"/>
+              </w:rPr>
+            </w:pPr>
+            <w:ins w:id="718" w:author="Sinisa Ristic" w:date="2015-11-25T13:30:00Z">
               <w:r>
                 <w:rPr>
                   <w:lang w:val="sr-Latn-RS" w:bidi="ar-OM"/>
@@ -24212,11 +24638,11 @@
             <w:pPr>
               <w:cnfStyle w:val="100000000000" w:firstRow="1" w:lastRow="0" w:firstColumn="0" w:lastColumn="0" w:oddVBand="0" w:evenVBand="0" w:oddHBand="0" w:evenHBand="0" w:firstRowFirstColumn="0" w:firstRowLastColumn="0" w:lastRowFirstColumn="0" w:lastRowLastColumn="0"/>
               <w:rPr>
-                <w:ins w:id="681" w:author="Sinisa Ristic" w:date="2015-11-25T13:30:00Z"/>
-                <w:lang w:val="sr-Latn-RS" w:bidi="ar-OM"/>
-              </w:rPr>
-            </w:pPr>
-            <w:ins w:id="682" w:author="Sinisa Ristic" w:date="2015-11-25T13:30:00Z">
+                <w:ins w:id="719" w:author="Sinisa Ristic" w:date="2015-11-25T13:30:00Z"/>
+                <w:lang w:val="sr-Latn-RS" w:bidi="ar-OM"/>
+              </w:rPr>
+            </w:pPr>
+            <w:ins w:id="720" w:author="Sinisa Ristic" w:date="2015-11-25T13:30:00Z">
               <w:r>
                 <w:rPr>
                   <w:lang w:val="sr-Latn-RS" w:bidi="ar-OM"/>
@@ -24230,7 +24656,7 @@
       <w:tr>
         <w:trPr>
           <w:cnfStyle w:val="000000100000" w:firstRow="0" w:lastRow="0" w:firstColumn="0" w:lastColumn="0" w:oddVBand="0" w:evenVBand="0" w:oddHBand="1" w:evenHBand="0" w:firstRowFirstColumn="0" w:firstRowLastColumn="0" w:lastRowFirstColumn="0" w:lastRowLastColumn="0"/>
-          <w:ins w:id="683" w:author="Sinisa Ristic" w:date="2015-11-25T13:30:00Z"/>
+          <w:ins w:id="721" w:author="Sinisa Ristic" w:date="2015-11-25T13:30:00Z"/>
         </w:trPr>
         <w:tc>
           <w:tcPr>
@@ -24241,11 +24667,11 @@
           <w:p>
             <w:pPr>
               <w:rPr>
-                <w:ins w:id="684" w:author="Sinisa Ristic" w:date="2015-11-25T13:30:00Z"/>
-                <w:lang w:val="sr-Latn-RS" w:bidi="ar-OM"/>
-              </w:rPr>
-            </w:pPr>
-            <w:ins w:id="685" w:author="Sinisa Ristic" w:date="2015-11-25T13:30:00Z">
+                <w:ins w:id="722" w:author="Sinisa Ristic" w:date="2015-11-25T13:30:00Z"/>
+                <w:lang w:val="sr-Latn-RS" w:bidi="ar-OM"/>
+              </w:rPr>
+            </w:pPr>
+            <w:ins w:id="723" w:author="Sinisa Ristic" w:date="2015-11-25T13:30:00Z">
               <w:r>
                 <w:rPr>
                   <w:lang w:val="sr-Latn-RS" w:bidi="ar-OM"/>
@@ -24282,11 +24708,11 @@
             <w:pPr>
               <w:cnfStyle w:val="000000100000" w:firstRow="0" w:lastRow="0" w:firstColumn="0" w:lastColumn="0" w:oddVBand="0" w:evenVBand="0" w:oddHBand="1" w:evenHBand="0" w:firstRowFirstColumn="0" w:firstRowLastColumn="0" w:lastRowFirstColumn="0" w:lastRowLastColumn="0"/>
               <w:rPr>
-                <w:ins w:id="686" w:author="Sinisa Ristic" w:date="2015-11-25T13:30:00Z"/>
-                <w:lang w:val="sr-Latn-RS" w:bidi="ar-OM"/>
-              </w:rPr>
-            </w:pPr>
-            <w:ins w:id="687" w:author="Sinisa Ristic" w:date="2015-11-25T13:30:00Z">
+                <w:ins w:id="724" w:author="Sinisa Ristic" w:date="2015-11-25T13:30:00Z"/>
+                <w:lang w:val="sr-Latn-RS" w:bidi="ar-OM"/>
+              </w:rPr>
+            </w:pPr>
+            <w:ins w:id="725" w:author="Sinisa Ristic" w:date="2015-11-25T13:30:00Z">
               <w:r>
                 <w:rPr>
                   <w:lang w:val="sr-Latn-RS" w:bidi="ar-OM"/>
@@ -24305,7 +24731,7 @@
             <w:pPr>
               <w:cnfStyle w:val="000000100000" w:firstRow="0" w:lastRow="0" w:firstColumn="0" w:lastColumn="0" w:oddVBand="0" w:evenVBand="0" w:oddHBand="1" w:evenHBand="0" w:firstRowFirstColumn="0" w:firstRowLastColumn="0" w:lastRowFirstColumn="0" w:lastRowLastColumn="0"/>
               <w:rPr>
-                <w:ins w:id="688" w:author="Sinisa Ristic" w:date="2015-11-25T13:30:00Z"/>
+                <w:ins w:id="726" w:author="Sinisa Ristic" w:date="2015-11-25T13:30:00Z"/>
                 <w:lang w:val="sr-Latn-RS" w:bidi="ar-OM"/>
               </w:rPr>
             </w:pPr>
@@ -24314,7 +24740,7 @@
       </w:tr>
       <w:tr>
         <w:trPr>
-          <w:ins w:id="689" w:author="Sinisa Ristic" w:date="2015-11-25T13:30:00Z"/>
+          <w:ins w:id="727" w:author="Sinisa Ristic" w:date="2015-11-25T13:30:00Z"/>
         </w:trPr>
         <w:tc>
           <w:tcPr>
@@ -24325,11 +24751,11 @@
           <w:p>
             <w:pPr>
               <w:rPr>
-                <w:ins w:id="690" w:author="Sinisa Ristic" w:date="2015-11-25T13:30:00Z"/>
-                <w:lang w:val="sr-Latn-RS" w:bidi="ar-OM"/>
-              </w:rPr>
-            </w:pPr>
-            <w:ins w:id="691" w:author="Sinisa Ristic" w:date="2015-11-25T13:30:00Z">
+                <w:ins w:id="728" w:author="Sinisa Ristic" w:date="2015-11-25T13:30:00Z"/>
+                <w:lang w:val="sr-Latn-RS" w:bidi="ar-OM"/>
+              </w:rPr>
+            </w:pPr>
+            <w:ins w:id="729" w:author="Sinisa Ristic" w:date="2015-11-25T13:30:00Z">
               <w:r>
                 <w:rPr>
                   <w:lang w:val="sr-Latn-RS" w:bidi="ar-OM"/>
@@ -24348,11 +24774,11 @@
             <w:pPr>
               <w:cnfStyle w:val="000000000000" w:firstRow="0" w:lastRow="0" w:firstColumn="0" w:lastColumn="0" w:oddVBand="0" w:evenVBand="0" w:oddHBand="0" w:evenHBand="0" w:firstRowFirstColumn="0" w:firstRowLastColumn="0" w:lastRowFirstColumn="0" w:lastRowLastColumn="0"/>
               <w:rPr>
-                <w:ins w:id="692" w:author="Sinisa Ristic" w:date="2015-11-25T13:30:00Z"/>
-                <w:lang w:val="sr-Latn-RS" w:bidi="ar-OM"/>
-              </w:rPr>
-            </w:pPr>
-            <w:ins w:id="693" w:author="Sinisa Ristic" w:date="2015-11-25T13:30:00Z">
+                <w:ins w:id="730" w:author="Sinisa Ristic" w:date="2015-11-25T13:30:00Z"/>
+                <w:lang w:val="sr-Latn-RS" w:bidi="ar-OM"/>
+              </w:rPr>
+            </w:pPr>
+            <w:ins w:id="731" w:author="Sinisa Ristic" w:date="2015-11-25T13:30:00Z">
               <w:r>
                 <w:rPr>
                   <w:lang w:val="sr-Latn-RS" w:bidi="ar-OM"/>
@@ -24371,7 +24797,7 @@
             <w:pPr>
               <w:cnfStyle w:val="000000000000" w:firstRow="0" w:lastRow="0" w:firstColumn="0" w:lastColumn="0" w:oddVBand="0" w:evenVBand="0" w:oddHBand="0" w:evenHBand="0" w:firstRowFirstColumn="0" w:firstRowLastColumn="0" w:lastRowFirstColumn="0" w:lastRowLastColumn="0"/>
               <w:rPr>
-                <w:ins w:id="694" w:author="Sinisa Ristic" w:date="2015-11-25T13:30:00Z"/>
+                <w:ins w:id="732" w:author="Sinisa Ristic" w:date="2015-11-25T13:30:00Z"/>
                 <w:lang w:val="sr-Latn-RS" w:bidi="ar-OM"/>
               </w:rPr>
             </w:pPr>
@@ -24381,7 +24807,7 @@
       <w:tr>
         <w:trPr>
           <w:cnfStyle w:val="000000100000" w:firstRow="0" w:lastRow="0" w:firstColumn="0" w:lastColumn="0" w:oddVBand="0" w:evenVBand="0" w:oddHBand="1" w:evenHBand="0" w:firstRowFirstColumn="0" w:firstRowLastColumn="0" w:lastRowFirstColumn="0" w:lastRowLastColumn="0"/>
-          <w:ins w:id="695" w:author="Sinisa Ristic" w:date="2015-11-25T13:30:00Z"/>
+          <w:ins w:id="733" w:author="Sinisa Ristic" w:date="2015-11-25T13:30:00Z"/>
         </w:trPr>
         <w:tc>
           <w:tcPr>
@@ -24392,11 +24818,11 @@
           <w:p>
             <w:pPr>
               <w:rPr>
-                <w:ins w:id="696" w:author="Sinisa Ristic" w:date="2015-11-25T13:30:00Z"/>
-                <w:lang w:val="sr-Latn-RS" w:bidi="ar-OM"/>
-              </w:rPr>
-            </w:pPr>
-            <w:ins w:id="697" w:author="Sinisa Ristic" w:date="2015-11-25T13:30:00Z">
+                <w:ins w:id="734" w:author="Sinisa Ristic" w:date="2015-11-25T13:30:00Z"/>
+                <w:lang w:val="sr-Latn-RS" w:bidi="ar-OM"/>
+              </w:rPr>
+            </w:pPr>
+            <w:ins w:id="735" w:author="Sinisa Ristic" w:date="2015-11-25T13:30:00Z">
               <w:r>
                 <w:rPr>
                   <w:lang w:val="sr-Latn-RS" w:bidi="ar-OM"/>
@@ -24415,11 +24841,11 @@
             <w:pPr>
               <w:cnfStyle w:val="000000100000" w:firstRow="0" w:lastRow="0" w:firstColumn="0" w:lastColumn="0" w:oddVBand="0" w:evenVBand="0" w:oddHBand="1" w:evenHBand="0" w:firstRowFirstColumn="0" w:firstRowLastColumn="0" w:lastRowFirstColumn="0" w:lastRowLastColumn="0"/>
               <w:rPr>
-                <w:ins w:id="698" w:author="Sinisa Ristic" w:date="2015-11-25T13:30:00Z"/>
-                <w:lang w:val="sr-Latn-RS" w:bidi="ar-OM"/>
-              </w:rPr>
-            </w:pPr>
-            <w:ins w:id="699" w:author="Sinisa Ristic" w:date="2015-11-25T13:30:00Z">
+                <w:ins w:id="736" w:author="Sinisa Ristic" w:date="2015-11-25T13:30:00Z"/>
+                <w:lang w:val="sr-Latn-RS" w:bidi="ar-OM"/>
+              </w:rPr>
+            </w:pPr>
+            <w:ins w:id="737" w:author="Sinisa Ristic" w:date="2015-11-25T13:30:00Z">
               <w:r>
                 <w:rPr>
                   <w:lang w:val="sr-Latn-RS" w:bidi="ar-OM"/>
@@ -24438,7 +24864,7 @@
             <w:pPr>
               <w:cnfStyle w:val="000000100000" w:firstRow="0" w:lastRow="0" w:firstColumn="0" w:lastColumn="0" w:oddVBand="0" w:evenVBand="0" w:oddHBand="1" w:evenHBand="0" w:firstRowFirstColumn="0" w:firstRowLastColumn="0" w:lastRowFirstColumn="0" w:lastRowLastColumn="0"/>
               <w:rPr>
-                <w:ins w:id="700" w:author="Sinisa Ristic" w:date="2015-11-25T13:30:00Z"/>
+                <w:ins w:id="738" w:author="Sinisa Ristic" w:date="2015-11-25T13:30:00Z"/>
                 <w:lang w:val="sr-Latn-RS" w:bidi="ar-OM"/>
               </w:rPr>
             </w:pPr>
@@ -24447,7 +24873,7 @@
       </w:tr>
       <w:tr>
         <w:trPr>
-          <w:ins w:id="701" w:author="Sinisa Ristic" w:date="2015-11-25T13:30:00Z"/>
+          <w:ins w:id="739" w:author="Sinisa Ristic" w:date="2015-11-25T13:30:00Z"/>
         </w:trPr>
         <w:tc>
           <w:tcPr>
@@ -24458,11 +24884,11 @@
           <w:p>
             <w:pPr>
               <w:rPr>
-                <w:ins w:id="702" w:author="Sinisa Ristic" w:date="2015-11-25T13:30:00Z"/>
-                <w:lang w:val="sr-Latn-RS" w:bidi="ar-OM"/>
-              </w:rPr>
-            </w:pPr>
-            <w:ins w:id="703" w:author="Sinisa Ristic" w:date="2015-11-25T13:30:00Z">
+                <w:ins w:id="740" w:author="Sinisa Ristic" w:date="2015-11-25T13:30:00Z"/>
+                <w:lang w:val="sr-Latn-RS" w:bidi="ar-OM"/>
+              </w:rPr>
+            </w:pPr>
+            <w:ins w:id="741" w:author="Sinisa Ristic" w:date="2015-11-25T13:30:00Z">
               <w:r>
                 <w:rPr>
                   <w:lang w:val="sr-Latn-RS" w:bidi="ar-OM"/>
@@ -24481,11 +24907,11 @@
             <w:pPr>
               <w:cnfStyle w:val="000000000000" w:firstRow="0" w:lastRow="0" w:firstColumn="0" w:lastColumn="0" w:oddVBand="0" w:evenVBand="0" w:oddHBand="0" w:evenHBand="0" w:firstRowFirstColumn="0" w:firstRowLastColumn="0" w:lastRowFirstColumn="0" w:lastRowLastColumn="0"/>
               <w:rPr>
-                <w:ins w:id="704" w:author="Sinisa Ristic" w:date="2015-11-25T13:30:00Z"/>
-                <w:lang w:val="sr-Latn-RS" w:bidi="ar-OM"/>
-              </w:rPr>
-            </w:pPr>
-            <w:ins w:id="705" w:author="Sinisa Ristic" w:date="2015-11-25T13:30:00Z">
+                <w:ins w:id="742" w:author="Sinisa Ristic" w:date="2015-11-25T13:30:00Z"/>
+                <w:lang w:val="sr-Latn-RS" w:bidi="ar-OM"/>
+              </w:rPr>
+            </w:pPr>
+            <w:ins w:id="743" w:author="Sinisa Ristic" w:date="2015-11-25T13:30:00Z">
               <w:r>
                 <w:rPr>
                   <w:lang w:val="sr-Latn-RS" w:bidi="ar-OM"/>
@@ -24504,7 +24930,7 @@
             <w:pPr>
               <w:cnfStyle w:val="000000000000" w:firstRow="0" w:lastRow="0" w:firstColumn="0" w:lastColumn="0" w:oddVBand="0" w:evenVBand="0" w:oddHBand="0" w:evenHBand="0" w:firstRowFirstColumn="0" w:firstRowLastColumn="0" w:lastRowFirstColumn="0" w:lastRowLastColumn="0"/>
               <w:rPr>
-                <w:ins w:id="706" w:author="Sinisa Ristic" w:date="2015-11-25T13:30:00Z"/>
+                <w:ins w:id="744" w:author="Sinisa Ristic" w:date="2015-11-25T13:30:00Z"/>
                 <w:lang w:val="sr-Latn-RS" w:bidi="ar-OM"/>
               </w:rPr>
             </w:pPr>
@@ -24514,7 +24940,7 @@
       <w:tr>
         <w:trPr>
           <w:cnfStyle w:val="000000100000" w:firstRow="0" w:lastRow="0" w:firstColumn="0" w:lastColumn="0" w:oddVBand="0" w:evenVBand="0" w:oddHBand="1" w:evenHBand="0" w:firstRowFirstColumn="0" w:firstRowLastColumn="0" w:lastRowFirstColumn="0" w:lastRowLastColumn="0"/>
-          <w:ins w:id="707" w:author="Sinisa Ristic" w:date="2015-11-25T13:30:00Z"/>
+          <w:ins w:id="745" w:author="Sinisa Ristic" w:date="2015-11-25T13:30:00Z"/>
         </w:trPr>
         <w:tc>
           <w:tcPr>
@@ -24525,11 +24951,11 @@
           <w:p>
             <w:pPr>
               <w:rPr>
-                <w:ins w:id="708" w:author="Sinisa Ristic" w:date="2015-11-25T13:30:00Z"/>
-                <w:lang w:val="sr-Latn-RS" w:bidi="ar-OM"/>
-              </w:rPr>
-            </w:pPr>
-            <w:ins w:id="709" w:author="Sinisa Ristic" w:date="2015-11-25T13:30:00Z">
+                <w:ins w:id="746" w:author="Sinisa Ristic" w:date="2015-11-25T13:30:00Z"/>
+                <w:lang w:val="sr-Latn-RS" w:bidi="ar-OM"/>
+              </w:rPr>
+            </w:pPr>
+            <w:ins w:id="747" w:author="Sinisa Ristic" w:date="2015-11-25T13:30:00Z">
               <w:r>
                 <w:rPr>
                   <w:lang w:val="sr-Latn-RS" w:bidi="ar-OM"/>
@@ -24548,11 +24974,11 @@
             <w:pPr>
               <w:cnfStyle w:val="000000100000" w:firstRow="0" w:lastRow="0" w:firstColumn="0" w:lastColumn="0" w:oddVBand="0" w:evenVBand="0" w:oddHBand="1" w:evenHBand="0" w:firstRowFirstColumn="0" w:firstRowLastColumn="0" w:lastRowFirstColumn="0" w:lastRowLastColumn="0"/>
               <w:rPr>
-                <w:ins w:id="710" w:author="Sinisa Ristic" w:date="2015-11-25T13:30:00Z"/>
-                <w:lang w:val="sr-Latn-RS" w:bidi="ar-OM"/>
-              </w:rPr>
-            </w:pPr>
-            <w:ins w:id="711" w:author="Sinisa Ristic" w:date="2015-11-25T13:30:00Z">
+                <w:ins w:id="748" w:author="Sinisa Ristic" w:date="2015-11-25T13:30:00Z"/>
+                <w:lang w:val="sr-Latn-RS" w:bidi="ar-OM"/>
+              </w:rPr>
+            </w:pPr>
+            <w:ins w:id="749" w:author="Sinisa Ristic" w:date="2015-11-25T13:30:00Z">
               <w:r>
                 <w:rPr>
                   <w:lang w:val="sr-Latn-RS" w:bidi="ar-OM"/>
@@ -24571,7 +24997,7 @@
             <w:pPr>
               <w:cnfStyle w:val="000000100000" w:firstRow="0" w:lastRow="0" w:firstColumn="0" w:lastColumn="0" w:oddVBand="0" w:evenVBand="0" w:oddHBand="1" w:evenHBand="0" w:firstRowFirstColumn="0" w:firstRowLastColumn="0" w:lastRowFirstColumn="0" w:lastRowLastColumn="0"/>
               <w:rPr>
-                <w:ins w:id="712" w:author="Sinisa Ristic" w:date="2015-11-25T13:30:00Z"/>
+                <w:ins w:id="750" w:author="Sinisa Ristic" w:date="2015-11-25T13:30:00Z"/>
                 <w:lang w:val="sr-Latn-RS" w:bidi="ar-OM"/>
               </w:rPr>
             </w:pPr>
@@ -24582,7 +25008,7 @@
     <w:p>
       <w:pPr>
         <w:rPr>
-          <w:ins w:id="713" w:author="Sinisa Ristic" w:date="2015-11-25T13:30:00Z"/>
+          <w:ins w:id="751" w:author="Sinisa Ristic" w:date="2015-11-25T13:30:00Z"/>
           <w:lang w:val="sr-Latn-RS" w:bidi="ar-OM"/>
         </w:rPr>
       </w:pPr>
@@ -24590,7 +25016,7 @@
     <w:p>
       <w:pPr>
         <w:rPr>
-          <w:ins w:id="714" w:author="Sinisa Ristic" w:date="2015-11-25T13:30:00Z"/>
+          <w:ins w:id="752" w:author="Sinisa Ristic" w:date="2015-11-25T13:30:00Z"/>
           <w:lang w:val="sr-Latn-RS" w:bidi="ar-OM"/>
         </w:rPr>
       </w:pPr>
@@ -24599,12 +25025,12 @@
       <w:pPr>
         <w:pStyle w:val="Heading2"/>
         <w:rPr>
-          <w:ins w:id="715" w:author="Sinisa Ristic" w:date="2015-11-25T13:30:00Z"/>
-          <w:lang w:val="sr-Latn-RS" w:bidi="ar-OM"/>
-        </w:rPr>
-      </w:pPr>
-      <w:bookmarkStart w:id="716" w:name="_Toc436222394"/>
-      <w:ins w:id="717" w:author="Sinisa Ristic" w:date="2015-11-25T13:33:00Z">
+          <w:ins w:id="753" w:author="Sinisa Ristic" w:date="2015-11-25T13:30:00Z"/>
+          <w:lang w:val="sr-Latn-RS" w:bidi="ar-OM"/>
+        </w:rPr>
+      </w:pPr>
+      <w:bookmarkStart w:id="754" w:name="_Toc436222394"/>
+      <w:ins w:id="755" w:author="Sinisa Ristic" w:date="2015-11-25T13:33:00Z">
         <w:r>
           <w:rPr>
             <w:lang w:val="sr-Latn-RS" w:bidi="ar-OM"/>
@@ -24612,20 +25038,20 @@
           <w:t>entity_definition_value</w:t>
         </w:r>
       </w:ins>
-      <w:ins w:id="718" w:author="Sinisa Ristic" w:date="2015-11-25T13:30:00Z">
+      <w:ins w:id="756" w:author="Sinisa Ristic" w:date="2015-11-25T13:30:00Z">
         <w:r>
           <w:rPr>
             <w:lang w:val="sr-Latn-RS" w:bidi="ar-OM"/>
           </w:rPr>
           <w:t>_datetime</w:t>
         </w:r>
-        <w:bookmarkEnd w:id="716"/>
+        <w:bookmarkEnd w:id="754"/>
       </w:ins>
     </w:p>
     <w:p>
       <w:pPr>
         <w:rPr>
-          <w:ins w:id="719" w:author="Sinisa Ristic" w:date="2015-11-25T13:30:00Z"/>
+          <w:ins w:id="757" w:author="Sinisa Ristic" w:date="2015-11-25T13:30:00Z"/>
           <w:lang w:val="sr-Latn-RS" w:bidi="ar-OM"/>
         </w:rPr>
       </w:pPr>
@@ -24650,7 +25076,7 @@
           <w:gridAfter w:val="1"/>
           <w:cnfStyle w:val="100000000000" w:firstRow="1" w:lastRow="0" w:firstColumn="0" w:lastColumn="0" w:oddVBand="0" w:evenVBand="0" w:oddHBand="0" w:evenHBand="0" w:firstRowFirstColumn="0" w:firstRowLastColumn="0" w:lastRowFirstColumn="0" w:lastRowLastColumn="0"/>
           <w:wAfter w:w="243" w:type="dxa"/>
-          <w:ins w:id="720" w:author="Sinisa Ristic" w:date="2015-11-25T13:30:00Z"/>
+          <w:ins w:id="758" w:author="Sinisa Ristic" w:date="2015-11-25T13:30:00Z"/>
         </w:trPr>
         <w:tc>
           <w:tcPr>
@@ -24660,11 +25086,11 @@
           <w:p>
             <w:pPr>
               <w:rPr>
-                <w:ins w:id="721" w:author="Sinisa Ristic" w:date="2015-11-25T13:30:00Z"/>
-                <w:lang w:val="sr-Latn-RS" w:bidi="ar-OM"/>
-              </w:rPr>
-            </w:pPr>
-            <w:ins w:id="722" w:author="Sinisa Ristic" w:date="2015-11-25T13:30:00Z">
+                <w:ins w:id="759" w:author="Sinisa Ristic" w:date="2015-11-25T13:30:00Z"/>
+                <w:lang w:val="sr-Latn-RS" w:bidi="ar-OM"/>
+              </w:rPr>
+            </w:pPr>
+            <w:ins w:id="760" w:author="Sinisa Ristic" w:date="2015-11-25T13:30:00Z">
               <w:r>
                 <w:rPr>
                   <w:lang w:val="sr-Latn-RS" w:bidi="ar-OM"/>
@@ -24683,11 +25109,11 @@
             <w:pPr>
               <w:cnfStyle w:val="100000000000" w:firstRow="1" w:lastRow="0" w:firstColumn="0" w:lastColumn="0" w:oddVBand="0" w:evenVBand="0" w:oddHBand="0" w:evenHBand="0" w:firstRowFirstColumn="0" w:firstRowLastColumn="0" w:lastRowFirstColumn="0" w:lastRowLastColumn="0"/>
               <w:rPr>
-                <w:ins w:id="723" w:author="Sinisa Ristic" w:date="2015-11-25T13:30:00Z"/>
-                <w:lang w:val="sr-Latn-RS" w:bidi="ar-OM"/>
-              </w:rPr>
-            </w:pPr>
-            <w:ins w:id="724" w:author="Sinisa Ristic" w:date="2015-11-25T13:30:00Z">
+                <w:ins w:id="761" w:author="Sinisa Ristic" w:date="2015-11-25T13:30:00Z"/>
+                <w:lang w:val="sr-Latn-RS" w:bidi="ar-OM"/>
+              </w:rPr>
+            </w:pPr>
+            <w:ins w:id="762" w:author="Sinisa Ristic" w:date="2015-11-25T13:30:00Z">
               <w:r>
                 <w:rPr>
                   <w:lang w:val="sr-Latn-RS" w:bidi="ar-OM"/>
@@ -24706,11 +25132,11 @@
             <w:pPr>
               <w:cnfStyle w:val="100000000000" w:firstRow="1" w:lastRow="0" w:firstColumn="0" w:lastColumn="0" w:oddVBand="0" w:evenVBand="0" w:oddHBand="0" w:evenHBand="0" w:firstRowFirstColumn="0" w:firstRowLastColumn="0" w:lastRowFirstColumn="0" w:lastRowLastColumn="0"/>
               <w:rPr>
-                <w:ins w:id="725" w:author="Sinisa Ristic" w:date="2015-11-25T13:30:00Z"/>
-                <w:lang w:val="sr-Latn-RS" w:bidi="ar-OM"/>
-              </w:rPr>
-            </w:pPr>
-            <w:ins w:id="726" w:author="Sinisa Ristic" w:date="2015-11-25T13:30:00Z">
+                <w:ins w:id="763" w:author="Sinisa Ristic" w:date="2015-11-25T13:30:00Z"/>
+                <w:lang w:val="sr-Latn-RS" w:bidi="ar-OM"/>
+              </w:rPr>
+            </w:pPr>
+            <w:ins w:id="764" w:author="Sinisa Ristic" w:date="2015-11-25T13:30:00Z">
               <w:r>
                 <w:rPr>
                   <w:lang w:val="sr-Latn-RS" w:bidi="ar-OM"/>
@@ -24724,7 +25150,7 @@
       <w:tr>
         <w:trPr>
           <w:cnfStyle w:val="000000100000" w:firstRow="0" w:lastRow="0" w:firstColumn="0" w:lastColumn="0" w:oddVBand="0" w:evenVBand="0" w:oddHBand="1" w:evenHBand="0" w:firstRowFirstColumn="0" w:firstRowLastColumn="0" w:lastRowFirstColumn="0" w:lastRowLastColumn="0"/>
-          <w:ins w:id="727" w:author="Sinisa Ristic" w:date="2015-11-25T13:30:00Z"/>
+          <w:ins w:id="765" w:author="Sinisa Ristic" w:date="2015-11-25T13:30:00Z"/>
         </w:trPr>
         <w:tc>
           <w:tcPr>
@@ -24735,11 +25161,11 @@
           <w:p>
             <w:pPr>
               <w:rPr>
-                <w:ins w:id="728" w:author="Sinisa Ristic" w:date="2015-11-25T13:30:00Z"/>
-                <w:lang w:val="sr-Latn-RS" w:bidi="ar-OM"/>
-              </w:rPr>
-            </w:pPr>
-            <w:ins w:id="729" w:author="Sinisa Ristic" w:date="2015-11-25T13:30:00Z">
+                <w:ins w:id="766" w:author="Sinisa Ristic" w:date="2015-11-25T13:30:00Z"/>
+                <w:lang w:val="sr-Latn-RS" w:bidi="ar-OM"/>
+              </w:rPr>
+            </w:pPr>
+            <w:ins w:id="767" w:author="Sinisa Ristic" w:date="2015-11-25T13:30:00Z">
               <w:r>
                 <w:rPr>
                   <w:lang w:val="sr-Latn-RS" w:bidi="ar-OM"/>
@@ -24776,11 +25202,11 @@
             <w:pPr>
               <w:cnfStyle w:val="000000100000" w:firstRow="0" w:lastRow="0" w:firstColumn="0" w:lastColumn="0" w:oddVBand="0" w:evenVBand="0" w:oddHBand="1" w:evenHBand="0" w:firstRowFirstColumn="0" w:firstRowLastColumn="0" w:lastRowFirstColumn="0" w:lastRowLastColumn="0"/>
               <w:rPr>
-                <w:ins w:id="730" w:author="Sinisa Ristic" w:date="2015-11-25T13:30:00Z"/>
-                <w:lang w:val="sr-Latn-RS" w:bidi="ar-OM"/>
-              </w:rPr>
-            </w:pPr>
-            <w:ins w:id="731" w:author="Sinisa Ristic" w:date="2015-11-25T13:30:00Z">
+                <w:ins w:id="768" w:author="Sinisa Ristic" w:date="2015-11-25T13:30:00Z"/>
+                <w:lang w:val="sr-Latn-RS" w:bidi="ar-OM"/>
+              </w:rPr>
+            </w:pPr>
+            <w:ins w:id="769" w:author="Sinisa Ristic" w:date="2015-11-25T13:30:00Z">
               <w:r>
                 <w:rPr>
                   <w:lang w:val="sr-Latn-RS" w:bidi="ar-OM"/>
@@ -24799,7 +25225,7 @@
             <w:pPr>
               <w:cnfStyle w:val="000000100000" w:firstRow="0" w:lastRow="0" w:firstColumn="0" w:lastColumn="0" w:oddVBand="0" w:evenVBand="0" w:oddHBand="1" w:evenHBand="0" w:firstRowFirstColumn="0" w:firstRowLastColumn="0" w:lastRowFirstColumn="0" w:lastRowLastColumn="0"/>
               <w:rPr>
-                <w:ins w:id="732" w:author="Sinisa Ristic" w:date="2015-11-25T13:30:00Z"/>
+                <w:ins w:id="770" w:author="Sinisa Ristic" w:date="2015-11-25T13:30:00Z"/>
                 <w:lang w:val="sr-Latn-RS" w:bidi="ar-OM"/>
               </w:rPr>
             </w:pPr>
@@ -24808,7 +25234,7 @@
       </w:tr>
       <w:tr>
         <w:trPr>
-          <w:ins w:id="733" w:author="Sinisa Ristic" w:date="2015-11-25T13:30:00Z"/>
+          <w:ins w:id="771" w:author="Sinisa Ristic" w:date="2015-11-25T13:30:00Z"/>
         </w:trPr>
         <w:tc>
           <w:tcPr>
@@ -24819,11 +25245,11 @@
           <w:p>
             <w:pPr>
               <w:rPr>
-                <w:ins w:id="734" w:author="Sinisa Ristic" w:date="2015-11-25T13:30:00Z"/>
-                <w:lang w:val="sr-Latn-RS" w:bidi="ar-OM"/>
-              </w:rPr>
-            </w:pPr>
-            <w:ins w:id="735" w:author="Sinisa Ristic" w:date="2015-11-25T13:30:00Z">
+                <w:ins w:id="772" w:author="Sinisa Ristic" w:date="2015-11-25T13:30:00Z"/>
+                <w:lang w:val="sr-Latn-RS" w:bidi="ar-OM"/>
+              </w:rPr>
+            </w:pPr>
+            <w:ins w:id="773" w:author="Sinisa Ristic" w:date="2015-11-25T13:30:00Z">
               <w:r>
                 <w:rPr>
                   <w:lang w:val="sr-Latn-RS" w:bidi="ar-OM"/>
@@ -24842,11 +25268,11 @@
             <w:pPr>
               <w:cnfStyle w:val="000000000000" w:firstRow="0" w:lastRow="0" w:firstColumn="0" w:lastColumn="0" w:oddVBand="0" w:evenVBand="0" w:oddHBand="0" w:evenHBand="0" w:firstRowFirstColumn="0" w:firstRowLastColumn="0" w:lastRowFirstColumn="0" w:lastRowLastColumn="0"/>
               <w:rPr>
-                <w:ins w:id="736" w:author="Sinisa Ristic" w:date="2015-11-25T13:30:00Z"/>
-                <w:lang w:val="sr-Latn-RS" w:bidi="ar-OM"/>
-              </w:rPr>
-            </w:pPr>
-            <w:ins w:id="737" w:author="Sinisa Ristic" w:date="2015-11-25T13:30:00Z">
+                <w:ins w:id="774" w:author="Sinisa Ristic" w:date="2015-11-25T13:30:00Z"/>
+                <w:lang w:val="sr-Latn-RS" w:bidi="ar-OM"/>
+              </w:rPr>
+            </w:pPr>
+            <w:ins w:id="775" w:author="Sinisa Ristic" w:date="2015-11-25T13:30:00Z">
               <w:r>
                 <w:rPr>
                   <w:lang w:val="sr-Latn-RS" w:bidi="ar-OM"/>
@@ -24865,7 +25291,7 @@
             <w:pPr>
               <w:cnfStyle w:val="000000000000" w:firstRow="0" w:lastRow="0" w:firstColumn="0" w:lastColumn="0" w:oddVBand="0" w:evenVBand="0" w:oddHBand="0" w:evenHBand="0" w:firstRowFirstColumn="0" w:firstRowLastColumn="0" w:lastRowFirstColumn="0" w:lastRowLastColumn="0"/>
               <w:rPr>
-                <w:ins w:id="738" w:author="Sinisa Ristic" w:date="2015-11-25T13:30:00Z"/>
+                <w:ins w:id="776" w:author="Sinisa Ristic" w:date="2015-11-25T13:30:00Z"/>
                 <w:lang w:val="sr-Latn-RS" w:bidi="ar-OM"/>
               </w:rPr>
             </w:pPr>
@@ -24875,7 +25301,7 @@
       <w:tr>
         <w:trPr>
           <w:cnfStyle w:val="000000100000" w:firstRow="0" w:lastRow="0" w:firstColumn="0" w:lastColumn="0" w:oddVBand="0" w:evenVBand="0" w:oddHBand="1" w:evenHBand="0" w:firstRowFirstColumn="0" w:firstRowLastColumn="0" w:lastRowFirstColumn="0" w:lastRowLastColumn="0"/>
-          <w:ins w:id="739" w:author="Sinisa Ristic" w:date="2015-11-25T13:30:00Z"/>
+          <w:ins w:id="777" w:author="Sinisa Ristic" w:date="2015-11-25T13:30:00Z"/>
         </w:trPr>
         <w:tc>
           <w:tcPr>
@@ -24886,11 +25312,11 @@
           <w:p>
             <w:pPr>
               <w:rPr>
-                <w:ins w:id="740" w:author="Sinisa Ristic" w:date="2015-11-25T13:30:00Z"/>
-                <w:lang w:val="sr-Latn-RS" w:bidi="ar-OM"/>
-              </w:rPr>
-            </w:pPr>
-            <w:ins w:id="741" w:author="Sinisa Ristic" w:date="2015-11-25T13:30:00Z">
+                <w:ins w:id="778" w:author="Sinisa Ristic" w:date="2015-11-25T13:30:00Z"/>
+                <w:lang w:val="sr-Latn-RS" w:bidi="ar-OM"/>
+              </w:rPr>
+            </w:pPr>
+            <w:ins w:id="779" w:author="Sinisa Ristic" w:date="2015-11-25T13:30:00Z">
               <w:r>
                 <w:rPr>
                   <w:lang w:val="sr-Latn-RS" w:bidi="ar-OM"/>
@@ -24909,11 +25335,11 @@
             <w:pPr>
               <w:cnfStyle w:val="000000100000" w:firstRow="0" w:lastRow="0" w:firstColumn="0" w:lastColumn="0" w:oddVBand="0" w:evenVBand="0" w:oddHBand="1" w:evenHBand="0" w:firstRowFirstColumn="0" w:firstRowLastColumn="0" w:lastRowFirstColumn="0" w:lastRowLastColumn="0"/>
               <w:rPr>
-                <w:ins w:id="742" w:author="Sinisa Ristic" w:date="2015-11-25T13:30:00Z"/>
-                <w:lang w:val="sr-Latn-RS" w:bidi="ar-OM"/>
-              </w:rPr>
-            </w:pPr>
-            <w:ins w:id="743" w:author="Sinisa Ristic" w:date="2015-11-25T13:30:00Z">
+                <w:ins w:id="780" w:author="Sinisa Ristic" w:date="2015-11-25T13:30:00Z"/>
+                <w:lang w:val="sr-Latn-RS" w:bidi="ar-OM"/>
+              </w:rPr>
+            </w:pPr>
+            <w:ins w:id="781" w:author="Sinisa Ristic" w:date="2015-11-25T13:30:00Z">
               <w:r>
                 <w:rPr>
                   <w:lang w:val="sr-Latn-RS" w:bidi="ar-OM"/>
@@ -24932,7 +25358,7 @@
             <w:pPr>
               <w:cnfStyle w:val="000000100000" w:firstRow="0" w:lastRow="0" w:firstColumn="0" w:lastColumn="0" w:oddVBand="0" w:evenVBand="0" w:oddHBand="1" w:evenHBand="0" w:firstRowFirstColumn="0" w:firstRowLastColumn="0" w:lastRowFirstColumn="0" w:lastRowLastColumn="0"/>
               <w:rPr>
-                <w:ins w:id="744" w:author="Sinisa Ristic" w:date="2015-11-25T13:30:00Z"/>
+                <w:ins w:id="782" w:author="Sinisa Ristic" w:date="2015-11-25T13:30:00Z"/>
                 <w:lang w:val="sr-Latn-RS" w:bidi="ar-OM"/>
               </w:rPr>
             </w:pPr>
@@ -24941,7 +25367,7 @@
       </w:tr>
       <w:tr>
         <w:trPr>
-          <w:ins w:id="745" w:author="Sinisa Ristic" w:date="2015-11-25T13:30:00Z"/>
+          <w:ins w:id="783" w:author="Sinisa Ristic" w:date="2015-11-25T13:30:00Z"/>
         </w:trPr>
         <w:tc>
           <w:tcPr>
@@ -24952,11 +25378,11 @@
           <w:p>
             <w:pPr>
               <w:rPr>
-                <w:ins w:id="746" w:author="Sinisa Ristic" w:date="2015-11-25T13:30:00Z"/>
-                <w:lang w:val="sr-Latn-RS" w:bidi="ar-OM"/>
-              </w:rPr>
-            </w:pPr>
-            <w:ins w:id="747" w:author="Sinisa Ristic" w:date="2015-11-25T13:30:00Z">
+                <w:ins w:id="784" w:author="Sinisa Ristic" w:date="2015-11-25T13:30:00Z"/>
+                <w:lang w:val="sr-Latn-RS" w:bidi="ar-OM"/>
+              </w:rPr>
+            </w:pPr>
+            <w:ins w:id="785" w:author="Sinisa Ristic" w:date="2015-11-25T13:30:00Z">
               <w:r>
                 <w:rPr>
                   <w:lang w:val="sr-Latn-RS" w:bidi="ar-OM"/>
@@ -24975,11 +25401,11 @@
             <w:pPr>
               <w:cnfStyle w:val="000000000000" w:firstRow="0" w:lastRow="0" w:firstColumn="0" w:lastColumn="0" w:oddVBand="0" w:evenVBand="0" w:oddHBand="0" w:evenHBand="0" w:firstRowFirstColumn="0" w:firstRowLastColumn="0" w:lastRowFirstColumn="0" w:lastRowLastColumn="0"/>
               <w:rPr>
-                <w:ins w:id="748" w:author="Sinisa Ristic" w:date="2015-11-25T13:30:00Z"/>
-                <w:lang w:val="sr-Latn-RS" w:bidi="ar-OM"/>
-              </w:rPr>
-            </w:pPr>
-            <w:ins w:id="749" w:author="Sinisa Ristic" w:date="2015-11-25T13:30:00Z">
+                <w:ins w:id="786" w:author="Sinisa Ristic" w:date="2015-11-25T13:30:00Z"/>
+                <w:lang w:val="sr-Latn-RS" w:bidi="ar-OM"/>
+              </w:rPr>
+            </w:pPr>
+            <w:ins w:id="787" w:author="Sinisa Ristic" w:date="2015-11-25T13:30:00Z">
               <w:r>
                 <w:rPr>
                   <w:lang w:val="sr-Latn-RS" w:bidi="ar-OM"/>
@@ -24998,7 +25424,7 @@
             <w:pPr>
               <w:cnfStyle w:val="000000000000" w:firstRow="0" w:lastRow="0" w:firstColumn="0" w:lastColumn="0" w:oddVBand="0" w:evenVBand="0" w:oddHBand="0" w:evenHBand="0" w:firstRowFirstColumn="0" w:firstRowLastColumn="0" w:lastRowFirstColumn="0" w:lastRowLastColumn="0"/>
               <w:rPr>
-                <w:ins w:id="750" w:author="Sinisa Ristic" w:date="2015-11-25T13:30:00Z"/>
+                <w:ins w:id="788" w:author="Sinisa Ristic" w:date="2015-11-25T13:30:00Z"/>
                 <w:lang w:val="sr-Latn-RS" w:bidi="ar-OM"/>
               </w:rPr>
             </w:pPr>
@@ -25008,7 +25434,7 @@
       <w:tr>
         <w:trPr>
           <w:cnfStyle w:val="000000100000" w:firstRow="0" w:lastRow="0" w:firstColumn="0" w:lastColumn="0" w:oddVBand="0" w:evenVBand="0" w:oddHBand="1" w:evenHBand="0" w:firstRowFirstColumn="0" w:firstRowLastColumn="0" w:lastRowFirstColumn="0" w:lastRowLastColumn="0"/>
-          <w:ins w:id="751" w:author="Sinisa Ristic" w:date="2015-11-25T13:30:00Z"/>
+          <w:ins w:id="789" w:author="Sinisa Ristic" w:date="2015-11-25T13:30:00Z"/>
         </w:trPr>
         <w:tc>
           <w:tcPr>
@@ -25019,11 +25445,11 @@
           <w:p>
             <w:pPr>
               <w:rPr>
-                <w:ins w:id="752" w:author="Sinisa Ristic" w:date="2015-11-25T13:30:00Z"/>
-                <w:lang w:val="sr-Latn-RS" w:bidi="ar-OM"/>
-              </w:rPr>
-            </w:pPr>
-            <w:ins w:id="753" w:author="Sinisa Ristic" w:date="2015-11-25T13:30:00Z">
+                <w:ins w:id="790" w:author="Sinisa Ristic" w:date="2015-11-25T13:30:00Z"/>
+                <w:lang w:val="sr-Latn-RS" w:bidi="ar-OM"/>
+              </w:rPr>
+            </w:pPr>
+            <w:ins w:id="791" w:author="Sinisa Ristic" w:date="2015-11-25T13:30:00Z">
               <w:r>
                 <w:rPr>
                   <w:lang w:val="sr-Latn-RS" w:bidi="ar-OM"/>
@@ -25045,11 +25471,11 @@
               </w:tabs>
               <w:cnfStyle w:val="000000100000" w:firstRow="0" w:lastRow="0" w:firstColumn="0" w:lastColumn="0" w:oddVBand="0" w:evenVBand="0" w:oddHBand="1" w:evenHBand="0" w:firstRowFirstColumn="0" w:firstRowLastColumn="0" w:lastRowFirstColumn="0" w:lastRowLastColumn="0"/>
               <w:rPr>
-                <w:ins w:id="754" w:author="Sinisa Ristic" w:date="2015-11-25T13:30:00Z"/>
-                <w:lang w:val="sr-Latn-RS" w:bidi="ar-OM"/>
-              </w:rPr>
-            </w:pPr>
-            <w:ins w:id="755" w:author="Sinisa Ristic" w:date="2015-11-25T13:30:00Z">
+                <w:ins w:id="792" w:author="Sinisa Ristic" w:date="2015-11-25T13:30:00Z"/>
+                <w:lang w:val="sr-Latn-RS" w:bidi="ar-OM"/>
+              </w:rPr>
+            </w:pPr>
+            <w:ins w:id="793" w:author="Sinisa Ristic" w:date="2015-11-25T13:30:00Z">
               <w:r>
                 <w:rPr>
                   <w:lang w:val="sr-Latn-RS" w:bidi="ar-OM"/>
@@ -25068,7 +25494,7 @@
             <w:pPr>
               <w:cnfStyle w:val="000000100000" w:firstRow="0" w:lastRow="0" w:firstColumn="0" w:lastColumn="0" w:oddVBand="0" w:evenVBand="0" w:oddHBand="1" w:evenHBand="0" w:firstRowFirstColumn="0" w:firstRowLastColumn="0" w:lastRowFirstColumn="0" w:lastRowLastColumn="0"/>
               <w:rPr>
-                <w:ins w:id="756" w:author="Sinisa Ristic" w:date="2015-11-25T13:30:00Z"/>
+                <w:ins w:id="794" w:author="Sinisa Ristic" w:date="2015-11-25T13:30:00Z"/>
                 <w:lang w:val="sr-Latn-RS" w:bidi="ar-OM"/>
               </w:rPr>
             </w:pPr>
@@ -25079,7 +25505,7 @@
     <w:p>
       <w:pPr>
         <w:rPr>
-          <w:ins w:id="757" w:author="Sinisa Ristic" w:date="2015-11-25T13:30:00Z"/>
+          <w:ins w:id="795" w:author="Sinisa Ristic" w:date="2015-11-25T13:30:00Z"/>
           <w:lang w:val="sr-Latn-RS" w:bidi="ar-OM"/>
         </w:rPr>
       </w:pPr>
@@ -25088,12 +25514,12 @@
       <w:pPr>
         <w:pStyle w:val="Heading2"/>
         <w:rPr>
-          <w:ins w:id="758" w:author="Sinisa Ristic" w:date="2015-11-25T13:30:00Z"/>
-          <w:lang w:val="sr-Latn-RS" w:bidi="ar-OM"/>
-        </w:rPr>
-      </w:pPr>
-      <w:bookmarkStart w:id="759" w:name="_Toc436222395"/>
-      <w:ins w:id="760" w:author="Sinisa Ristic" w:date="2015-11-25T13:33:00Z">
+          <w:ins w:id="796" w:author="Sinisa Ristic" w:date="2015-11-25T13:30:00Z"/>
+          <w:lang w:val="sr-Latn-RS" w:bidi="ar-OM"/>
+        </w:rPr>
+      </w:pPr>
+      <w:bookmarkStart w:id="797" w:name="_Toc436222395"/>
+      <w:ins w:id="798" w:author="Sinisa Ristic" w:date="2015-11-25T13:33:00Z">
         <w:r>
           <w:rPr>
             <w:lang w:val="sr-Latn-RS" w:bidi="ar-OM"/>
@@ -25101,20 +25527,20 @@
           <w:t>entity_definition_value</w:t>
         </w:r>
       </w:ins>
-      <w:ins w:id="761" w:author="Sinisa Ristic" w:date="2015-11-25T13:30:00Z">
+      <w:ins w:id="799" w:author="Sinisa Ristic" w:date="2015-11-25T13:30:00Z">
         <w:r>
           <w:rPr>
             <w:lang w:val="sr-Latn-RS" w:bidi="ar-OM"/>
           </w:rPr>
           <w:t>_text</w:t>
         </w:r>
-        <w:bookmarkEnd w:id="759"/>
+        <w:bookmarkEnd w:id="797"/>
       </w:ins>
     </w:p>
     <w:p>
       <w:pPr>
         <w:rPr>
-          <w:ins w:id="762" w:author="Sinisa Ristic" w:date="2015-11-25T13:30:00Z"/>
+          <w:ins w:id="800" w:author="Sinisa Ristic" w:date="2015-11-25T13:30:00Z"/>
           <w:lang w:val="sr-Latn-RS" w:bidi="ar-OM"/>
         </w:rPr>
       </w:pPr>
@@ -25139,7 +25565,7 @@
           <w:gridAfter w:val="1"/>
           <w:cnfStyle w:val="100000000000" w:firstRow="1" w:lastRow="0" w:firstColumn="0" w:lastColumn="0" w:oddVBand="0" w:evenVBand="0" w:oddHBand="0" w:evenHBand="0" w:firstRowFirstColumn="0" w:firstRowLastColumn="0" w:lastRowFirstColumn="0" w:lastRowLastColumn="0"/>
           <w:wAfter w:w="243" w:type="dxa"/>
-          <w:ins w:id="763" w:author="Sinisa Ristic" w:date="2015-11-25T13:30:00Z"/>
+          <w:ins w:id="801" w:author="Sinisa Ristic" w:date="2015-11-25T13:30:00Z"/>
         </w:trPr>
         <w:tc>
           <w:tcPr>
@@ -25149,11 +25575,11 @@
           <w:p>
             <w:pPr>
               <w:rPr>
-                <w:ins w:id="764" w:author="Sinisa Ristic" w:date="2015-11-25T13:30:00Z"/>
-                <w:lang w:val="sr-Latn-RS" w:bidi="ar-OM"/>
-              </w:rPr>
-            </w:pPr>
-            <w:ins w:id="765" w:author="Sinisa Ristic" w:date="2015-11-25T13:30:00Z">
+                <w:ins w:id="802" w:author="Sinisa Ristic" w:date="2015-11-25T13:30:00Z"/>
+                <w:lang w:val="sr-Latn-RS" w:bidi="ar-OM"/>
+              </w:rPr>
+            </w:pPr>
+            <w:ins w:id="803" w:author="Sinisa Ristic" w:date="2015-11-25T13:30:00Z">
               <w:r>
                 <w:rPr>
                   <w:lang w:val="sr-Latn-RS" w:bidi="ar-OM"/>
@@ -25172,11 +25598,11 @@
             <w:pPr>
               <w:cnfStyle w:val="100000000000" w:firstRow="1" w:lastRow="0" w:firstColumn="0" w:lastColumn="0" w:oddVBand="0" w:evenVBand="0" w:oddHBand="0" w:evenHBand="0" w:firstRowFirstColumn="0" w:firstRowLastColumn="0" w:lastRowFirstColumn="0" w:lastRowLastColumn="0"/>
               <w:rPr>
-                <w:ins w:id="766" w:author="Sinisa Ristic" w:date="2015-11-25T13:30:00Z"/>
-                <w:lang w:val="sr-Latn-RS" w:bidi="ar-OM"/>
-              </w:rPr>
-            </w:pPr>
-            <w:ins w:id="767" w:author="Sinisa Ristic" w:date="2015-11-25T13:30:00Z">
+                <w:ins w:id="804" w:author="Sinisa Ristic" w:date="2015-11-25T13:30:00Z"/>
+                <w:lang w:val="sr-Latn-RS" w:bidi="ar-OM"/>
+              </w:rPr>
+            </w:pPr>
+            <w:ins w:id="805" w:author="Sinisa Ristic" w:date="2015-11-25T13:30:00Z">
               <w:r>
                 <w:rPr>
                   <w:lang w:val="sr-Latn-RS" w:bidi="ar-OM"/>
@@ -25195,11 +25621,11 @@
             <w:pPr>
               <w:cnfStyle w:val="100000000000" w:firstRow="1" w:lastRow="0" w:firstColumn="0" w:lastColumn="0" w:oddVBand="0" w:evenVBand="0" w:oddHBand="0" w:evenHBand="0" w:firstRowFirstColumn="0" w:firstRowLastColumn="0" w:lastRowFirstColumn="0" w:lastRowLastColumn="0"/>
               <w:rPr>
-                <w:ins w:id="768" w:author="Sinisa Ristic" w:date="2015-11-25T13:30:00Z"/>
-                <w:lang w:val="sr-Latn-RS" w:bidi="ar-OM"/>
-              </w:rPr>
-            </w:pPr>
-            <w:ins w:id="769" w:author="Sinisa Ristic" w:date="2015-11-25T13:30:00Z">
+                <w:ins w:id="806" w:author="Sinisa Ristic" w:date="2015-11-25T13:30:00Z"/>
+                <w:lang w:val="sr-Latn-RS" w:bidi="ar-OM"/>
+              </w:rPr>
+            </w:pPr>
+            <w:ins w:id="807" w:author="Sinisa Ristic" w:date="2015-11-25T13:30:00Z">
               <w:r>
                 <w:rPr>
                   <w:lang w:val="sr-Latn-RS" w:bidi="ar-OM"/>
@@ -25213,7 +25639,7 @@
       <w:tr>
         <w:trPr>
           <w:cnfStyle w:val="000000100000" w:firstRow="0" w:lastRow="0" w:firstColumn="0" w:lastColumn="0" w:oddVBand="0" w:evenVBand="0" w:oddHBand="1" w:evenHBand="0" w:firstRowFirstColumn="0" w:firstRowLastColumn="0" w:lastRowFirstColumn="0" w:lastRowLastColumn="0"/>
-          <w:ins w:id="770" w:author="Sinisa Ristic" w:date="2015-11-25T13:30:00Z"/>
+          <w:ins w:id="808" w:author="Sinisa Ristic" w:date="2015-11-25T13:30:00Z"/>
         </w:trPr>
         <w:tc>
           <w:tcPr>
@@ -25224,11 +25650,11 @@
           <w:p>
             <w:pPr>
               <w:rPr>
-                <w:ins w:id="771" w:author="Sinisa Ristic" w:date="2015-11-25T13:30:00Z"/>
-                <w:lang w:val="sr-Latn-RS" w:bidi="ar-OM"/>
-              </w:rPr>
-            </w:pPr>
-            <w:ins w:id="772" w:author="Sinisa Ristic" w:date="2015-11-25T13:30:00Z">
+                <w:ins w:id="809" w:author="Sinisa Ristic" w:date="2015-11-25T13:30:00Z"/>
+                <w:lang w:val="sr-Latn-RS" w:bidi="ar-OM"/>
+              </w:rPr>
+            </w:pPr>
+            <w:ins w:id="810" w:author="Sinisa Ristic" w:date="2015-11-25T13:30:00Z">
               <w:r>
                 <w:rPr>
                   <w:lang w:val="sr-Latn-RS" w:bidi="ar-OM"/>
@@ -25265,11 +25691,11 @@
             <w:pPr>
               <w:cnfStyle w:val="000000100000" w:firstRow="0" w:lastRow="0" w:firstColumn="0" w:lastColumn="0" w:oddVBand="0" w:evenVBand="0" w:oddHBand="1" w:evenHBand="0" w:firstRowFirstColumn="0" w:firstRowLastColumn="0" w:lastRowFirstColumn="0" w:lastRowLastColumn="0"/>
               <w:rPr>
-                <w:ins w:id="773" w:author="Sinisa Ristic" w:date="2015-11-25T13:30:00Z"/>
-                <w:lang w:val="sr-Latn-RS" w:bidi="ar-OM"/>
-              </w:rPr>
-            </w:pPr>
-            <w:ins w:id="774" w:author="Sinisa Ristic" w:date="2015-11-25T13:30:00Z">
+                <w:ins w:id="811" w:author="Sinisa Ristic" w:date="2015-11-25T13:30:00Z"/>
+                <w:lang w:val="sr-Latn-RS" w:bidi="ar-OM"/>
+              </w:rPr>
+            </w:pPr>
+            <w:ins w:id="812" w:author="Sinisa Ristic" w:date="2015-11-25T13:30:00Z">
               <w:r>
                 <w:rPr>
                   <w:lang w:val="sr-Latn-RS" w:bidi="ar-OM"/>
@@ -25288,7 +25714,7 @@
             <w:pPr>
               <w:cnfStyle w:val="000000100000" w:firstRow="0" w:lastRow="0" w:firstColumn="0" w:lastColumn="0" w:oddVBand="0" w:evenVBand="0" w:oddHBand="1" w:evenHBand="0" w:firstRowFirstColumn="0" w:firstRowLastColumn="0" w:lastRowFirstColumn="0" w:lastRowLastColumn="0"/>
               <w:rPr>
-                <w:ins w:id="775" w:author="Sinisa Ristic" w:date="2015-11-25T13:30:00Z"/>
+                <w:ins w:id="813" w:author="Sinisa Ristic" w:date="2015-11-25T13:30:00Z"/>
                 <w:lang w:val="sr-Latn-RS" w:bidi="ar-OM"/>
               </w:rPr>
             </w:pPr>
@@ -25297,7 +25723,7 @@
       </w:tr>
       <w:tr>
         <w:trPr>
-          <w:ins w:id="776" w:author="Sinisa Ristic" w:date="2015-11-25T13:30:00Z"/>
+          <w:ins w:id="814" w:author="Sinisa Ristic" w:date="2015-11-25T13:30:00Z"/>
         </w:trPr>
         <w:tc>
           <w:tcPr>
@@ -25308,11 +25734,11 @@
           <w:p>
             <w:pPr>
               <w:rPr>
-                <w:ins w:id="777" w:author="Sinisa Ristic" w:date="2015-11-25T13:30:00Z"/>
-                <w:lang w:val="sr-Latn-RS" w:bidi="ar-OM"/>
-              </w:rPr>
-            </w:pPr>
-            <w:ins w:id="778" w:author="Sinisa Ristic" w:date="2015-11-25T13:30:00Z">
+                <w:ins w:id="815" w:author="Sinisa Ristic" w:date="2015-11-25T13:30:00Z"/>
+                <w:lang w:val="sr-Latn-RS" w:bidi="ar-OM"/>
+              </w:rPr>
+            </w:pPr>
+            <w:ins w:id="816" w:author="Sinisa Ristic" w:date="2015-11-25T13:30:00Z">
               <w:r>
                 <w:rPr>
                   <w:lang w:val="sr-Latn-RS" w:bidi="ar-OM"/>
@@ -25331,11 +25757,11 @@
             <w:pPr>
               <w:cnfStyle w:val="000000000000" w:firstRow="0" w:lastRow="0" w:firstColumn="0" w:lastColumn="0" w:oddVBand="0" w:evenVBand="0" w:oddHBand="0" w:evenHBand="0" w:firstRowFirstColumn="0" w:firstRowLastColumn="0" w:lastRowFirstColumn="0" w:lastRowLastColumn="0"/>
               <w:rPr>
-                <w:ins w:id="779" w:author="Sinisa Ristic" w:date="2015-11-25T13:30:00Z"/>
-                <w:lang w:val="sr-Latn-RS" w:bidi="ar-OM"/>
-              </w:rPr>
-            </w:pPr>
-            <w:ins w:id="780" w:author="Sinisa Ristic" w:date="2015-11-25T13:30:00Z">
+                <w:ins w:id="817" w:author="Sinisa Ristic" w:date="2015-11-25T13:30:00Z"/>
+                <w:lang w:val="sr-Latn-RS" w:bidi="ar-OM"/>
+              </w:rPr>
+            </w:pPr>
+            <w:ins w:id="818" w:author="Sinisa Ristic" w:date="2015-11-25T13:30:00Z">
               <w:r>
                 <w:rPr>
                   <w:lang w:val="sr-Latn-RS" w:bidi="ar-OM"/>
@@ -25354,7 +25780,7 @@
             <w:pPr>
               <w:cnfStyle w:val="000000000000" w:firstRow="0" w:lastRow="0" w:firstColumn="0" w:lastColumn="0" w:oddVBand="0" w:evenVBand="0" w:oddHBand="0" w:evenHBand="0" w:firstRowFirstColumn="0" w:firstRowLastColumn="0" w:lastRowFirstColumn="0" w:lastRowLastColumn="0"/>
               <w:rPr>
-                <w:ins w:id="781" w:author="Sinisa Ristic" w:date="2015-11-25T13:30:00Z"/>
+                <w:ins w:id="819" w:author="Sinisa Ristic" w:date="2015-11-25T13:30:00Z"/>
                 <w:lang w:val="sr-Latn-RS" w:bidi="ar-OM"/>
               </w:rPr>
             </w:pPr>
@@ -25364,7 +25790,7 @@
       <w:tr>
         <w:trPr>
           <w:cnfStyle w:val="000000100000" w:firstRow="0" w:lastRow="0" w:firstColumn="0" w:lastColumn="0" w:oddVBand="0" w:evenVBand="0" w:oddHBand="1" w:evenHBand="0" w:firstRowFirstColumn="0" w:firstRowLastColumn="0" w:lastRowFirstColumn="0" w:lastRowLastColumn="0"/>
-          <w:ins w:id="782" w:author="Sinisa Ristic" w:date="2015-11-25T13:30:00Z"/>
+          <w:ins w:id="820" w:author="Sinisa Ristic" w:date="2015-11-25T13:30:00Z"/>
         </w:trPr>
         <w:tc>
           <w:tcPr>
@@ -25375,11 +25801,11 @@
           <w:p>
             <w:pPr>
               <w:rPr>
-                <w:ins w:id="783" w:author="Sinisa Ristic" w:date="2015-11-25T13:30:00Z"/>
-                <w:lang w:val="sr-Latn-RS" w:bidi="ar-OM"/>
-              </w:rPr>
-            </w:pPr>
-            <w:ins w:id="784" w:author="Sinisa Ristic" w:date="2015-11-25T13:30:00Z">
+                <w:ins w:id="821" w:author="Sinisa Ristic" w:date="2015-11-25T13:30:00Z"/>
+                <w:lang w:val="sr-Latn-RS" w:bidi="ar-OM"/>
+              </w:rPr>
+            </w:pPr>
+            <w:ins w:id="822" w:author="Sinisa Ristic" w:date="2015-11-25T13:30:00Z">
               <w:r>
                 <w:rPr>
                   <w:lang w:val="sr-Latn-RS" w:bidi="ar-OM"/>
@@ -25398,11 +25824,11 @@
             <w:pPr>
               <w:cnfStyle w:val="000000100000" w:firstRow="0" w:lastRow="0" w:firstColumn="0" w:lastColumn="0" w:oddVBand="0" w:evenVBand="0" w:oddHBand="1" w:evenHBand="0" w:firstRowFirstColumn="0" w:firstRowLastColumn="0" w:lastRowFirstColumn="0" w:lastRowLastColumn="0"/>
               <w:rPr>
-                <w:ins w:id="785" w:author="Sinisa Ristic" w:date="2015-11-25T13:30:00Z"/>
-                <w:lang w:val="sr-Latn-RS" w:bidi="ar-OM"/>
-              </w:rPr>
-            </w:pPr>
-            <w:ins w:id="786" w:author="Sinisa Ristic" w:date="2015-11-25T13:30:00Z">
+                <w:ins w:id="823" w:author="Sinisa Ristic" w:date="2015-11-25T13:30:00Z"/>
+                <w:lang w:val="sr-Latn-RS" w:bidi="ar-OM"/>
+              </w:rPr>
+            </w:pPr>
+            <w:ins w:id="824" w:author="Sinisa Ristic" w:date="2015-11-25T13:30:00Z">
               <w:r>
                 <w:rPr>
                   <w:lang w:val="sr-Latn-RS" w:bidi="ar-OM"/>
@@ -25421,7 +25847,7 @@
             <w:pPr>
               <w:cnfStyle w:val="000000100000" w:firstRow="0" w:lastRow="0" w:firstColumn="0" w:lastColumn="0" w:oddVBand="0" w:evenVBand="0" w:oddHBand="1" w:evenHBand="0" w:firstRowFirstColumn="0" w:firstRowLastColumn="0" w:lastRowFirstColumn="0" w:lastRowLastColumn="0"/>
               <w:rPr>
-                <w:ins w:id="787" w:author="Sinisa Ristic" w:date="2015-11-25T13:30:00Z"/>
+                <w:ins w:id="825" w:author="Sinisa Ristic" w:date="2015-11-25T13:30:00Z"/>
                 <w:lang w:val="sr-Latn-RS" w:bidi="ar-OM"/>
               </w:rPr>
             </w:pPr>
@@ -25430,7 +25856,7 @@
       </w:tr>
       <w:tr>
         <w:trPr>
-          <w:ins w:id="788" w:author="Sinisa Ristic" w:date="2015-11-25T13:30:00Z"/>
+          <w:ins w:id="826" w:author="Sinisa Ristic" w:date="2015-11-25T13:30:00Z"/>
         </w:trPr>
         <w:tc>
           <w:tcPr>
@@ -25441,11 +25867,11 @@
           <w:p>
             <w:pPr>
               <w:rPr>
-                <w:ins w:id="789" w:author="Sinisa Ristic" w:date="2015-11-25T13:30:00Z"/>
-                <w:lang w:val="sr-Latn-RS" w:bidi="ar-OM"/>
-              </w:rPr>
-            </w:pPr>
-            <w:ins w:id="790" w:author="Sinisa Ristic" w:date="2015-11-25T13:30:00Z">
+                <w:ins w:id="827" w:author="Sinisa Ristic" w:date="2015-11-25T13:30:00Z"/>
+                <w:lang w:val="sr-Latn-RS" w:bidi="ar-OM"/>
+              </w:rPr>
+            </w:pPr>
+            <w:ins w:id="828" w:author="Sinisa Ristic" w:date="2015-11-25T13:30:00Z">
               <w:r>
                 <w:rPr>
                   <w:lang w:val="sr-Latn-RS" w:bidi="ar-OM"/>
@@ -25464,11 +25890,11 @@
             <w:pPr>
               <w:cnfStyle w:val="000000000000" w:firstRow="0" w:lastRow="0" w:firstColumn="0" w:lastColumn="0" w:oddVBand="0" w:evenVBand="0" w:oddHBand="0" w:evenHBand="0" w:firstRowFirstColumn="0" w:firstRowLastColumn="0" w:lastRowFirstColumn="0" w:lastRowLastColumn="0"/>
               <w:rPr>
-                <w:ins w:id="791" w:author="Sinisa Ristic" w:date="2015-11-25T13:30:00Z"/>
-                <w:lang w:val="sr-Latn-RS" w:bidi="ar-OM"/>
-              </w:rPr>
-            </w:pPr>
-            <w:ins w:id="792" w:author="Sinisa Ristic" w:date="2015-11-25T13:30:00Z">
+                <w:ins w:id="829" w:author="Sinisa Ristic" w:date="2015-11-25T13:30:00Z"/>
+                <w:lang w:val="sr-Latn-RS" w:bidi="ar-OM"/>
+              </w:rPr>
+            </w:pPr>
+            <w:ins w:id="830" w:author="Sinisa Ristic" w:date="2015-11-25T13:30:00Z">
               <w:r>
                 <w:rPr>
                   <w:lang w:val="sr-Latn-RS" w:bidi="ar-OM"/>
@@ -25487,7 +25913,7 @@
             <w:pPr>
               <w:cnfStyle w:val="000000000000" w:firstRow="0" w:lastRow="0" w:firstColumn="0" w:lastColumn="0" w:oddVBand="0" w:evenVBand="0" w:oddHBand="0" w:evenHBand="0" w:firstRowFirstColumn="0" w:firstRowLastColumn="0" w:lastRowFirstColumn="0" w:lastRowLastColumn="0"/>
               <w:rPr>
-                <w:ins w:id="793" w:author="Sinisa Ristic" w:date="2015-11-25T13:30:00Z"/>
+                <w:ins w:id="831" w:author="Sinisa Ristic" w:date="2015-11-25T13:30:00Z"/>
                 <w:lang w:val="sr-Latn-RS" w:bidi="ar-OM"/>
               </w:rPr>
             </w:pPr>
@@ -25497,7 +25923,7 @@
       <w:tr>
         <w:trPr>
           <w:cnfStyle w:val="000000100000" w:firstRow="0" w:lastRow="0" w:firstColumn="0" w:lastColumn="0" w:oddVBand="0" w:evenVBand="0" w:oddHBand="1" w:evenHBand="0" w:firstRowFirstColumn="0" w:firstRowLastColumn="0" w:lastRowFirstColumn="0" w:lastRowLastColumn="0"/>
-          <w:ins w:id="794" w:author="Sinisa Ristic" w:date="2015-11-25T13:30:00Z"/>
+          <w:ins w:id="832" w:author="Sinisa Ristic" w:date="2015-11-25T13:30:00Z"/>
         </w:trPr>
         <w:tc>
           <w:tcPr>
@@ -25508,11 +25934,11 @@
           <w:p>
             <w:pPr>
               <w:rPr>
-                <w:ins w:id="795" w:author="Sinisa Ristic" w:date="2015-11-25T13:30:00Z"/>
-                <w:lang w:val="sr-Latn-RS" w:bidi="ar-OM"/>
-              </w:rPr>
-            </w:pPr>
-            <w:ins w:id="796" w:author="Sinisa Ristic" w:date="2015-11-25T13:30:00Z">
+                <w:ins w:id="833" w:author="Sinisa Ristic" w:date="2015-11-25T13:30:00Z"/>
+                <w:lang w:val="sr-Latn-RS" w:bidi="ar-OM"/>
+              </w:rPr>
+            </w:pPr>
+            <w:ins w:id="834" w:author="Sinisa Ristic" w:date="2015-11-25T13:30:00Z">
               <w:r>
                 <w:rPr>
                   <w:lang w:val="sr-Latn-RS" w:bidi="ar-OM"/>
@@ -25531,11 +25957,11 @@
             <w:pPr>
               <w:cnfStyle w:val="000000100000" w:firstRow="0" w:lastRow="0" w:firstColumn="0" w:lastColumn="0" w:oddVBand="0" w:evenVBand="0" w:oddHBand="1" w:evenHBand="0" w:firstRowFirstColumn="0" w:firstRowLastColumn="0" w:lastRowFirstColumn="0" w:lastRowLastColumn="0"/>
               <w:rPr>
-                <w:ins w:id="797" w:author="Sinisa Ristic" w:date="2015-11-25T13:30:00Z"/>
-                <w:lang w:val="sr-Latn-RS" w:bidi="ar-OM"/>
-              </w:rPr>
-            </w:pPr>
-            <w:ins w:id="798" w:author="Sinisa Ristic" w:date="2015-11-25T13:30:00Z">
+                <w:ins w:id="835" w:author="Sinisa Ristic" w:date="2015-11-25T13:30:00Z"/>
+                <w:lang w:val="sr-Latn-RS" w:bidi="ar-OM"/>
+              </w:rPr>
+            </w:pPr>
+            <w:ins w:id="836" w:author="Sinisa Ristic" w:date="2015-11-25T13:30:00Z">
               <w:r>
                 <w:rPr>
                   <w:lang w:val="sr-Latn-RS" w:bidi="ar-OM"/>
@@ -25554,7 +25980,7 @@
             <w:pPr>
               <w:cnfStyle w:val="000000100000" w:firstRow="0" w:lastRow="0" w:firstColumn="0" w:lastColumn="0" w:oddVBand="0" w:evenVBand="0" w:oddHBand="1" w:evenHBand="0" w:firstRowFirstColumn="0" w:firstRowLastColumn="0" w:lastRowFirstColumn="0" w:lastRowLastColumn="0"/>
               <w:rPr>
-                <w:ins w:id="799" w:author="Sinisa Ristic" w:date="2015-11-25T13:30:00Z"/>
+                <w:ins w:id="837" w:author="Sinisa Ristic" w:date="2015-11-25T13:30:00Z"/>
                 <w:lang w:val="sr-Latn-RS" w:bidi="ar-OM"/>
               </w:rPr>
             </w:pPr>
@@ -25576,14 +26002,14 @@
           <w:lang w:val="sr-Latn-RS" w:bidi="ar-OM"/>
         </w:rPr>
       </w:pPr>
-      <w:bookmarkStart w:id="800" w:name="_Toc436222396"/>
+      <w:bookmarkStart w:id="838" w:name="_Toc436222396"/>
       <w:r>
         <w:rPr>
           <w:lang w:val="sr-Latn-RS" w:bidi="ar-OM"/>
         </w:rPr>
         <w:t>Use Cases – Views</w:t>
       </w:r>
-      <w:bookmarkEnd w:id="800"/>
+      <w:bookmarkEnd w:id="838"/>
     </w:p>
     <w:p>
       <w:pPr>
@@ -25599,14 +26025,14 @@
           <w:lang w:val="sr-Latn-RS" w:bidi="ar-OM"/>
         </w:rPr>
       </w:pPr>
-      <w:bookmarkStart w:id="801" w:name="_Toc436222397"/>
+      <w:bookmarkStart w:id="839" w:name="_Toc436222397"/>
       <w:r>
         <w:rPr>
           <w:lang w:val="sr-Latn-RS" w:bidi="ar-OM"/>
         </w:rPr>
         <w:t>Pravljenje rezervacije</w:t>
       </w:r>
-      <w:bookmarkEnd w:id="801"/>
+      <w:bookmarkEnd w:id="839"/>
     </w:p>
     <w:p>
       <w:pPr>
@@ -25705,14 +26131,14 @@
           <w:lang w:val="sr-Latn-RS" w:bidi="ar-OM"/>
         </w:rPr>
       </w:pPr>
-      <w:bookmarkStart w:id="802" w:name="_Toc436222398"/>
+      <w:bookmarkStart w:id="840" w:name="_Toc436222398"/>
       <w:r>
         <w:rPr>
           <w:lang w:val="sr-Latn-RS" w:bidi="ar-OM"/>
         </w:rPr>
         <w:t>Klasifikacija entiteta u kategoriju</w:t>
       </w:r>
-      <w:bookmarkEnd w:id="802"/>
+      <w:bookmarkEnd w:id="840"/>
     </w:p>
     <w:p>
       <w:pPr>
@@ -25831,7 +26257,7 @@
           <w:lang w:val="sr-Latn-RS" w:bidi="ar-OM"/>
         </w:rPr>
       </w:pPr>
-      <w:bookmarkStart w:id="803" w:name="_Toc436222399"/>
+      <w:bookmarkStart w:id="841" w:name="_Toc436222399"/>
       <w:r>
         <w:rPr>
           <w:lang w:val="sr-Latn-RS" w:bidi="ar-OM"/>
@@ -25839,7 +26265,7 @@
         <w:lastRenderedPageBreak/>
         <w:t>Dodavanje novog user-a</w:t>
       </w:r>
-      <w:bookmarkEnd w:id="803"/>
+      <w:bookmarkEnd w:id="841"/>
     </w:p>
     <w:p>
       <w:pPr>
@@ -25930,14 +26356,14 @@
           <w:lang w:val="sr-Latn-RS" w:bidi="ar-OM"/>
         </w:rPr>
       </w:pPr>
-      <w:bookmarkStart w:id="804" w:name="_Toc436222400"/>
+      <w:bookmarkStart w:id="842" w:name="_Toc436222400"/>
       <w:r>
         <w:rPr>
           <w:lang w:val="sr-Latn-RS" w:bidi="ar-OM"/>
         </w:rPr>
         <w:t>Finansijski plan i cene</w:t>
       </w:r>
-      <w:bookmarkEnd w:id="804"/>
+      <w:bookmarkEnd w:id="842"/>
     </w:p>
     <w:p>
       <w:pPr>
@@ -26034,7 +26460,7 @@
           <w:lang w:val="sr-Latn-RS" w:bidi="ar-OM"/>
         </w:rPr>
       </w:pPr>
-      <w:bookmarkStart w:id="805" w:name="_Toc436222401"/>
+      <w:bookmarkStart w:id="843" w:name="_Toc436222401"/>
       <w:r>
         <w:rPr>
           <w:lang w:val="sr-Latn-RS" w:bidi="ar-OM"/>
@@ -26042,7 +26468,7 @@
         <w:lastRenderedPageBreak/>
         <w:t>Povezivanje entiteta i atributa</w:t>
       </w:r>
-      <w:bookmarkEnd w:id="805"/>
+      <w:bookmarkEnd w:id="843"/>
     </w:p>
     <w:p>
       <w:pPr>
@@ -26148,7 +26574,7 @@
           <w:lang w:val="sr-Latn-RS" w:bidi="ar-OM"/>
         </w:rPr>
       </w:pPr>
-      <w:bookmarkStart w:id="806" w:name="_Toc436222402"/>
+      <w:bookmarkStart w:id="844" w:name="_Toc436222402"/>
       <w:r>
         <w:rPr>
           <w:lang w:val="sr-Latn-RS" w:bidi="ar-OM"/>
@@ -26156,7 +26582,7 @@
         <w:lastRenderedPageBreak/>
         <w:t>Kategorizaija korisnika, uloge i zadaci</w:t>
       </w:r>
-      <w:bookmarkEnd w:id="806"/>
+      <w:bookmarkEnd w:id="844"/>
     </w:p>
     <w:p>
       <w:pPr>
@@ -26659,14 +27085,14 @@
           <w:lang w:val="sr-Latn-RS" w:bidi="ar-OM"/>
         </w:rPr>
       </w:pPr>
-      <w:bookmarkStart w:id="807" w:name="_Toc436222403"/>
+      <w:bookmarkStart w:id="845" w:name="_Toc436222403"/>
       <w:r>
         <w:rPr>
           <w:lang w:val="sr-Latn-RS" w:bidi="ar-OM"/>
         </w:rPr>
         <w:t>Korisnički modul (User)</w:t>
       </w:r>
-      <w:bookmarkEnd w:id="807"/>
+      <w:bookmarkEnd w:id="845"/>
     </w:p>
     <w:p>
       <w:pPr>
@@ -26675,14 +27101,14 @@
           <w:lang w:val="sr-Latn-RS" w:bidi="ar-OM"/>
         </w:rPr>
       </w:pPr>
-      <w:bookmarkStart w:id="808" w:name="_Toc436222404"/>
+      <w:bookmarkStart w:id="846" w:name="_Toc436222404"/>
       <w:r>
         <w:rPr>
           <w:lang w:val="sr-Latn-RS" w:bidi="ar-OM"/>
         </w:rPr>
         <w:t>Glavni</w:t>
       </w:r>
-      <w:bookmarkEnd w:id="808"/>
+      <w:bookmarkEnd w:id="846"/>
     </w:p>
     <w:p>
       <w:pPr>
@@ -26698,14 +27124,14 @@
           <w:lang w:val="sr-Latn-RS" w:bidi="ar-OM"/>
         </w:rPr>
       </w:pPr>
-      <w:bookmarkStart w:id="809" w:name="_Toc436222405"/>
+      <w:bookmarkStart w:id="847" w:name="_Toc436222405"/>
       <w:r>
         <w:rPr>
           <w:lang w:val="sr-Latn-RS" w:bidi="ar-OM"/>
         </w:rPr>
         <w:t>Opis</w:t>
       </w:r>
-      <w:bookmarkEnd w:id="809"/>
+      <w:bookmarkEnd w:id="847"/>
     </w:p>
     <w:p>
       <w:pPr>
@@ -26801,7 +27227,7 @@
           <w:lang w:bidi="ar-OM"/>
         </w:rPr>
       </w:pPr>
-      <w:bookmarkStart w:id="810" w:name="_Toc436222406"/>
+      <w:bookmarkStart w:id="848" w:name="_Toc436222406"/>
       <w:proofErr w:type="spellStart"/>
       <w:r>
         <w:rPr>
@@ -26809,7 +27235,7 @@
         </w:rPr>
         <w:t>Prikaz</w:t>
       </w:r>
-      <w:bookmarkEnd w:id="810"/>
+      <w:bookmarkEnd w:id="848"/>
       <w:proofErr w:type="spellEnd"/>
     </w:p>
     <w:p>
@@ -26945,7 +27371,7 @@
           <w:lang w:val="sr-Latn-RS" w:bidi="ar-OM"/>
         </w:rPr>
       </w:pPr>
-      <w:bookmarkStart w:id="811" w:name="_Toc436222407"/>
+      <w:bookmarkStart w:id="849" w:name="_Toc436222407"/>
       <w:r>
         <w:rPr>
           <w:lang w:val="sr-Latn-RS" w:bidi="ar-OM"/>
@@ -26953,7 +27379,7 @@
         <w:lastRenderedPageBreak/>
         <w:t>Nova rezervacija</w:t>
       </w:r>
-      <w:bookmarkEnd w:id="811"/>
+      <w:bookmarkEnd w:id="849"/>
     </w:p>
     <w:p>
       <w:pPr>
@@ -26969,14 +27395,14 @@
           <w:lang w:val="sr-Latn-RS" w:bidi="ar-OM"/>
         </w:rPr>
       </w:pPr>
-      <w:bookmarkStart w:id="812" w:name="_Toc436222408"/>
+      <w:bookmarkStart w:id="850" w:name="_Toc436222408"/>
       <w:r>
         <w:rPr>
           <w:lang w:val="sr-Latn-RS" w:bidi="ar-OM"/>
         </w:rPr>
         <w:t>Napredno – forma sa kontrolom</w:t>
       </w:r>
-      <w:bookmarkEnd w:id="812"/>
+      <w:bookmarkEnd w:id="850"/>
     </w:p>
     <w:p>
       <w:pPr>
@@ -27447,14 +27873,14 @@
           <w:lang w:val="sr-Latn-RS" w:bidi="ar-OM"/>
         </w:rPr>
       </w:pPr>
-      <w:bookmarkStart w:id="813" w:name="_Toc436222409"/>
+      <w:bookmarkStart w:id="851" w:name="_Toc436222409"/>
       <w:r>
         <w:rPr>
           <w:lang w:val="sr-Latn-RS" w:bidi="ar-OM"/>
         </w:rPr>
         <w:t>Osnovna forma (bez kontrole)</w:t>
       </w:r>
-      <w:bookmarkEnd w:id="813"/>
+      <w:bookmarkEnd w:id="851"/>
     </w:p>
     <w:p>
       <w:pPr>
@@ -27503,14 +27929,14 @@
           <w:lang w:val="sr-Latn-RS" w:bidi="ar-OM"/>
         </w:rPr>
       </w:pPr>
-      <w:bookmarkStart w:id="814" w:name="_Toc436222410"/>
+      <w:bookmarkStart w:id="852" w:name="_Toc436222410"/>
       <w:r>
         <w:rPr>
           <w:lang w:val="sr-Latn-RS" w:bidi="ar-OM"/>
         </w:rPr>
         <w:t>Pregled klijenata</w:t>
       </w:r>
-      <w:bookmarkEnd w:id="814"/>
+      <w:bookmarkEnd w:id="852"/>
     </w:p>
     <w:p>
       <w:pPr>
@@ -27539,14 +27965,14 @@
           <w:lang w:val="sr-Latn-RS" w:bidi="ar-OM"/>
         </w:rPr>
       </w:pPr>
-      <w:bookmarkStart w:id="815" w:name="_Toc436222411"/>
+      <w:bookmarkStart w:id="853" w:name="_Toc436222411"/>
       <w:r>
         <w:rPr>
           <w:lang w:val="sr-Latn-RS" w:bidi="ar-OM"/>
         </w:rPr>
         <w:t>Opis</w:t>
       </w:r>
-      <w:bookmarkEnd w:id="815"/>
+      <w:bookmarkEnd w:id="853"/>
     </w:p>
     <w:p>
       <w:pPr>
@@ -27620,14 +28046,14 @@
           <w:lang w:val="sr-Latn-RS" w:bidi="ar-OM"/>
         </w:rPr>
       </w:pPr>
-      <w:bookmarkStart w:id="816" w:name="_Toc436222412"/>
+      <w:bookmarkStart w:id="854" w:name="_Toc436222412"/>
       <w:r>
         <w:rPr>
           <w:lang w:val="sr-Latn-RS" w:bidi="ar-OM"/>
         </w:rPr>
         <w:t>Prikaz</w:t>
       </w:r>
-      <w:bookmarkEnd w:id="816"/>
+      <w:bookmarkEnd w:id="854"/>
     </w:p>
     <w:p>
       <w:pPr>
@@ -27713,14 +28139,14 @@
           <w:lang w:val="sr-Latn-RS" w:bidi="ar-OM"/>
         </w:rPr>
       </w:pPr>
-      <w:bookmarkStart w:id="817" w:name="_Toc436222413"/>
+      <w:bookmarkStart w:id="855" w:name="_Toc436222413"/>
       <w:r>
         <w:rPr>
           <w:lang w:val="sr-Latn-RS" w:bidi="ar-OM"/>
         </w:rPr>
         <w:t>Uređivanje podataka klijenta</w:t>
       </w:r>
-      <w:bookmarkEnd w:id="817"/>
+      <w:bookmarkEnd w:id="855"/>
     </w:p>
     <w:p>
       <w:pPr>
@@ -27742,14 +28168,14 @@
           <w:lang w:val="sr-Latn-RS" w:bidi="ar-OM"/>
         </w:rPr>
       </w:pPr>
-      <w:bookmarkStart w:id="818" w:name="_Toc436222414"/>
+      <w:bookmarkStart w:id="856" w:name="_Toc436222414"/>
       <w:r>
         <w:rPr>
           <w:lang w:val="sr-Latn-RS" w:bidi="ar-OM"/>
         </w:rPr>
         <w:t>Prikaz</w:t>
       </w:r>
-      <w:bookmarkEnd w:id="818"/>
+      <w:bookmarkEnd w:id="856"/>
     </w:p>
     <w:p>
       <w:pPr>
@@ -27843,7 +28269,7 @@
           <w:lang w:bidi="ar-OM"/>
         </w:rPr>
       </w:pPr>
-      <w:bookmarkStart w:id="819" w:name="_Toc436222415"/>
+      <w:bookmarkStart w:id="857" w:name="_Toc436222415"/>
       <w:proofErr w:type="spellStart"/>
       <w:r>
         <w:rPr>
@@ -27872,7 +28298,7 @@
         </w:rPr>
         <w:t xml:space="preserve"> (Administrator)</w:t>
       </w:r>
-      <w:bookmarkEnd w:id="819"/>
+      <w:bookmarkEnd w:id="857"/>
     </w:p>
     <w:p>
       <w:pPr>
@@ -27881,7 +28307,7 @@
           <w:lang w:bidi="ar-OM"/>
         </w:rPr>
       </w:pPr>
-      <w:bookmarkStart w:id="820" w:name="_Toc436222416"/>
+      <w:bookmarkStart w:id="858" w:name="_Toc436222416"/>
       <w:proofErr w:type="spellStart"/>
       <w:r>
         <w:rPr>
@@ -27917,7 +28343,7 @@
         </w:rPr>
         <w:t>objekata</w:t>
       </w:r>
-      <w:bookmarkEnd w:id="820"/>
+      <w:bookmarkEnd w:id="858"/>
       <w:proofErr w:type="spellEnd"/>
     </w:p>
     <w:p>
@@ -28040,7 +28466,7 @@
           <w:lang w:bidi="ar-OM"/>
         </w:rPr>
       </w:pPr>
-      <w:bookmarkStart w:id="821" w:name="_Toc436222417"/>
+      <w:bookmarkStart w:id="859" w:name="_Toc436222417"/>
       <w:proofErr w:type="spellStart"/>
       <w:r>
         <w:rPr>
@@ -28068,7 +28494,7 @@
         </w:rPr>
         <w:t>objekta</w:t>
       </w:r>
-      <w:bookmarkEnd w:id="821"/>
+      <w:bookmarkEnd w:id="859"/>
       <w:proofErr w:type="spellEnd"/>
     </w:p>
     <w:p>
@@ -28200,7 +28626,7 @@
           <w:lang w:bidi="ar-OM"/>
         </w:rPr>
       </w:pPr>
-      <w:bookmarkStart w:id="822" w:name="_Toc436222418"/>
+      <w:bookmarkStart w:id="860" w:name="_Toc436222418"/>
       <w:proofErr w:type="spellStart"/>
       <w:r>
         <w:rPr>
@@ -28236,7 +28662,7 @@
         </w:rPr>
         <w:t>korisnika</w:t>
       </w:r>
-      <w:bookmarkEnd w:id="822"/>
+      <w:bookmarkEnd w:id="860"/>
       <w:proofErr w:type="spellEnd"/>
     </w:p>
     <w:p>
@@ -28387,7 +28813,7 @@
           <w:lang w:bidi="ar-OM"/>
         </w:rPr>
       </w:pPr>
-      <w:bookmarkStart w:id="823" w:name="_Toc436222419"/>
+      <w:bookmarkStart w:id="861" w:name="_Toc436222419"/>
       <w:proofErr w:type="spellStart"/>
       <w:r>
         <w:rPr>
@@ -28423,7 +28849,7 @@
         </w:rPr>
         <w:t>korisnika</w:t>
       </w:r>
-      <w:bookmarkEnd w:id="823"/>
+      <w:bookmarkEnd w:id="861"/>
       <w:proofErr w:type="spellEnd"/>
     </w:p>
     <w:p>
@@ -28589,7 +29015,7 @@
           <w:lang w:val="sr-Latn-RS" w:bidi="ar-OM"/>
         </w:rPr>
       </w:pPr>
-      <w:bookmarkStart w:id="824" w:name="_Toc436222420"/>
+      <w:bookmarkStart w:id="862" w:name="_Toc436222420"/>
       <w:r>
         <w:rPr>
           <w:lang w:val="sr-Latn-RS" w:bidi="ar-OM"/>
@@ -28597,7 +29023,7 @@
         <w:lastRenderedPageBreak/>
         <w:t>Korisnički modul (Power User)</w:t>
       </w:r>
-      <w:bookmarkEnd w:id="824"/>
+      <w:bookmarkEnd w:id="862"/>
     </w:p>
     <w:p>
       <w:pPr>
@@ -28606,14 +29032,14 @@
           <w:lang w:val="sr-Latn-RS" w:bidi="ar-OM"/>
         </w:rPr>
       </w:pPr>
-      <w:bookmarkStart w:id="825" w:name="_Toc436222421"/>
+      <w:bookmarkStart w:id="863" w:name="_Toc436222421"/>
       <w:r>
         <w:rPr>
           <w:lang w:val="sr-Latn-RS" w:bidi="ar-OM"/>
         </w:rPr>
         <w:t>Lista soba</w:t>
       </w:r>
-      <w:bookmarkEnd w:id="825"/>
+      <w:bookmarkEnd w:id="863"/>
     </w:p>
     <w:p>
       <w:pPr>
@@ -28705,14 +29131,14 @@
           <w:lang w:val="sr-Latn-RS" w:bidi="ar-OM"/>
         </w:rPr>
       </w:pPr>
-      <w:bookmarkStart w:id="826" w:name="_Toc436222422"/>
+      <w:bookmarkStart w:id="864" w:name="_Toc436222422"/>
       <w:r>
         <w:rPr>
           <w:lang w:val="sr-Latn-RS" w:bidi="ar-OM"/>
         </w:rPr>
         <w:t>Konfiguracija sobe</w:t>
       </w:r>
-      <w:bookmarkEnd w:id="826"/>
+      <w:bookmarkEnd w:id="864"/>
     </w:p>
     <w:p>
       <w:pPr>
@@ -28883,7 +29309,7 @@
           <w:pPr>
             <w:pStyle w:val="Footer"/>
           </w:pPr>
-          <w:ins w:id="827" w:author="Sinisa Ristic" w:date="2015-10-27T16:40:00Z">
+          <w:ins w:id="865" w:author="Sinisa Ristic" w:date="2015-10-27T16:40:00Z">
             <w:r>
               <w:t>1.0</w:t>
             </w:r>
@@ -31479,7 +31905,7 @@
 </file>
 
 <file path=customXml/itemProps2.xml><?xml version="1.0" encoding="utf-8"?>
-<ds:datastoreItem xmlns:ds="http://schemas.openxmlformats.org/officeDocument/2006/customXml" ds:itemID="{117FAA28-ABAC-4122-923D-4A24AE11E0D8}">
+<ds:datastoreItem xmlns:ds="http://schemas.openxmlformats.org/officeDocument/2006/customXml" ds:itemID="{6F5C59C2-6171-4EC4-87CC-78F07452D3E6}">
   <ds:schemaRefs>
     <ds:schemaRef ds:uri="http://schemas.openxmlformats.org/officeDocument/2006/bibliography"/>
   </ds:schemaRefs>

</xml_diff>